<commit_message>
Updated the report with some useful compilation information
</commit_message>
<xml_diff>
--- a/hw5/KyleRay_Homework_5.docx
+++ b/hw5/KyleRay_Homework_5.docx
@@ -68,8 +68,6 @@
           </wp:inline>
         </w:drawing>
       </w:r>
-      <w:bookmarkStart w:id="5" w:name="_GoBack"/>
-      <w:bookmarkEnd w:id="5"/>
     </w:p>
     <w:bookmarkEnd w:id="0"/>
     <w:bookmarkEnd w:id="1"/>
@@ -819,8 +817,132 @@
         <w:rPr>
           <w:rFonts w:ascii="Times New Roman" w:hAnsi="Times New Roman" w:cs="Times New Roman"/>
         </w:rPr>
-        <w:t>The inscount0.cpp pin tool will count the total number of instructions executed by the application run under it.</w:t>
-      </w:r>
+        <w:t xml:space="preserve">The inscount0.cpp pin tool will count the total number of instructions </w:t>
+      </w:r>
+      <w:r>
+        <w:rPr>
+          <w:rFonts w:ascii="Times New Roman" w:hAnsi="Times New Roman" w:cs="Times New Roman"/>
+        </w:rPr>
+        <w:t>executed by the application it is monitoring.</w:t>
+      </w:r>
+    </w:p>
+    <w:p>
+      <w:pPr>
+        <w:rPr>
+          <w:rFonts w:ascii="Times New Roman" w:hAnsi="Times New Roman" w:cs="Times New Roman"/>
+        </w:rPr>
+      </w:pPr>
+      <w:r>
+        <w:rPr>
+          <w:rFonts w:ascii="Times New Roman" w:hAnsi="Times New Roman" w:cs="Times New Roman"/>
+        </w:rPr>
+        <w:t>Command to build and then run inscount0</w:t>
+      </w:r>
+    </w:p>
+    <w:p>
+      <w:pPr>
+        <w:rPr>
+          <w:rFonts w:ascii="Times New Roman" w:hAnsi="Times New Roman" w:cs="Times New Roman"/>
+        </w:rPr>
+      </w:pPr>
+      <w:r>
+        <w:rPr>
+          <w:rFonts w:ascii="Times New Roman" w:hAnsi="Times New Roman" w:cs="Times New Roman"/>
+        </w:rPr>
+        <w:t>Make: make obj-intel64/inscount0.so</w:t>
+      </w:r>
+    </w:p>
+    <w:p>
+      <w:pPr>
+        <w:rPr>
+          <w:rFonts w:ascii="Times New Roman" w:hAnsi="Times New Roman" w:cs="Times New Roman"/>
+        </w:rPr>
+      </w:pPr>
+      <w:proofErr w:type="gramStart"/>
+      <w:r>
+        <w:rPr>
+          <w:rFonts w:ascii="Times New Roman" w:hAnsi="Times New Roman" w:cs="Times New Roman"/>
+        </w:rPr>
+        <w:t>Run: ..</w:t>
+      </w:r>
+      <w:proofErr w:type="gramEnd"/>
+      <w:r>
+        <w:rPr>
+          <w:rFonts w:ascii="Times New Roman" w:hAnsi="Times New Roman" w:cs="Times New Roman"/>
+        </w:rPr>
+        <w:t xml:space="preserve">/../../pin -t obj-intel64/inscount0.so – </w:t>
+      </w:r>
+      <w:proofErr w:type="spellStart"/>
+      <w:r>
+        <w:rPr>
+          <w:rFonts w:ascii="Times New Roman" w:hAnsi="Times New Roman" w:cs="Times New Roman"/>
+        </w:rPr>
+        <w:t>runcpu</w:t>
+      </w:r>
+      <w:proofErr w:type="spellEnd"/>
+      <w:r>
+        <w:rPr>
+          <w:rFonts w:ascii="Times New Roman" w:hAnsi="Times New Roman" w:cs="Times New Roman"/>
+        </w:rPr>
+        <w:t xml:space="preserve"> –config=</w:t>
+      </w:r>
+      <w:proofErr w:type="spellStart"/>
+      <w:r>
+        <w:rPr>
+          <w:rFonts w:ascii="Times New Roman" w:hAnsi="Times New Roman" w:cs="Times New Roman"/>
+        </w:rPr>
+        <w:t>KyleSpeed.cfg</w:t>
+      </w:r>
+      <w:proofErr w:type="spellEnd"/>
+      <w:r>
+        <w:rPr>
+          <w:rFonts w:ascii="Times New Roman" w:hAnsi="Times New Roman" w:cs="Times New Roman"/>
+        </w:rPr>
+        <w:t xml:space="preserve"> </w:t>
+      </w:r>
+      <w:r>
+        <w:rPr>
+          <w:rFonts w:ascii="Times New Roman" w:hAnsi="Times New Roman" w:cs="Times New Roman"/>
+        </w:rPr>
+        <w:t>-</w:t>
+      </w:r>
+      <w:proofErr w:type="spellStart"/>
+      <w:r>
+        <w:rPr>
+          <w:rFonts w:ascii="Times New Roman" w:hAnsi="Times New Roman" w:cs="Times New Roman"/>
+        </w:rPr>
+        <w:t>i</w:t>
+      </w:r>
+      <w:proofErr w:type="spellEnd"/>
+      <w:r>
+        <w:rPr>
+          <w:rFonts w:ascii="Times New Roman" w:hAnsi="Times New Roman" w:cs="Times New Roman"/>
+        </w:rPr>
+        <w:t xml:space="preserve"> train </w:t>
+      </w:r>
+      <w:bookmarkStart w:id="5" w:name="_GoBack"/>
+      <w:bookmarkEnd w:id="5"/>
+      <w:r>
+        <w:rPr>
+          <w:rFonts w:ascii="Times New Roman" w:hAnsi="Times New Roman" w:cs="Times New Roman"/>
+        </w:rPr>
+        <w:t>657.xz_s --</w:t>
+      </w:r>
+      <w:proofErr w:type="spellStart"/>
+      <w:r>
+        <w:rPr>
+          <w:rFonts w:ascii="Times New Roman" w:hAnsi="Times New Roman" w:cs="Times New Roman"/>
+        </w:rPr>
+        <w:t>noreportable</w:t>
+      </w:r>
+      <w:proofErr w:type="spellEnd"/>
+    </w:p>
+    <w:p>
+      <w:pPr>
+        <w:rPr>
+          <w:rFonts w:ascii="Times New Roman" w:hAnsi="Times New Roman" w:cs="Times New Roman"/>
+        </w:rPr>
+      </w:pPr>
     </w:p>
     <w:p>
       <w:pPr>
@@ -902,6 +1024,7 @@
         <w:rPr>
           <w:rFonts w:ascii="Times New Roman" w:hAnsi="Times New Roman" w:cs="Times New Roman"/>
         </w:rPr>
+        <w:lastRenderedPageBreak/>
         <w:t>Bonus</w:t>
       </w:r>
     </w:p>
@@ -957,7 +1080,6 @@
         <w:rPr>
           <w:rFonts w:ascii="Times New Roman" w:hAnsi="Times New Roman" w:cs="Times New Roman"/>
         </w:rPr>
-        <w:lastRenderedPageBreak/>
         <w:t>Problem 3</w:t>
       </w:r>
     </w:p>
@@ -999,8 +1121,29 @@
         <w:rPr>
           <w:rFonts w:ascii="Times New Roman" w:hAnsi="Times New Roman" w:cs="Times New Roman"/>
         </w:rPr>
-        <w:t>Add anything else that might be pertinent to the assignment.</w:t>
-      </w:r>
+        <w:t>Instruction API reference for PIN can be found here:</w:t>
+      </w:r>
+    </w:p>
+    <w:p>
+      <w:pPr>
+        <w:pStyle w:val="Heading1"/>
+        <w:rPr>
+          <w:rFonts w:ascii="Times New Roman" w:hAnsi="Times New Roman" w:cs="Times New Roman"/>
+          <w:sz w:val="24"/>
+          <w:szCs w:val="24"/>
+        </w:rPr>
+      </w:pPr>
+      <w:hyperlink r:id="rId9" w:history="1">
+        <w:r>
+          <w:rPr>
+            <w:rStyle w:val="Hyperlink"/>
+            <w:rFonts w:ascii="Times New Roman" w:hAnsi="Times New Roman" w:cs="Times New Roman"/>
+            <w:sz w:val="24"/>
+            <w:szCs w:val="24"/>
+          </w:rPr>
+          <w:t>https://software.intel.com/sites/landingpage/pintool/docs/81205/Pin/html/group__INS__BASIC__API.html</w:t>
+        </w:r>
+      </w:hyperlink>
     </w:p>
     <w:p>
       <w:pPr>
@@ -1010,7 +1153,7 @@
       </w:pPr>
     </w:p>
     <w:sectPr>
-      <w:footerReference w:type="default" r:id="rId9"/>
+      <w:footerReference w:type="default" r:id="rId10"/>
       <w:pgSz w:w="12240" w:h="15840"/>
       <w:pgMar w:top="1728" w:right="1800" w:bottom="1440" w:left="1800" w:header="720" w:footer="720" w:gutter="0"/>
       <w:pgNumType w:start="0"/>
@@ -3042,6 +3185,18 @@
       <w:spacing w:after="0"/>
     </w:pPr>
   </w:style>
+  <w:style w:type="character" w:styleId="UnresolvedMention">
+    <w:name w:val="Unresolved Mention"/>
+    <w:basedOn w:val="DefaultParagraphFont"/>
+    <w:uiPriority w:val="99"/>
+    <w:semiHidden/>
+    <w:unhideWhenUsed/>
+    <w:rsid w:val="00931221"/>
+    <w:rPr>
+      <w:color w:val="808080"/>
+      <w:shd w:val="clear" w:color="auto" w:fill="E6E6E6"/>
+    </w:rPr>
+  </w:style>
 </w:styles>
 </file>
 
@@ -3335,7 +3490,7 @@
 </file>
 
 <file path=customXml/itemProps1.xml><?xml version="1.0" encoding="utf-8"?>
-<ds:datastoreItem xmlns:ds="http://schemas.openxmlformats.org/officeDocument/2006/customXml" ds:itemID="{1E857FD0-45C9-42E7-A308-15AE0206ADB4}">
+<ds:datastoreItem xmlns:ds="http://schemas.openxmlformats.org/officeDocument/2006/customXml" ds:itemID="{21BE9216-42B8-4A75-B636-F7A4DD5EEE30}">
   <ds:schemaRefs>
     <ds:schemaRef ds:uri="http://schemas.openxmlformats.org/officeDocument/2006/bibliography"/>
   </ds:schemaRefs>

</xml_diff>

<commit_message>
Finished problem 1 for homework 5, created a simple accumulating array program to test with PIN
</commit_message>
<xml_diff>
--- a/hw5/KyleRay_Homework_5.docx
+++ b/hw5/KyleRay_Homework_5.docx
@@ -768,179 +768,300 @@
           <w:rFonts w:ascii="Times New Roman" w:hAnsi="Times New Roman" w:cs="Times New Roman"/>
         </w:rPr>
       </w:pPr>
-      <w:r>
-        <w:rPr>
-          <w:rFonts w:ascii="Times New Roman" w:hAnsi="Times New Roman" w:cs="Times New Roman"/>
-        </w:rPr>
-        <w:t xml:space="preserve">Compile and run the inscount0.cpp </w:t>
-      </w:r>
-      <w:r>
-        <w:rPr>
-          <w:rFonts w:ascii="Times New Roman" w:hAnsi="Times New Roman" w:cs="Times New Roman"/>
-        </w:rPr>
-        <w:t>pin plugin</w:t>
-      </w:r>
-      <w:r>
-        <w:rPr>
-          <w:rFonts w:ascii="Times New Roman" w:hAnsi="Times New Roman" w:cs="Times New Roman"/>
-        </w:rPr>
-        <w:t xml:space="preserve"> located in </w:t>
-      </w:r>
-      <w:r>
-        <w:rPr>
-          <w:rFonts w:ascii="Times New Roman" w:hAnsi="Times New Roman" w:cs="Times New Roman"/>
-        </w:rPr>
-        <w:t>the Pin directory under /source/tools/</w:t>
-      </w:r>
-      <w:proofErr w:type="spellStart"/>
-      <w:r>
-        <w:rPr>
-          <w:rFonts w:ascii="Times New Roman" w:hAnsi="Times New Roman" w:cs="Times New Roman"/>
-        </w:rPr>
-        <w:t>ManualExamples</w:t>
-      </w:r>
-      <w:proofErr w:type="spellEnd"/>
-      <w:r>
-        <w:rPr>
-          <w:rFonts w:ascii="Times New Roman" w:hAnsi="Times New Roman" w:cs="Times New Roman"/>
-        </w:rPr>
-        <w:t>/ with the following benchmarks 621.wrf_s and 657.xz_s for the train input set from the SPEC2017 suite.</w:t>
-      </w:r>
-    </w:p>
-    <w:p>
-      <w:pPr>
-        <w:rPr>
-          <w:rFonts w:ascii="Times New Roman" w:hAnsi="Times New Roman" w:cs="Times New Roman"/>
-        </w:rPr>
-      </w:pPr>
-      <w:r>
-        <w:rPr>
-          <w:rFonts w:ascii="Times New Roman" w:hAnsi="Times New Roman" w:cs="Times New Roman"/>
-        </w:rPr>
-        <w:t xml:space="preserve">The inscount0.cpp pin tool will count the total number of instructions </w:t>
-      </w:r>
-      <w:r>
-        <w:rPr>
-          <w:rFonts w:ascii="Times New Roman" w:hAnsi="Times New Roman" w:cs="Times New Roman"/>
-        </w:rPr>
-        <w:t>executed by the application it is monitoring.</w:t>
-      </w:r>
-    </w:p>
-    <w:p>
-      <w:pPr>
-        <w:rPr>
-          <w:rFonts w:ascii="Times New Roman" w:hAnsi="Times New Roman" w:cs="Times New Roman"/>
-        </w:rPr>
-      </w:pPr>
-      <w:r>
-        <w:rPr>
-          <w:rFonts w:ascii="Times New Roman" w:hAnsi="Times New Roman" w:cs="Times New Roman"/>
-        </w:rPr>
-        <w:t>Command to build and then run inscount0</w:t>
-      </w:r>
-    </w:p>
-    <w:p>
-      <w:pPr>
-        <w:rPr>
-          <w:rFonts w:ascii="Times New Roman" w:hAnsi="Times New Roman" w:cs="Times New Roman"/>
-        </w:rPr>
-      </w:pPr>
-      <w:r>
-        <w:rPr>
-          <w:rFonts w:ascii="Times New Roman" w:hAnsi="Times New Roman" w:cs="Times New Roman"/>
-        </w:rPr>
-        <w:t>Make: make obj-intel64/inscount0.so</w:t>
-      </w:r>
-    </w:p>
-    <w:p>
-      <w:pPr>
-        <w:rPr>
-          <w:rFonts w:ascii="Times New Roman" w:hAnsi="Times New Roman" w:cs="Times New Roman"/>
-        </w:rPr>
-      </w:pPr>
-      <w:proofErr w:type="gramStart"/>
-      <w:r>
-        <w:rPr>
-          <w:rFonts w:ascii="Times New Roman" w:hAnsi="Times New Roman" w:cs="Times New Roman"/>
-        </w:rPr>
-        <w:t>Run: ..</w:t>
-      </w:r>
-      <w:proofErr w:type="gramEnd"/>
-      <w:r>
-        <w:rPr>
-          <w:rFonts w:ascii="Times New Roman" w:hAnsi="Times New Roman" w:cs="Times New Roman"/>
-        </w:rPr>
-        <w:t xml:space="preserve">/../../pin -t obj-intel64/inscount0.so – </w:t>
-      </w:r>
-      <w:proofErr w:type="spellStart"/>
-      <w:r>
-        <w:rPr>
-          <w:rFonts w:ascii="Times New Roman" w:hAnsi="Times New Roman" w:cs="Times New Roman"/>
-        </w:rPr>
-        <w:t>runcpu</w:t>
-      </w:r>
-      <w:proofErr w:type="spellEnd"/>
-      <w:r>
-        <w:rPr>
-          <w:rFonts w:ascii="Times New Roman" w:hAnsi="Times New Roman" w:cs="Times New Roman"/>
-        </w:rPr>
-        <w:t xml:space="preserve"> –config=</w:t>
-      </w:r>
-      <w:proofErr w:type="spellStart"/>
-      <w:r>
-        <w:rPr>
-          <w:rFonts w:ascii="Times New Roman" w:hAnsi="Times New Roman" w:cs="Times New Roman"/>
-        </w:rPr>
-        <w:t>KyleSpeed.cfg</w:t>
-      </w:r>
-      <w:proofErr w:type="spellEnd"/>
-      <w:r>
-        <w:rPr>
-          <w:rFonts w:ascii="Times New Roman" w:hAnsi="Times New Roman" w:cs="Times New Roman"/>
-        </w:rPr>
-        <w:t xml:space="preserve"> </w:t>
-      </w:r>
-      <w:r>
-        <w:rPr>
-          <w:rFonts w:ascii="Times New Roman" w:hAnsi="Times New Roman" w:cs="Times New Roman"/>
-        </w:rPr>
-        <w:t>-</w:t>
-      </w:r>
-      <w:proofErr w:type="spellStart"/>
-      <w:r>
-        <w:rPr>
-          <w:rFonts w:ascii="Times New Roman" w:hAnsi="Times New Roman" w:cs="Times New Roman"/>
-        </w:rPr>
-        <w:t>i</w:t>
-      </w:r>
-      <w:proofErr w:type="spellEnd"/>
-      <w:r>
-        <w:rPr>
-          <w:rFonts w:ascii="Times New Roman" w:hAnsi="Times New Roman" w:cs="Times New Roman"/>
-        </w:rPr>
-        <w:t xml:space="preserve"> train </w:t>
-      </w:r>
       <w:bookmarkStart w:id="5" w:name="_GoBack"/>
       <w:bookmarkEnd w:id="5"/>
       <w:r>
         <w:rPr>
           <w:rFonts w:ascii="Times New Roman" w:hAnsi="Times New Roman" w:cs="Times New Roman"/>
         </w:rPr>
-        <w:t>657.xz_s --</w:t>
-      </w:r>
-      <w:proofErr w:type="spellStart"/>
-      <w:r>
-        <w:rPr>
-          <w:rFonts w:ascii="Times New Roman" w:hAnsi="Times New Roman" w:cs="Times New Roman"/>
-        </w:rPr>
-        <w:t>noreportable</w:t>
-      </w:r>
-      <w:proofErr w:type="spellEnd"/>
-    </w:p>
-    <w:p>
-      <w:pPr>
-        <w:rPr>
-          <w:rFonts w:ascii="Times New Roman" w:hAnsi="Times New Roman" w:cs="Times New Roman"/>
+        <w:t xml:space="preserve">The inscount0.cpp pin tool will count the total number of instructions </w:t>
+      </w:r>
+      <w:r>
+        <w:rPr>
+          <w:rFonts w:ascii="Times New Roman" w:hAnsi="Times New Roman" w:cs="Times New Roman"/>
+        </w:rPr>
+        <w:t>executed by the application it is monitoring</w:t>
+      </w:r>
+      <w:r>
+        <w:rPr>
+          <w:rFonts w:ascii="Times New Roman" w:hAnsi="Times New Roman" w:cs="Times New Roman"/>
+        </w:rPr>
+        <w:t xml:space="preserve"> and write </w:t>
+      </w:r>
+      <w:r>
+        <w:rPr>
+          <w:rFonts w:ascii="Times New Roman" w:hAnsi="Times New Roman" w:cs="Times New Roman"/>
+        </w:rPr>
+        <w:t>the result</w:t>
+      </w:r>
+      <w:r>
+        <w:rPr>
+          <w:rFonts w:ascii="Times New Roman" w:hAnsi="Times New Roman" w:cs="Times New Roman"/>
+        </w:rPr>
+        <w:t xml:space="preserve"> to an output file</w:t>
+      </w:r>
+      <w:r>
+        <w:rPr>
+          <w:rFonts w:ascii="Times New Roman" w:hAnsi="Times New Roman" w:cs="Times New Roman"/>
+        </w:rPr>
+        <w:t>.  In this situation the application being monitored is running a SPEC benchmark</w:t>
+      </w:r>
+      <w:r>
+        <w:rPr>
+          <w:rFonts w:ascii="Times New Roman" w:hAnsi="Times New Roman" w:cs="Times New Roman"/>
+        </w:rPr>
+        <w:t xml:space="preserve">.  The inscount0 PIN tool was ran against </w:t>
+      </w:r>
+      <w:r>
+        <w:rPr>
+          <w:rFonts w:ascii="Times New Roman" w:hAnsi="Times New Roman" w:cs="Times New Roman"/>
+        </w:rPr>
+        <w:t>the 621_wrf_s and 623_xalanchbmk_s benchmarks both with the train input set.  The data for the experiment can be found in the table below.</w:t>
+      </w:r>
+    </w:p>
+    <w:p>
+      <w:pPr>
+        <w:jc w:val="center"/>
+        <w:rPr>
+          <w:rFonts w:ascii="Times New Roman" w:hAnsi="Times New Roman" w:cs="Times New Roman"/>
+          <w:b/>
+        </w:rPr>
+      </w:pPr>
+      <w:r>
+        <w:rPr>
+          <w:rFonts w:ascii="Times New Roman" w:hAnsi="Times New Roman" w:cs="Times New Roman"/>
+          <w:b/>
+        </w:rPr>
+        <w:t>Table 1. Instruction Count for SPEC Benchmarks via Intel PIN Tool</w:t>
+      </w:r>
+    </w:p>
+    <w:tbl>
+      <w:tblPr>
+        <w:tblW w:w="5320" w:type="dxa"/>
+        <w:jc w:val="center"/>
+        <w:tblLook w:val="04A0" w:firstRow="1" w:lastRow="0" w:firstColumn="1" w:lastColumn="0" w:noHBand="0" w:noVBand="1"/>
+      </w:tblPr>
+      <w:tblGrid>
+        <w:gridCol w:w="2660"/>
+        <w:gridCol w:w="2660"/>
+      </w:tblGrid>
+      <w:tr>
+        <w:trPr>
+          <w:trHeight w:val="300"/>
+          <w:jc w:val="center"/>
+        </w:trPr>
+        <w:tc>
+          <w:tcPr>
+            <w:tcW w:w="2660" w:type="dxa"/>
+            <w:tcBorders>
+              <w:top w:val="single" w:sz="4" w:space="0" w:color="auto"/>
+              <w:left w:val="single" w:sz="4" w:space="0" w:color="auto"/>
+              <w:bottom w:val="single" w:sz="4" w:space="0" w:color="auto"/>
+              <w:right w:val="single" w:sz="4" w:space="0" w:color="auto"/>
+            </w:tcBorders>
+            <w:shd w:val="clear" w:color="000000" w:fill="FFFF00"/>
+            <w:noWrap/>
+            <w:vAlign w:val="bottom"/>
+            <w:hideMark/>
+          </w:tcPr>
+          <w:p>
+            <w:pPr>
+              <w:spacing w:before="0" w:after="0" w:line="240" w:lineRule="auto"/>
+              <w:jc w:val="center"/>
+              <w:rPr>
+                <w:rFonts w:ascii="Calibri" w:eastAsia="Times New Roman" w:hAnsi="Calibri" w:cs="Calibri"/>
+                <w:color w:val="000000"/>
+              </w:rPr>
+            </w:pPr>
+            <w:r>
+              <w:rPr>
+                <w:rFonts w:ascii="Calibri" w:eastAsia="Times New Roman" w:hAnsi="Calibri" w:cs="Calibri"/>
+                <w:color w:val="000000"/>
+              </w:rPr>
+              <w:t>Benchmark</w:t>
+            </w:r>
+          </w:p>
+        </w:tc>
+        <w:tc>
+          <w:tcPr>
+            <w:tcW w:w="2660" w:type="dxa"/>
+            <w:tcBorders>
+              <w:top w:val="single" w:sz="4" w:space="0" w:color="auto"/>
+              <w:left w:val="nil"/>
+              <w:bottom w:val="single" w:sz="4" w:space="0" w:color="auto"/>
+              <w:right w:val="single" w:sz="4" w:space="0" w:color="auto"/>
+            </w:tcBorders>
+            <w:shd w:val="clear" w:color="000000" w:fill="FFFF00"/>
+            <w:noWrap/>
+            <w:vAlign w:val="bottom"/>
+            <w:hideMark/>
+          </w:tcPr>
+          <w:p>
+            <w:pPr>
+              <w:spacing w:before="0" w:after="0" w:line="240" w:lineRule="auto"/>
+              <w:jc w:val="center"/>
+              <w:rPr>
+                <w:rFonts w:ascii="Calibri" w:eastAsia="Times New Roman" w:hAnsi="Calibri" w:cs="Calibri"/>
+                <w:color w:val="000000"/>
+              </w:rPr>
+            </w:pPr>
+            <w:r>
+              <w:rPr>
+                <w:rFonts w:ascii="Calibri" w:eastAsia="Times New Roman" w:hAnsi="Calibri" w:cs="Calibri"/>
+                <w:color w:val="000000"/>
+              </w:rPr>
+              <w:t>Total Instructions Executed</w:t>
+            </w:r>
+          </w:p>
+        </w:tc>
+      </w:tr>
+      <w:tr>
+        <w:trPr>
+          <w:trHeight w:val="300"/>
+          <w:jc w:val="center"/>
+        </w:trPr>
+        <w:tc>
+          <w:tcPr>
+            <w:tcW w:w="2660" w:type="dxa"/>
+            <w:tcBorders>
+              <w:top w:val="nil"/>
+              <w:left w:val="single" w:sz="4" w:space="0" w:color="auto"/>
+              <w:bottom w:val="single" w:sz="4" w:space="0" w:color="auto"/>
+              <w:right w:val="single" w:sz="4" w:space="0" w:color="auto"/>
+            </w:tcBorders>
+            <w:shd w:val="clear" w:color="auto" w:fill="auto"/>
+            <w:noWrap/>
+            <w:vAlign w:val="bottom"/>
+            <w:hideMark/>
+          </w:tcPr>
+          <w:p>
+            <w:pPr>
+              <w:spacing w:before="0" w:after="0" w:line="240" w:lineRule="auto"/>
+              <w:jc w:val="center"/>
+              <w:rPr>
+                <w:rFonts w:ascii="Calibri" w:eastAsia="Times New Roman" w:hAnsi="Calibri" w:cs="Calibri"/>
+                <w:color w:val="000000"/>
+              </w:rPr>
+            </w:pPr>
+            <w:r>
+              <w:rPr>
+                <w:rFonts w:ascii="Calibri" w:eastAsia="Times New Roman" w:hAnsi="Calibri" w:cs="Calibri"/>
+                <w:color w:val="000000"/>
+              </w:rPr>
+              <w:t>621_wrf_s train</w:t>
+            </w:r>
+          </w:p>
+        </w:tc>
+        <w:tc>
+          <w:tcPr>
+            <w:tcW w:w="2660" w:type="dxa"/>
+            <w:tcBorders>
+              <w:top w:val="nil"/>
+              <w:left w:val="nil"/>
+              <w:bottom w:val="single" w:sz="4" w:space="0" w:color="auto"/>
+              <w:right w:val="single" w:sz="4" w:space="0" w:color="auto"/>
+            </w:tcBorders>
+            <w:shd w:val="clear" w:color="auto" w:fill="auto"/>
+            <w:noWrap/>
+            <w:vAlign w:val="bottom"/>
+            <w:hideMark/>
+          </w:tcPr>
+          <w:p>
+            <w:pPr>
+              <w:spacing w:before="0" w:after="0" w:line="240" w:lineRule="auto"/>
+              <w:jc w:val="center"/>
+              <w:rPr>
+                <w:rFonts w:ascii="Calibri" w:eastAsia="Times New Roman" w:hAnsi="Calibri" w:cs="Calibri"/>
+                <w:color w:val="000000"/>
+              </w:rPr>
+            </w:pPr>
+            <w:r>
+              <w:rPr>
+                <w:rFonts w:ascii="Calibri" w:eastAsia="Times New Roman" w:hAnsi="Calibri" w:cs="Calibri"/>
+                <w:color w:val="000000"/>
+              </w:rPr>
+              <w:t>583459817340.00</w:t>
+            </w:r>
+          </w:p>
+        </w:tc>
+      </w:tr>
+      <w:tr>
+        <w:trPr>
+          <w:trHeight w:val="300"/>
+          <w:jc w:val="center"/>
+        </w:trPr>
+        <w:tc>
+          <w:tcPr>
+            <w:tcW w:w="2660" w:type="dxa"/>
+            <w:tcBorders>
+              <w:top w:val="nil"/>
+              <w:left w:val="single" w:sz="4" w:space="0" w:color="auto"/>
+              <w:bottom w:val="single" w:sz="4" w:space="0" w:color="auto"/>
+              <w:right w:val="single" w:sz="4" w:space="0" w:color="auto"/>
+            </w:tcBorders>
+            <w:shd w:val="clear" w:color="auto" w:fill="auto"/>
+            <w:noWrap/>
+            <w:vAlign w:val="bottom"/>
+            <w:hideMark/>
+          </w:tcPr>
+          <w:p>
+            <w:pPr>
+              <w:spacing w:before="0" w:after="0" w:line="240" w:lineRule="auto"/>
+              <w:jc w:val="center"/>
+              <w:rPr>
+                <w:rFonts w:ascii="Calibri" w:eastAsia="Times New Roman" w:hAnsi="Calibri" w:cs="Calibri"/>
+                <w:color w:val="000000"/>
+              </w:rPr>
+            </w:pPr>
+            <w:r>
+              <w:rPr>
+                <w:rFonts w:ascii="Calibri" w:eastAsia="Times New Roman" w:hAnsi="Calibri" w:cs="Calibri"/>
+                <w:color w:val="000000"/>
+              </w:rPr>
+              <w:t>623_xalanchbmk_s train</w:t>
+            </w:r>
+          </w:p>
+        </w:tc>
+        <w:tc>
+          <w:tcPr>
+            <w:tcW w:w="2660" w:type="dxa"/>
+            <w:tcBorders>
+              <w:top w:val="nil"/>
+              <w:left w:val="nil"/>
+              <w:bottom w:val="single" w:sz="4" w:space="0" w:color="auto"/>
+              <w:right w:val="single" w:sz="4" w:space="0" w:color="auto"/>
+            </w:tcBorders>
+            <w:shd w:val="clear" w:color="auto" w:fill="auto"/>
+            <w:noWrap/>
+            <w:vAlign w:val="bottom"/>
+            <w:hideMark/>
+          </w:tcPr>
+          <w:p>
+            <w:pPr>
+              <w:spacing w:before="0" w:after="0" w:line="240" w:lineRule="auto"/>
+              <w:jc w:val="center"/>
+              <w:rPr>
+                <w:rFonts w:ascii="Calibri" w:eastAsia="Times New Roman" w:hAnsi="Calibri" w:cs="Calibri"/>
+                <w:color w:val="000000"/>
+              </w:rPr>
+            </w:pPr>
+            <w:r>
+              <w:rPr>
+                <w:rFonts w:ascii="Calibri" w:eastAsia="Times New Roman" w:hAnsi="Calibri" w:cs="Calibri"/>
+                <w:color w:val="000000"/>
+              </w:rPr>
+              <w:t>257156226730.00</w:t>
+            </w:r>
+          </w:p>
+        </w:tc>
+      </w:tr>
+    </w:tbl>
+    <w:p>
+      <w:pPr>
+        <w:jc w:val="center"/>
+        <w:rPr>
+          <w:rFonts w:ascii="Times New Roman" w:hAnsi="Times New Roman" w:cs="Times New Roman"/>
+          <w:b/>
         </w:rPr>
       </w:pPr>
     </w:p>
@@ -1111,6 +1232,33 @@
       </w:r>
       <w:bookmarkEnd w:id="6"/>
     </w:p>
+    <w:p>
+      <w:pPr>
+        <w:rPr>
+          <w:rFonts w:ascii="Times New Roman" w:hAnsi="Times New Roman" w:cs="Times New Roman"/>
+        </w:rPr>
+      </w:pPr>
+      <w:r>
+        <w:rPr>
+          <w:rFonts w:ascii="Times New Roman" w:hAnsi="Times New Roman" w:cs="Times New Roman"/>
+        </w:rPr>
+        <w:t>Command to build and then run inscount0</w:t>
+      </w:r>
+    </w:p>
+    <w:p>
+      <w:pPr>
+        <w:rPr>
+          <w:rFonts w:ascii="Times New Roman" w:hAnsi="Times New Roman" w:cs="Times New Roman"/>
+        </w:rPr>
+      </w:pPr>
+      <w:r>
+        <w:rPr>
+          <w:rFonts w:ascii="Times New Roman" w:hAnsi="Times New Roman" w:cs="Times New Roman"/>
+        </w:rPr>
+        <w:t>Make: make obj-intel64/inscount0.so</w:t>
+      </w:r>
+    </w:p>
+    <w:p/>
     <w:p>
       <w:pPr>
         <w:rPr>
@@ -3490,7 +3638,7 @@
 </file>
 
 <file path=customXml/itemProps1.xml><?xml version="1.0" encoding="utf-8"?>
-<ds:datastoreItem xmlns:ds="http://schemas.openxmlformats.org/officeDocument/2006/customXml" ds:itemID="{21BE9216-42B8-4A75-B636-F7A4DD5EEE30}">
+<ds:datastoreItem xmlns:ds="http://schemas.openxmlformats.org/officeDocument/2006/customXml" ds:itemID="{617DBF3A-81C8-41F8-94A4-4E441317943B}">
   <ds:schemaRefs>
     <ds:schemaRef ds:uri="http://schemas.openxmlformats.org/officeDocument/2006/bibliography"/>
   </ds:schemaRefs>

</xml_diff>

<commit_message>
Problem 2 Homework 5
Problem 2 for homework 5 seems to be finished, I might have to make some slight adjustments to the code and re-run to get a more accurate result.
</commit_message>
<xml_diff>
--- a/hw5/KyleRay_Homework_5.docx
+++ b/hw5/KyleRay_Homework_5.docx
@@ -768,8 +768,6 @@
           <w:rFonts w:ascii="Times New Roman" w:hAnsi="Times New Roman" w:cs="Times New Roman"/>
         </w:rPr>
       </w:pPr>
-      <w:bookmarkStart w:id="5" w:name="_GoBack"/>
-      <w:bookmarkEnd w:id="5"/>
       <w:r>
         <w:rPr>
           <w:rFonts w:ascii="Times New Roman" w:hAnsi="Times New Roman" w:cs="Times New Roman"/>
@@ -1089,50 +1087,1059 @@
         <w:rPr>
           <w:rFonts w:ascii="Times New Roman" w:hAnsi="Times New Roman" w:cs="Times New Roman"/>
         </w:rPr>
-        <w:t xml:space="preserve">Modify the inscount0.cpp to count the number of basic blocks, number of memory reads, number of memory writes, and the total number of executed instructions.  Profile single-threaded applications and output the results to a file.  Demonstrate the application on simple benchmarks </w:t>
-      </w:r>
-      <w:proofErr w:type="spellStart"/>
-      <w:r>
-        <w:rPr>
-          <w:rFonts w:ascii="Times New Roman" w:hAnsi="Times New Roman" w:cs="Times New Roman"/>
-        </w:rPr>
-        <w:t>matrix_multiplication</w:t>
-      </w:r>
-      <w:proofErr w:type="spellEnd"/>
-      <w:r>
-        <w:rPr>
-          <w:rFonts w:ascii="Times New Roman" w:hAnsi="Times New Roman" w:cs="Times New Roman"/>
-        </w:rPr>
-        <w:t xml:space="preserve"> and accumulating elements of an array as well as profile at least two benchmarks 621.wrf_s and 657.xz_s.</w:t>
-      </w:r>
-      <w:r>
-        <w:rPr>
-          <w:rFonts w:ascii="Times New Roman" w:hAnsi="Times New Roman" w:cs="Times New Roman"/>
-        </w:rPr>
-        <w:t xml:space="preserve">  Note: simple benchmarks can be found at /apps/arch/</w:t>
-      </w:r>
-      <w:proofErr w:type="spellStart"/>
-      <w:r>
-        <w:rPr>
-          <w:rFonts w:ascii="Times New Roman" w:hAnsi="Times New Roman" w:cs="Times New Roman"/>
-        </w:rPr>
-        <w:t>arch.tut</w:t>
-      </w:r>
-      <w:proofErr w:type="spellEnd"/>
-      <w:r>
-        <w:rPr>
-          <w:rFonts w:ascii="Times New Roman" w:hAnsi="Times New Roman" w:cs="Times New Roman"/>
-        </w:rPr>
-        <w:t>/</w:t>
-      </w:r>
-      <w:proofErr w:type="spellStart"/>
-      <w:r>
-        <w:rPr>
-          <w:rFonts w:ascii="Times New Roman" w:hAnsi="Times New Roman" w:cs="Times New Roman"/>
-        </w:rPr>
-        <w:t>simpleBenchmarks</w:t>
-      </w:r>
-      <w:proofErr w:type="spellEnd"/>
+        <w:t>Modify the inscount0.cpp to count the number of basic blocks, number of memory reads, number of memory writes, and the total number of executed instructions</w:t>
+      </w:r>
+      <w:r>
+        <w:rPr>
+          <w:rFonts w:ascii="Times New Roman" w:hAnsi="Times New Roman" w:cs="Times New Roman"/>
+        </w:rPr>
+        <w:t xml:space="preserve">.  </w:t>
+      </w:r>
+      <w:r>
+        <w:rPr>
+          <w:rFonts w:ascii="Times New Roman" w:hAnsi="Times New Roman" w:cs="Times New Roman"/>
+        </w:rPr>
+        <w:t>Refer to Figure 1 for the coding modifications to achieve the goal of this problem statement.</w:t>
+      </w:r>
+    </w:p>
+    <w:bookmarkStart w:id="5" w:name="_MON_1580630192"/>
+    <w:bookmarkEnd w:id="5"/>
+    <w:p>
+      <w:pPr>
+        <w:rPr>
+          <w:rFonts w:ascii="Times New Roman" w:hAnsi="Times New Roman" w:cs="Times New Roman"/>
+        </w:rPr>
+      </w:pPr>
+      <w:r>
+        <w:rPr>
+          <w:rFonts w:ascii="Times New Roman" w:hAnsi="Times New Roman" w:cs="Times New Roman"/>
+        </w:rPr>
+        <w:object w:dxaOrig="9360" w:dyaOrig="5343" w14:anchorId="6D04091D">
+          <v:shapetype id="_x0000_t75" coordsize="21600,21600" o:spt="75" o:preferrelative="t" path="m@4@5l@4@11@9@11@9@5xe" filled="f" stroked="f">
+            <v:stroke joinstyle="miter"/>
+            <v:formulas>
+              <v:f eqn="if lineDrawn pixelLineWidth 0"/>
+              <v:f eqn="sum @0 1 0"/>
+              <v:f eqn="sum 0 0 @1"/>
+              <v:f eqn="prod @2 1 2"/>
+              <v:f eqn="prod @3 21600 pixelWidth"/>
+              <v:f eqn="prod @3 21600 pixelHeight"/>
+              <v:f eqn="sum @0 0 1"/>
+              <v:f eqn="prod @6 1 2"/>
+              <v:f eqn="prod @7 21600 pixelWidth"/>
+              <v:f eqn="sum @8 21600 0"/>
+              <v:f eqn="prod @7 21600 pixelHeight"/>
+              <v:f eqn="sum @10 21600 0"/>
+            </v:formulas>
+            <v:path o:extrusionok="f" gradientshapeok="t" o:connecttype="rect"/>
+            <o:lock v:ext="edit" aspectratio="t"/>
+          </v:shapetype>
+          <v:shape id="_x0000_i1026" type="#_x0000_t75" style="width:468pt;height:267pt" o:ole="">
+            <v:imagedata r:id="rId9" o:title=""/>
+          </v:shape>
+          <o:OLEObject Type="Embed" ProgID="Word.Document.12" ShapeID="_x0000_i1026" DrawAspect="Content" ObjectID="_1580630343" r:id="rId10">
+            <o:FieldCodes>\s</o:FieldCodes>
+          </o:OLEObject>
+        </w:object>
+      </w:r>
+    </w:p>
+    <w:p>
+      <w:pPr>
+        <w:jc w:val="center"/>
+        <w:rPr>
+          <w:rFonts w:ascii="Times New Roman" w:hAnsi="Times New Roman" w:cs="Times New Roman"/>
+          <w:b/>
+        </w:rPr>
+      </w:pPr>
+      <w:r>
+        <w:rPr>
+          <w:rFonts w:ascii="Times New Roman" w:hAnsi="Times New Roman" w:cs="Times New Roman"/>
+          <w:b/>
+        </w:rPr>
+        <w:t>Figure 1. Code Modifications for Problem 2</w:t>
+      </w:r>
+    </w:p>
+    <w:p>
+      <w:pPr>
+        <w:rPr>
+          <w:rFonts w:ascii="Times New Roman" w:hAnsi="Times New Roman" w:cs="Times New Roman"/>
+        </w:rPr>
+      </w:pPr>
+      <w:r>
+        <w:rPr>
+          <w:rFonts w:ascii="Times New Roman" w:hAnsi="Times New Roman" w:cs="Times New Roman"/>
+        </w:rPr>
+        <w:t>This PIN tool works with single-threaded applications, in this case there were two simple applications and two SPEC benchmarks tested.  The benchmarks consist of the following:</w:t>
+      </w:r>
+    </w:p>
+    <w:p>
+      <w:pPr>
+        <w:pStyle w:val="ListParagraph"/>
+        <w:numPr>
+          <w:ilvl w:val="0"/>
+          <w:numId w:val="16"/>
+        </w:numPr>
+        <w:rPr>
+          <w:rFonts w:ascii="Times New Roman" w:hAnsi="Times New Roman" w:cs="Times New Roman"/>
+        </w:rPr>
+      </w:pPr>
+      <w:r>
+        <w:rPr>
+          <w:rFonts w:ascii="Times New Roman" w:hAnsi="Times New Roman" w:cs="Times New Roman"/>
+        </w:rPr>
+        <w:t>Accumulating Array Elements with (256x256) input</w:t>
+      </w:r>
+    </w:p>
+    <w:p>
+      <w:pPr>
+        <w:pStyle w:val="ListParagraph"/>
+        <w:numPr>
+          <w:ilvl w:val="0"/>
+          <w:numId w:val="16"/>
+        </w:numPr>
+        <w:rPr>
+          <w:rFonts w:ascii="Times New Roman" w:hAnsi="Times New Roman" w:cs="Times New Roman"/>
+        </w:rPr>
+      </w:pPr>
+      <w:r>
+        <w:rPr>
+          <w:rFonts w:ascii="Times New Roman" w:hAnsi="Times New Roman" w:cs="Times New Roman"/>
+        </w:rPr>
+        <w:t>Serial Matrix Multiplication with (1x256) input</w:t>
+      </w:r>
+    </w:p>
+    <w:p>
+      <w:pPr>
+        <w:pStyle w:val="ListParagraph"/>
+        <w:numPr>
+          <w:ilvl w:val="0"/>
+          <w:numId w:val="16"/>
+        </w:numPr>
+        <w:rPr>
+          <w:rFonts w:ascii="Times New Roman" w:hAnsi="Times New Roman" w:cs="Times New Roman"/>
+        </w:rPr>
+      </w:pPr>
+      <w:r>
+        <w:rPr>
+          <w:rFonts w:ascii="Times New Roman" w:hAnsi="Times New Roman" w:cs="Times New Roman"/>
+        </w:rPr>
+        <w:t>SPEC Benchmark 621.wrf_s with train input</w:t>
+      </w:r>
+    </w:p>
+    <w:p>
+      <w:pPr>
+        <w:pStyle w:val="ListParagraph"/>
+        <w:numPr>
+          <w:ilvl w:val="0"/>
+          <w:numId w:val="16"/>
+        </w:numPr>
+        <w:rPr>
+          <w:rFonts w:ascii="Times New Roman" w:hAnsi="Times New Roman" w:cs="Times New Roman"/>
+        </w:rPr>
+      </w:pPr>
+      <w:r>
+        <w:rPr>
+          <w:rFonts w:ascii="Times New Roman" w:hAnsi="Times New Roman" w:cs="Times New Roman"/>
+        </w:rPr>
+        <w:t>SPEC Benchmark 623.xalanchbmk_s with train input</w:t>
+      </w:r>
+    </w:p>
+    <w:p>
+      <w:pPr>
+        <w:rPr>
+          <w:rFonts w:ascii="Times New Roman" w:hAnsi="Times New Roman" w:cs="Times New Roman"/>
+        </w:rPr>
+      </w:pPr>
+      <w:r>
+        <w:rPr>
+          <w:rFonts w:ascii="Times New Roman" w:hAnsi="Times New Roman" w:cs="Times New Roman"/>
+        </w:rPr>
+        <w:t>The results from the PIN tool executions can be found in the table below</w:t>
+      </w:r>
+    </w:p>
+    <w:p>
+      <w:pPr>
+        <w:jc w:val="center"/>
+        <w:rPr>
+          <w:rFonts w:ascii="Times New Roman" w:hAnsi="Times New Roman" w:cs="Times New Roman"/>
+          <w:b/>
+        </w:rPr>
+      </w:pPr>
+      <w:r>
+        <w:rPr>
+          <w:rFonts w:ascii="Times New Roman" w:hAnsi="Times New Roman" w:cs="Times New Roman"/>
+          <w:b/>
+        </w:rPr>
+        <w:t>Table 2. Modified PIN Tool Results for SPEC and Simple Benchmarks</w:t>
+      </w:r>
+    </w:p>
+    <w:tbl>
+      <w:tblPr>
+        <w:tblW w:w="8420" w:type="dxa"/>
+        <w:jc w:val="center"/>
+        <w:tblLook w:val="04A0" w:firstRow="1" w:lastRow="0" w:firstColumn="1" w:lastColumn="0" w:noHBand="0" w:noVBand="1"/>
+      </w:tblPr>
+      <w:tblGrid>
+        <w:gridCol w:w="2440"/>
+        <w:gridCol w:w="1200"/>
+        <w:gridCol w:w="1500"/>
+        <w:gridCol w:w="1560"/>
+        <w:gridCol w:w="1833"/>
+      </w:tblGrid>
+      <w:tr>
+        <w:trPr>
+          <w:trHeight w:val="300"/>
+          <w:jc w:val="center"/>
+        </w:trPr>
+        <w:tc>
+          <w:tcPr>
+            <w:tcW w:w="2440" w:type="dxa"/>
+            <w:tcBorders>
+              <w:top w:val="single" w:sz="4" w:space="0" w:color="auto"/>
+              <w:left w:val="single" w:sz="4" w:space="0" w:color="auto"/>
+              <w:bottom w:val="single" w:sz="4" w:space="0" w:color="auto"/>
+              <w:right w:val="single" w:sz="4" w:space="0" w:color="auto"/>
+            </w:tcBorders>
+            <w:shd w:val="clear" w:color="000000" w:fill="FFFF00"/>
+            <w:noWrap/>
+            <w:vAlign w:val="bottom"/>
+            <w:hideMark/>
+          </w:tcPr>
+          <w:p>
+            <w:pPr>
+              <w:spacing w:before="0" w:after="0" w:line="240" w:lineRule="auto"/>
+              <w:jc w:val="center"/>
+              <w:rPr>
+                <w:rFonts w:ascii="Calibri" w:eastAsia="Times New Roman" w:hAnsi="Calibri" w:cs="Calibri"/>
+                <w:color w:val="000000"/>
+              </w:rPr>
+            </w:pPr>
+            <w:r>
+              <w:rPr>
+                <w:rFonts w:ascii="Calibri" w:eastAsia="Times New Roman" w:hAnsi="Calibri" w:cs="Calibri"/>
+                <w:color w:val="000000"/>
+              </w:rPr>
+              <w:t>Benchmark</w:t>
+            </w:r>
+          </w:p>
+        </w:tc>
+        <w:tc>
+          <w:tcPr>
+            <w:tcW w:w="1200" w:type="dxa"/>
+            <w:tcBorders>
+              <w:top w:val="single" w:sz="4" w:space="0" w:color="auto"/>
+              <w:left w:val="nil"/>
+              <w:bottom w:val="single" w:sz="4" w:space="0" w:color="auto"/>
+              <w:right w:val="single" w:sz="4" w:space="0" w:color="auto"/>
+            </w:tcBorders>
+            <w:shd w:val="clear" w:color="000000" w:fill="FFFF00"/>
+            <w:noWrap/>
+            <w:vAlign w:val="bottom"/>
+            <w:hideMark/>
+          </w:tcPr>
+          <w:p>
+            <w:pPr>
+              <w:spacing w:before="0" w:after="0" w:line="240" w:lineRule="auto"/>
+              <w:jc w:val="center"/>
+              <w:rPr>
+                <w:rFonts w:ascii="Calibri" w:eastAsia="Times New Roman" w:hAnsi="Calibri" w:cs="Calibri"/>
+                <w:color w:val="000000"/>
+              </w:rPr>
+            </w:pPr>
+            <w:r>
+              <w:rPr>
+                <w:rFonts w:ascii="Calibri" w:eastAsia="Times New Roman" w:hAnsi="Calibri" w:cs="Calibri"/>
+                <w:color w:val="000000"/>
+              </w:rPr>
+              <w:t>Basic Blocks</w:t>
+            </w:r>
+          </w:p>
+        </w:tc>
+        <w:tc>
+          <w:tcPr>
+            <w:tcW w:w="1500" w:type="dxa"/>
+            <w:tcBorders>
+              <w:top w:val="single" w:sz="4" w:space="0" w:color="auto"/>
+              <w:left w:val="nil"/>
+              <w:bottom w:val="single" w:sz="4" w:space="0" w:color="auto"/>
+              <w:right w:val="single" w:sz="4" w:space="0" w:color="auto"/>
+            </w:tcBorders>
+            <w:shd w:val="clear" w:color="000000" w:fill="FFFF00"/>
+            <w:noWrap/>
+            <w:vAlign w:val="bottom"/>
+            <w:hideMark/>
+          </w:tcPr>
+          <w:p>
+            <w:pPr>
+              <w:spacing w:before="0" w:after="0" w:line="240" w:lineRule="auto"/>
+              <w:jc w:val="center"/>
+              <w:rPr>
+                <w:rFonts w:ascii="Calibri" w:eastAsia="Times New Roman" w:hAnsi="Calibri" w:cs="Calibri"/>
+                <w:color w:val="000000"/>
+              </w:rPr>
+            </w:pPr>
+            <w:r>
+              <w:rPr>
+                <w:rFonts w:ascii="Calibri" w:eastAsia="Times New Roman" w:hAnsi="Calibri" w:cs="Calibri"/>
+                <w:color w:val="000000"/>
+              </w:rPr>
+              <w:t>Memory Reads</w:t>
+            </w:r>
+          </w:p>
+        </w:tc>
+        <w:tc>
+          <w:tcPr>
+            <w:tcW w:w="1560" w:type="dxa"/>
+            <w:tcBorders>
+              <w:top w:val="single" w:sz="4" w:space="0" w:color="auto"/>
+              <w:left w:val="nil"/>
+              <w:bottom w:val="single" w:sz="4" w:space="0" w:color="auto"/>
+              <w:right w:val="single" w:sz="4" w:space="0" w:color="auto"/>
+            </w:tcBorders>
+            <w:shd w:val="clear" w:color="000000" w:fill="FFFF00"/>
+            <w:noWrap/>
+            <w:vAlign w:val="bottom"/>
+            <w:hideMark/>
+          </w:tcPr>
+          <w:p>
+            <w:pPr>
+              <w:spacing w:before="0" w:after="0" w:line="240" w:lineRule="auto"/>
+              <w:jc w:val="center"/>
+              <w:rPr>
+                <w:rFonts w:ascii="Calibri" w:eastAsia="Times New Roman" w:hAnsi="Calibri" w:cs="Calibri"/>
+                <w:color w:val="000000"/>
+              </w:rPr>
+            </w:pPr>
+            <w:r>
+              <w:rPr>
+                <w:rFonts w:ascii="Calibri" w:eastAsia="Times New Roman" w:hAnsi="Calibri" w:cs="Calibri"/>
+                <w:color w:val="000000"/>
+              </w:rPr>
+              <w:t>Memory Writes</w:t>
+            </w:r>
+          </w:p>
+        </w:tc>
+        <w:tc>
+          <w:tcPr>
+            <w:tcW w:w="1720" w:type="dxa"/>
+            <w:tcBorders>
+              <w:top w:val="single" w:sz="4" w:space="0" w:color="auto"/>
+              <w:left w:val="nil"/>
+              <w:bottom w:val="single" w:sz="4" w:space="0" w:color="auto"/>
+              <w:right w:val="single" w:sz="4" w:space="0" w:color="auto"/>
+            </w:tcBorders>
+            <w:shd w:val="clear" w:color="000000" w:fill="FFFF00"/>
+            <w:noWrap/>
+            <w:vAlign w:val="bottom"/>
+            <w:hideMark/>
+          </w:tcPr>
+          <w:p>
+            <w:pPr>
+              <w:spacing w:before="0" w:after="0" w:line="240" w:lineRule="auto"/>
+              <w:jc w:val="center"/>
+              <w:rPr>
+                <w:rFonts w:ascii="Calibri" w:eastAsia="Times New Roman" w:hAnsi="Calibri" w:cs="Calibri"/>
+                <w:color w:val="000000"/>
+              </w:rPr>
+            </w:pPr>
+            <w:r>
+              <w:rPr>
+                <w:rFonts w:ascii="Calibri" w:eastAsia="Times New Roman" w:hAnsi="Calibri" w:cs="Calibri"/>
+                <w:color w:val="000000"/>
+              </w:rPr>
+              <w:t>Total Instructions</w:t>
+            </w:r>
+          </w:p>
+        </w:tc>
+      </w:tr>
+      <w:tr>
+        <w:trPr>
+          <w:trHeight w:val="300"/>
+          <w:jc w:val="center"/>
+        </w:trPr>
+        <w:tc>
+          <w:tcPr>
+            <w:tcW w:w="2440" w:type="dxa"/>
+            <w:tcBorders>
+              <w:top w:val="nil"/>
+              <w:left w:val="single" w:sz="4" w:space="0" w:color="auto"/>
+              <w:bottom w:val="single" w:sz="4" w:space="0" w:color="auto"/>
+              <w:right w:val="single" w:sz="4" w:space="0" w:color="auto"/>
+            </w:tcBorders>
+            <w:shd w:val="clear" w:color="auto" w:fill="auto"/>
+            <w:noWrap/>
+            <w:vAlign w:val="bottom"/>
+            <w:hideMark/>
+          </w:tcPr>
+          <w:p>
+            <w:pPr>
+              <w:spacing w:before="0" w:after="0" w:line="240" w:lineRule="auto"/>
+              <w:jc w:val="center"/>
+              <w:rPr>
+                <w:rFonts w:ascii="Calibri" w:eastAsia="Times New Roman" w:hAnsi="Calibri" w:cs="Calibri"/>
+                <w:color w:val="000000"/>
+              </w:rPr>
+            </w:pPr>
+            <w:proofErr w:type="spellStart"/>
+            <w:r>
+              <w:rPr>
+                <w:rFonts w:ascii="Calibri" w:eastAsia="Times New Roman" w:hAnsi="Calibri" w:cs="Calibri"/>
+                <w:color w:val="000000"/>
+              </w:rPr>
+              <w:t>mm_mult_serial</w:t>
+            </w:r>
+            <w:proofErr w:type="spellEnd"/>
+            <w:r>
+              <w:rPr>
+                <w:rFonts w:ascii="Calibri" w:eastAsia="Times New Roman" w:hAnsi="Calibri" w:cs="Calibri"/>
+                <w:color w:val="000000"/>
+              </w:rPr>
+              <w:t xml:space="preserve"> 256x256</w:t>
+            </w:r>
+          </w:p>
+        </w:tc>
+        <w:tc>
+          <w:tcPr>
+            <w:tcW w:w="1200" w:type="dxa"/>
+            <w:tcBorders>
+              <w:top w:val="nil"/>
+              <w:left w:val="nil"/>
+              <w:bottom w:val="single" w:sz="4" w:space="0" w:color="auto"/>
+              <w:right w:val="single" w:sz="4" w:space="0" w:color="auto"/>
+            </w:tcBorders>
+            <w:shd w:val="clear" w:color="auto" w:fill="auto"/>
+            <w:noWrap/>
+            <w:vAlign w:val="bottom"/>
+            <w:hideMark/>
+          </w:tcPr>
+          <w:p>
+            <w:pPr>
+              <w:spacing w:before="0" w:after="0" w:line="240" w:lineRule="auto"/>
+              <w:jc w:val="center"/>
+              <w:rPr>
+                <w:rFonts w:ascii="Calibri" w:eastAsia="Times New Roman" w:hAnsi="Calibri" w:cs="Calibri"/>
+                <w:color w:val="000000"/>
+              </w:rPr>
+            </w:pPr>
+            <w:r>
+              <w:rPr>
+                <w:rFonts w:ascii="Calibri" w:eastAsia="Times New Roman" w:hAnsi="Calibri" w:cs="Calibri"/>
+                <w:color w:val="000000"/>
+              </w:rPr>
+              <w:t>2431.00</w:t>
+            </w:r>
+          </w:p>
+        </w:tc>
+        <w:tc>
+          <w:tcPr>
+            <w:tcW w:w="1500" w:type="dxa"/>
+            <w:tcBorders>
+              <w:top w:val="nil"/>
+              <w:left w:val="nil"/>
+              <w:bottom w:val="single" w:sz="4" w:space="0" w:color="auto"/>
+              <w:right w:val="single" w:sz="4" w:space="0" w:color="auto"/>
+            </w:tcBorders>
+            <w:shd w:val="clear" w:color="auto" w:fill="auto"/>
+            <w:noWrap/>
+            <w:vAlign w:val="bottom"/>
+            <w:hideMark/>
+          </w:tcPr>
+          <w:p>
+            <w:pPr>
+              <w:spacing w:before="0" w:after="0" w:line="240" w:lineRule="auto"/>
+              <w:jc w:val="center"/>
+              <w:rPr>
+                <w:rFonts w:ascii="Calibri" w:eastAsia="Times New Roman" w:hAnsi="Calibri" w:cs="Calibri"/>
+                <w:color w:val="000000"/>
+              </w:rPr>
+            </w:pPr>
+            <w:r>
+              <w:rPr>
+                <w:rFonts w:ascii="Calibri" w:eastAsia="Times New Roman" w:hAnsi="Calibri" w:cs="Calibri"/>
+                <w:color w:val="000000"/>
+              </w:rPr>
+              <w:t>3816.00</w:t>
+            </w:r>
+          </w:p>
+        </w:tc>
+        <w:tc>
+          <w:tcPr>
+            <w:tcW w:w="1560" w:type="dxa"/>
+            <w:tcBorders>
+              <w:top w:val="nil"/>
+              <w:left w:val="nil"/>
+              <w:bottom w:val="single" w:sz="4" w:space="0" w:color="auto"/>
+              <w:right w:val="single" w:sz="4" w:space="0" w:color="auto"/>
+            </w:tcBorders>
+            <w:shd w:val="clear" w:color="auto" w:fill="auto"/>
+            <w:noWrap/>
+            <w:vAlign w:val="bottom"/>
+            <w:hideMark/>
+          </w:tcPr>
+          <w:p>
+            <w:pPr>
+              <w:spacing w:before="0" w:after="0" w:line="240" w:lineRule="auto"/>
+              <w:jc w:val="center"/>
+              <w:rPr>
+                <w:rFonts w:ascii="Calibri" w:eastAsia="Times New Roman" w:hAnsi="Calibri" w:cs="Calibri"/>
+                <w:color w:val="000000"/>
+              </w:rPr>
+            </w:pPr>
+            <w:r>
+              <w:rPr>
+                <w:rFonts w:ascii="Calibri" w:eastAsia="Times New Roman" w:hAnsi="Calibri" w:cs="Calibri"/>
+                <w:color w:val="000000"/>
+              </w:rPr>
+              <w:t>2559.00</w:t>
+            </w:r>
+          </w:p>
+        </w:tc>
+        <w:tc>
+          <w:tcPr>
+            <w:tcW w:w="1720" w:type="dxa"/>
+            <w:tcBorders>
+              <w:top w:val="nil"/>
+              <w:left w:val="nil"/>
+              <w:bottom w:val="single" w:sz="4" w:space="0" w:color="auto"/>
+              <w:right w:val="single" w:sz="4" w:space="0" w:color="auto"/>
+            </w:tcBorders>
+            <w:shd w:val="clear" w:color="auto" w:fill="auto"/>
+            <w:noWrap/>
+            <w:vAlign w:val="bottom"/>
+            <w:hideMark/>
+          </w:tcPr>
+          <w:p>
+            <w:pPr>
+              <w:spacing w:before="0" w:after="0" w:line="240" w:lineRule="auto"/>
+              <w:jc w:val="center"/>
+              <w:rPr>
+                <w:rFonts w:ascii="Calibri" w:eastAsia="Times New Roman" w:hAnsi="Calibri" w:cs="Calibri"/>
+                <w:color w:val="000000"/>
+              </w:rPr>
+            </w:pPr>
+            <w:r>
+              <w:rPr>
+                <w:rFonts w:ascii="Calibri" w:eastAsia="Times New Roman" w:hAnsi="Calibri" w:cs="Calibri"/>
+                <w:color w:val="000000"/>
+              </w:rPr>
+              <w:t>482639275.00</w:t>
+            </w:r>
+          </w:p>
+        </w:tc>
+      </w:tr>
+      <w:tr>
+        <w:trPr>
+          <w:trHeight w:val="300"/>
+          <w:jc w:val="center"/>
+        </w:trPr>
+        <w:tc>
+          <w:tcPr>
+            <w:tcW w:w="2440" w:type="dxa"/>
+            <w:tcBorders>
+              <w:top w:val="nil"/>
+              <w:left w:val="single" w:sz="4" w:space="0" w:color="auto"/>
+              <w:bottom w:val="single" w:sz="4" w:space="0" w:color="auto"/>
+              <w:right w:val="single" w:sz="4" w:space="0" w:color="auto"/>
+            </w:tcBorders>
+            <w:shd w:val="clear" w:color="auto" w:fill="auto"/>
+            <w:noWrap/>
+            <w:vAlign w:val="bottom"/>
+            <w:hideMark/>
+          </w:tcPr>
+          <w:p>
+            <w:pPr>
+              <w:spacing w:before="0" w:after="0" w:line="240" w:lineRule="auto"/>
+              <w:jc w:val="center"/>
+              <w:rPr>
+                <w:rFonts w:ascii="Calibri" w:eastAsia="Times New Roman" w:hAnsi="Calibri" w:cs="Calibri"/>
+                <w:color w:val="000000"/>
+              </w:rPr>
+            </w:pPr>
+            <w:r>
+              <w:rPr>
+                <w:rFonts w:ascii="Calibri" w:eastAsia="Times New Roman" w:hAnsi="Calibri" w:cs="Calibri"/>
+                <w:color w:val="000000"/>
+              </w:rPr>
+              <w:t>accumulate array 1x256</w:t>
+            </w:r>
+          </w:p>
+        </w:tc>
+        <w:tc>
+          <w:tcPr>
+            <w:tcW w:w="1200" w:type="dxa"/>
+            <w:tcBorders>
+              <w:top w:val="nil"/>
+              <w:left w:val="nil"/>
+              <w:bottom w:val="single" w:sz="4" w:space="0" w:color="auto"/>
+              <w:right w:val="single" w:sz="4" w:space="0" w:color="auto"/>
+            </w:tcBorders>
+            <w:shd w:val="clear" w:color="auto" w:fill="auto"/>
+            <w:noWrap/>
+            <w:vAlign w:val="bottom"/>
+            <w:hideMark/>
+          </w:tcPr>
+          <w:p>
+            <w:pPr>
+              <w:spacing w:before="0" w:after="0" w:line="240" w:lineRule="auto"/>
+              <w:jc w:val="center"/>
+              <w:rPr>
+                <w:rFonts w:ascii="Calibri" w:eastAsia="Times New Roman" w:hAnsi="Calibri" w:cs="Calibri"/>
+                <w:color w:val="000000"/>
+              </w:rPr>
+            </w:pPr>
+            <w:r>
+              <w:rPr>
+                <w:rFonts w:ascii="Calibri" w:eastAsia="Times New Roman" w:hAnsi="Calibri" w:cs="Calibri"/>
+                <w:color w:val="000000"/>
+              </w:rPr>
+              <w:t>3429.00</w:t>
+            </w:r>
+          </w:p>
+        </w:tc>
+        <w:tc>
+          <w:tcPr>
+            <w:tcW w:w="1500" w:type="dxa"/>
+            <w:tcBorders>
+              <w:top w:val="nil"/>
+              <w:left w:val="nil"/>
+              <w:bottom w:val="single" w:sz="4" w:space="0" w:color="auto"/>
+              <w:right w:val="single" w:sz="4" w:space="0" w:color="auto"/>
+            </w:tcBorders>
+            <w:shd w:val="clear" w:color="auto" w:fill="auto"/>
+            <w:noWrap/>
+            <w:vAlign w:val="bottom"/>
+            <w:hideMark/>
+          </w:tcPr>
+          <w:p>
+            <w:pPr>
+              <w:spacing w:before="0" w:after="0" w:line="240" w:lineRule="auto"/>
+              <w:jc w:val="center"/>
+              <w:rPr>
+                <w:rFonts w:ascii="Calibri" w:eastAsia="Times New Roman" w:hAnsi="Calibri" w:cs="Calibri"/>
+                <w:color w:val="000000"/>
+              </w:rPr>
+            </w:pPr>
+            <w:r>
+              <w:rPr>
+                <w:rFonts w:ascii="Calibri" w:eastAsia="Times New Roman" w:hAnsi="Calibri" w:cs="Calibri"/>
+                <w:color w:val="000000"/>
+              </w:rPr>
+              <w:t>5634.00</w:t>
+            </w:r>
+          </w:p>
+        </w:tc>
+        <w:tc>
+          <w:tcPr>
+            <w:tcW w:w="1560" w:type="dxa"/>
+            <w:tcBorders>
+              <w:top w:val="nil"/>
+              <w:left w:val="nil"/>
+              <w:bottom w:val="single" w:sz="4" w:space="0" w:color="auto"/>
+              <w:right w:val="single" w:sz="4" w:space="0" w:color="auto"/>
+            </w:tcBorders>
+            <w:shd w:val="clear" w:color="auto" w:fill="auto"/>
+            <w:noWrap/>
+            <w:vAlign w:val="bottom"/>
+            <w:hideMark/>
+          </w:tcPr>
+          <w:p>
+            <w:pPr>
+              <w:spacing w:before="0" w:after="0" w:line="240" w:lineRule="auto"/>
+              <w:jc w:val="center"/>
+              <w:rPr>
+                <w:rFonts w:ascii="Calibri" w:eastAsia="Times New Roman" w:hAnsi="Calibri" w:cs="Calibri"/>
+                <w:color w:val="000000"/>
+              </w:rPr>
+            </w:pPr>
+            <w:r>
+              <w:rPr>
+                <w:rFonts w:ascii="Calibri" w:eastAsia="Times New Roman" w:hAnsi="Calibri" w:cs="Calibri"/>
+                <w:color w:val="000000"/>
+              </w:rPr>
+              <w:t>4632.00</w:t>
+            </w:r>
+          </w:p>
+        </w:tc>
+        <w:tc>
+          <w:tcPr>
+            <w:tcW w:w="1720" w:type="dxa"/>
+            <w:tcBorders>
+              <w:top w:val="nil"/>
+              <w:left w:val="nil"/>
+              <w:bottom w:val="single" w:sz="4" w:space="0" w:color="auto"/>
+              <w:right w:val="single" w:sz="4" w:space="0" w:color="auto"/>
+            </w:tcBorders>
+            <w:shd w:val="clear" w:color="auto" w:fill="auto"/>
+            <w:noWrap/>
+            <w:vAlign w:val="bottom"/>
+            <w:hideMark/>
+          </w:tcPr>
+          <w:p>
+            <w:pPr>
+              <w:spacing w:before="0" w:after="0" w:line="240" w:lineRule="auto"/>
+              <w:jc w:val="center"/>
+              <w:rPr>
+                <w:rFonts w:ascii="Calibri" w:eastAsia="Times New Roman" w:hAnsi="Calibri" w:cs="Calibri"/>
+                <w:color w:val="000000"/>
+              </w:rPr>
+            </w:pPr>
+            <w:r>
+              <w:rPr>
+                <w:rFonts w:ascii="Calibri" w:eastAsia="Times New Roman" w:hAnsi="Calibri" w:cs="Calibri"/>
+                <w:color w:val="000000"/>
+              </w:rPr>
+              <w:t>1421207.00</w:t>
+            </w:r>
+          </w:p>
+        </w:tc>
+      </w:tr>
+      <w:tr>
+        <w:trPr>
+          <w:trHeight w:val="300"/>
+          <w:jc w:val="center"/>
+        </w:trPr>
+        <w:tc>
+          <w:tcPr>
+            <w:tcW w:w="2440" w:type="dxa"/>
+            <w:tcBorders>
+              <w:top w:val="nil"/>
+              <w:left w:val="single" w:sz="4" w:space="0" w:color="auto"/>
+              <w:bottom w:val="single" w:sz="4" w:space="0" w:color="auto"/>
+              <w:right w:val="single" w:sz="4" w:space="0" w:color="auto"/>
+            </w:tcBorders>
+            <w:shd w:val="clear" w:color="auto" w:fill="auto"/>
+            <w:noWrap/>
+            <w:vAlign w:val="bottom"/>
+            <w:hideMark/>
+          </w:tcPr>
+          <w:p>
+            <w:pPr>
+              <w:spacing w:before="0" w:after="0" w:line="240" w:lineRule="auto"/>
+              <w:jc w:val="center"/>
+              <w:rPr>
+                <w:rFonts w:ascii="Calibri" w:eastAsia="Times New Roman" w:hAnsi="Calibri" w:cs="Calibri"/>
+                <w:color w:val="000000"/>
+              </w:rPr>
+            </w:pPr>
+            <w:r>
+              <w:rPr>
+                <w:rFonts w:ascii="Calibri" w:eastAsia="Times New Roman" w:hAnsi="Calibri" w:cs="Calibri"/>
+                <w:color w:val="000000"/>
+              </w:rPr>
+              <w:t>621_wrf_s train</w:t>
+            </w:r>
+          </w:p>
+        </w:tc>
+        <w:tc>
+          <w:tcPr>
+            <w:tcW w:w="1200" w:type="dxa"/>
+            <w:tcBorders>
+              <w:top w:val="nil"/>
+              <w:left w:val="nil"/>
+              <w:bottom w:val="single" w:sz="4" w:space="0" w:color="auto"/>
+              <w:right w:val="single" w:sz="4" w:space="0" w:color="auto"/>
+            </w:tcBorders>
+            <w:shd w:val="clear" w:color="auto" w:fill="auto"/>
+            <w:noWrap/>
+            <w:vAlign w:val="bottom"/>
+            <w:hideMark/>
+          </w:tcPr>
+          <w:p>
+            <w:pPr>
+              <w:spacing w:before="0" w:after="0" w:line="240" w:lineRule="auto"/>
+              <w:jc w:val="center"/>
+              <w:rPr>
+                <w:rFonts w:ascii="Calibri" w:eastAsia="Times New Roman" w:hAnsi="Calibri" w:cs="Calibri"/>
+                <w:color w:val="000000"/>
+              </w:rPr>
+            </w:pPr>
+            <w:r>
+              <w:rPr>
+                <w:rFonts w:ascii="Calibri" w:eastAsia="Times New Roman" w:hAnsi="Calibri" w:cs="Calibri"/>
+                <w:color w:val="000000"/>
+              </w:rPr>
+              <w:t>61000.00</w:t>
+            </w:r>
+          </w:p>
+        </w:tc>
+        <w:tc>
+          <w:tcPr>
+            <w:tcW w:w="1500" w:type="dxa"/>
+            <w:tcBorders>
+              <w:top w:val="nil"/>
+              <w:left w:val="nil"/>
+              <w:bottom w:val="single" w:sz="4" w:space="0" w:color="auto"/>
+              <w:right w:val="single" w:sz="4" w:space="0" w:color="auto"/>
+            </w:tcBorders>
+            <w:shd w:val="clear" w:color="auto" w:fill="auto"/>
+            <w:noWrap/>
+            <w:vAlign w:val="bottom"/>
+            <w:hideMark/>
+          </w:tcPr>
+          <w:p>
+            <w:pPr>
+              <w:spacing w:before="0" w:after="0" w:line="240" w:lineRule="auto"/>
+              <w:jc w:val="center"/>
+              <w:rPr>
+                <w:rFonts w:ascii="Calibri" w:eastAsia="Times New Roman" w:hAnsi="Calibri" w:cs="Calibri"/>
+                <w:color w:val="000000"/>
+              </w:rPr>
+            </w:pPr>
+            <w:r>
+              <w:rPr>
+                <w:rFonts w:ascii="Calibri" w:eastAsia="Times New Roman" w:hAnsi="Calibri" w:cs="Calibri"/>
+                <w:color w:val="000000"/>
+              </w:rPr>
+              <w:t>260281.00</w:t>
+            </w:r>
+          </w:p>
+        </w:tc>
+        <w:tc>
+          <w:tcPr>
+            <w:tcW w:w="1560" w:type="dxa"/>
+            <w:tcBorders>
+              <w:top w:val="nil"/>
+              <w:left w:val="nil"/>
+              <w:bottom w:val="single" w:sz="4" w:space="0" w:color="auto"/>
+              <w:right w:val="single" w:sz="4" w:space="0" w:color="auto"/>
+            </w:tcBorders>
+            <w:shd w:val="clear" w:color="auto" w:fill="auto"/>
+            <w:noWrap/>
+            <w:vAlign w:val="bottom"/>
+            <w:hideMark/>
+          </w:tcPr>
+          <w:p>
+            <w:pPr>
+              <w:spacing w:before="0" w:after="0" w:line="240" w:lineRule="auto"/>
+              <w:jc w:val="center"/>
+              <w:rPr>
+                <w:rFonts w:ascii="Calibri" w:eastAsia="Times New Roman" w:hAnsi="Calibri" w:cs="Calibri"/>
+                <w:color w:val="000000"/>
+              </w:rPr>
+            </w:pPr>
+            <w:r>
+              <w:rPr>
+                <w:rFonts w:ascii="Calibri" w:eastAsia="Times New Roman" w:hAnsi="Calibri" w:cs="Calibri"/>
+                <w:color w:val="000000"/>
+              </w:rPr>
+              <w:t>251764.00</w:t>
+            </w:r>
+          </w:p>
+        </w:tc>
+        <w:tc>
+          <w:tcPr>
+            <w:tcW w:w="1720" w:type="dxa"/>
+            <w:tcBorders>
+              <w:top w:val="nil"/>
+              <w:left w:val="nil"/>
+              <w:bottom w:val="single" w:sz="4" w:space="0" w:color="auto"/>
+              <w:right w:val="single" w:sz="4" w:space="0" w:color="auto"/>
+            </w:tcBorders>
+            <w:shd w:val="clear" w:color="auto" w:fill="auto"/>
+            <w:noWrap/>
+            <w:vAlign w:val="bottom"/>
+            <w:hideMark/>
+          </w:tcPr>
+          <w:p>
+            <w:pPr>
+              <w:spacing w:before="0" w:after="0" w:line="240" w:lineRule="auto"/>
+              <w:jc w:val="center"/>
+              <w:rPr>
+                <w:rFonts w:ascii="Calibri" w:eastAsia="Times New Roman" w:hAnsi="Calibri" w:cs="Calibri"/>
+                <w:color w:val="000000"/>
+              </w:rPr>
+            </w:pPr>
+            <w:r>
+              <w:rPr>
+                <w:rFonts w:ascii="Calibri" w:eastAsia="Times New Roman" w:hAnsi="Calibri" w:cs="Calibri"/>
+                <w:color w:val="000000"/>
+              </w:rPr>
+              <w:t>583459817248.00</w:t>
+            </w:r>
+          </w:p>
+        </w:tc>
+      </w:tr>
+      <w:tr>
+        <w:trPr>
+          <w:trHeight w:val="300"/>
+          <w:jc w:val="center"/>
+        </w:trPr>
+        <w:tc>
+          <w:tcPr>
+            <w:tcW w:w="2440" w:type="dxa"/>
+            <w:tcBorders>
+              <w:top w:val="nil"/>
+              <w:left w:val="single" w:sz="4" w:space="0" w:color="auto"/>
+              <w:bottom w:val="single" w:sz="4" w:space="0" w:color="auto"/>
+              <w:right w:val="single" w:sz="4" w:space="0" w:color="auto"/>
+            </w:tcBorders>
+            <w:shd w:val="clear" w:color="auto" w:fill="auto"/>
+            <w:noWrap/>
+            <w:vAlign w:val="bottom"/>
+            <w:hideMark/>
+          </w:tcPr>
+          <w:p>
+            <w:pPr>
+              <w:spacing w:before="0" w:after="0" w:line="240" w:lineRule="auto"/>
+              <w:jc w:val="center"/>
+              <w:rPr>
+                <w:rFonts w:ascii="Calibri" w:eastAsia="Times New Roman" w:hAnsi="Calibri" w:cs="Calibri"/>
+                <w:color w:val="000000"/>
+              </w:rPr>
+            </w:pPr>
+            <w:r>
+              <w:rPr>
+                <w:rFonts w:ascii="Calibri" w:eastAsia="Times New Roman" w:hAnsi="Calibri" w:cs="Calibri"/>
+                <w:color w:val="000000"/>
+              </w:rPr>
+              <w:t>623_xalanchbmk_s train</w:t>
+            </w:r>
+          </w:p>
+        </w:tc>
+        <w:tc>
+          <w:tcPr>
+            <w:tcW w:w="1200" w:type="dxa"/>
+            <w:tcBorders>
+              <w:top w:val="nil"/>
+              <w:left w:val="nil"/>
+              <w:bottom w:val="single" w:sz="4" w:space="0" w:color="auto"/>
+              <w:right w:val="single" w:sz="4" w:space="0" w:color="auto"/>
+            </w:tcBorders>
+            <w:shd w:val="clear" w:color="auto" w:fill="auto"/>
+            <w:noWrap/>
+            <w:vAlign w:val="bottom"/>
+            <w:hideMark/>
+          </w:tcPr>
+          <w:p>
+            <w:pPr>
+              <w:spacing w:before="0" w:after="0" w:line="240" w:lineRule="auto"/>
+              <w:jc w:val="center"/>
+              <w:rPr>
+                <w:rFonts w:ascii="Calibri" w:eastAsia="Times New Roman" w:hAnsi="Calibri" w:cs="Calibri"/>
+                <w:color w:val="000000"/>
+              </w:rPr>
+            </w:pPr>
+            <w:r>
+              <w:rPr>
+                <w:rFonts w:ascii="Calibri" w:eastAsia="Times New Roman" w:hAnsi="Calibri" w:cs="Calibri"/>
+                <w:color w:val="000000"/>
+              </w:rPr>
+              <w:t>23105.00</w:t>
+            </w:r>
+          </w:p>
+        </w:tc>
+        <w:tc>
+          <w:tcPr>
+            <w:tcW w:w="1500" w:type="dxa"/>
+            <w:tcBorders>
+              <w:top w:val="nil"/>
+              <w:left w:val="nil"/>
+              <w:bottom w:val="single" w:sz="4" w:space="0" w:color="auto"/>
+              <w:right w:val="single" w:sz="4" w:space="0" w:color="auto"/>
+            </w:tcBorders>
+            <w:shd w:val="clear" w:color="auto" w:fill="auto"/>
+            <w:noWrap/>
+            <w:vAlign w:val="bottom"/>
+            <w:hideMark/>
+          </w:tcPr>
+          <w:p>
+            <w:pPr>
+              <w:spacing w:before="0" w:after="0" w:line="240" w:lineRule="auto"/>
+              <w:jc w:val="center"/>
+              <w:rPr>
+                <w:rFonts w:ascii="Calibri" w:eastAsia="Times New Roman" w:hAnsi="Calibri" w:cs="Calibri"/>
+                <w:color w:val="000000"/>
+              </w:rPr>
+            </w:pPr>
+            <w:r>
+              <w:rPr>
+                <w:rFonts w:ascii="Calibri" w:eastAsia="Times New Roman" w:hAnsi="Calibri" w:cs="Calibri"/>
+                <w:color w:val="000000"/>
+              </w:rPr>
+              <w:t>53870.00</w:t>
+            </w:r>
+          </w:p>
+        </w:tc>
+        <w:tc>
+          <w:tcPr>
+            <w:tcW w:w="1560" w:type="dxa"/>
+            <w:tcBorders>
+              <w:top w:val="nil"/>
+              <w:left w:val="nil"/>
+              <w:bottom w:val="single" w:sz="4" w:space="0" w:color="auto"/>
+              <w:right w:val="single" w:sz="4" w:space="0" w:color="auto"/>
+            </w:tcBorders>
+            <w:shd w:val="clear" w:color="auto" w:fill="auto"/>
+            <w:noWrap/>
+            <w:vAlign w:val="bottom"/>
+            <w:hideMark/>
+          </w:tcPr>
+          <w:p>
+            <w:pPr>
+              <w:spacing w:before="0" w:after="0" w:line="240" w:lineRule="auto"/>
+              <w:jc w:val="center"/>
+              <w:rPr>
+                <w:rFonts w:ascii="Calibri" w:eastAsia="Times New Roman" w:hAnsi="Calibri" w:cs="Calibri"/>
+                <w:color w:val="000000"/>
+              </w:rPr>
+            </w:pPr>
+            <w:r>
+              <w:rPr>
+                <w:rFonts w:ascii="Calibri" w:eastAsia="Times New Roman" w:hAnsi="Calibri" w:cs="Calibri"/>
+                <w:color w:val="000000"/>
+              </w:rPr>
+              <w:t>39434.00</w:t>
+            </w:r>
+          </w:p>
+        </w:tc>
+        <w:tc>
+          <w:tcPr>
+            <w:tcW w:w="1720" w:type="dxa"/>
+            <w:tcBorders>
+              <w:top w:val="nil"/>
+              <w:left w:val="nil"/>
+              <w:bottom w:val="single" w:sz="4" w:space="0" w:color="auto"/>
+              <w:right w:val="single" w:sz="4" w:space="0" w:color="auto"/>
+            </w:tcBorders>
+            <w:shd w:val="clear" w:color="auto" w:fill="auto"/>
+            <w:noWrap/>
+            <w:vAlign w:val="bottom"/>
+            <w:hideMark/>
+          </w:tcPr>
+          <w:p>
+            <w:pPr>
+              <w:spacing w:before="0" w:after="0" w:line="240" w:lineRule="auto"/>
+              <w:jc w:val="center"/>
+              <w:rPr>
+                <w:rFonts w:ascii="Calibri" w:eastAsia="Times New Roman" w:hAnsi="Calibri" w:cs="Calibri"/>
+                <w:color w:val="000000"/>
+              </w:rPr>
+            </w:pPr>
+            <w:r>
+              <w:rPr>
+                <w:rFonts w:ascii="Calibri" w:eastAsia="Times New Roman" w:hAnsi="Calibri" w:cs="Calibri"/>
+                <w:color w:val="000000"/>
+              </w:rPr>
+              <w:t>257156226792.00</w:t>
+            </w:r>
+          </w:p>
+        </w:tc>
+      </w:tr>
+    </w:tbl>
+    <w:p>
+      <w:pPr>
+        <w:rPr>
+          <w:rFonts w:ascii="Times New Roman" w:hAnsi="Times New Roman" w:cs="Times New Roman"/>
+        </w:rPr>
+      </w:pPr>
+      <w:r>
+        <w:rPr>
+          <w:rFonts w:ascii="Times New Roman" w:hAnsi="Times New Roman" w:cs="Times New Roman"/>
+        </w:rPr>
+        <w:t>It is clear to see that the SPEC benchmarks overall have the greatest amount of each category, which makes sense because they are created to test a system’s performance thoroughly.</w:t>
+      </w:r>
+      <w:bookmarkStart w:id="6" w:name="_GoBack"/>
+      <w:bookmarkEnd w:id="6"/>
     </w:p>
     <w:p>
       <w:pPr>
@@ -1223,14 +2230,14 @@
           <w:rFonts w:ascii="Times New Roman" w:hAnsi="Times New Roman" w:cs="Times New Roman"/>
         </w:rPr>
       </w:pPr>
-      <w:bookmarkStart w:id="6" w:name="_Toc491808576"/>
+      <w:bookmarkStart w:id="7" w:name="_Toc491808576"/>
       <w:r>
         <w:rPr>
           <w:rFonts w:ascii="Times New Roman" w:hAnsi="Times New Roman" w:cs="Times New Roman"/>
         </w:rPr>
         <w:t>Appendix</w:t>
       </w:r>
-      <w:bookmarkEnd w:id="6"/>
+      <w:bookmarkEnd w:id="7"/>
     </w:p>
     <w:p>
       <w:pPr>
@@ -1281,7 +2288,7 @@
           <w:szCs w:val="24"/>
         </w:rPr>
       </w:pPr>
-      <w:hyperlink r:id="rId9" w:history="1">
+      <w:hyperlink r:id="rId11" w:history="1">
         <w:r>
           <w:rPr>
             <w:rStyle w:val="Hyperlink"/>
@@ -1301,7 +2308,7 @@
       </w:pPr>
     </w:p>
     <w:sectPr>
-      <w:footerReference w:type="default" r:id="rId10"/>
+      <w:footerReference w:type="default" r:id="rId12"/>
       <w:pgSz w:w="12240" w:h="15840"/>
       <w:pgMar w:top="1728" w:right="1800" w:bottom="1440" w:left="1800" w:header="720" w:footer="720" w:gutter="0"/>
       <w:pgNumType w:start="0"/>
@@ -1360,7 +2367,7 @@
       <w:rPr>
         <w:noProof/>
       </w:rPr>
-      <w:t>2</w:t>
+      <w:t>1</w:t>
     </w:r>
     <w:r>
       <w:fldChar w:fldCharType="end"/>
@@ -1755,6 +2762,95 @@
     </w:lvl>
   </w:abstractNum>
   <w:abstractNum w:abstractNumId="12" w15:restartNumberingAfterBreak="0">
+    <w:nsid w:val="1FD2777E"/>
+    <w:multiLevelType w:val="hybridMultilevel"/>
+    <w:tmpl w:val="9536DAC6"/>
+    <w:lvl w:ilvl="0" w:tplc="FA262B04">
+      <w:start w:val="1"/>
+      <w:numFmt w:val="decimal"/>
+      <w:lvlText w:val="%1.)"/>
+      <w:lvlJc w:val="left"/>
+      <w:pPr>
+        <w:ind w:left="720" w:hanging="360"/>
+      </w:pPr>
+      <w:rPr>
+        <w:rFonts w:hint="default"/>
+      </w:rPr>
+    </w:lvl>
+    <w:lvl w:ilvl="1" w:tplc="04090019" w:tentative="1">
+      <w:start w:val="1"/>
+      <w:numFmt w:val="lowerLetter"/>
+      <w:lvlText w:val="%2."/>
+      <w:lvlJc w:val="left"/>
+      <w:pPr>
+        <w:ind w:left="1440" w:hanging="360"/>
+      </w:pPr>
+    </w:lvl>
+    <w:lvl w:ilvl="2" w:tplc="0409001B" w:tentative="1">
+      <w:start w:val="1"/>
+      <w:numFmt w:val="lowerRoman"/>
+      <w:lvlText w:val="%3."/>
+      <w:lvlJc w:val="right"/>
+      <w:pPr>
+        <w:ind w:left="2160" w:hanging="180"/>
+      </w:pPr>
+    </w:lvl>
+    <w:lvl w:ilvl="3" w:tplc="0409000F" w:tentative="1">
+      <w:start w:val="1"/>
+      <w:numFmt w:val="decimal"/>
+      <w:lvlText w:val="%4."/>
+      <w:lvlJc w:val="left"/>
+      <w:pPr>
+        <w:ind w:left="2880" w:hanging="360"/>
+      </w:pPr>
+    </w:lvl>
+    <w:lvl w:ilvl="4" w:tplc="04090019" w:tentative="1">
+      <w:start w:val="1"/>
+      <w:numFmt w:val="lowerLetter"/>
+      <w:lvlText w:val="%5."/>
+      <w:lvlJc w:val="left"/>
+      <w:pPr>
+        <w:ind w:left="3600" w:hanging="360"/>
+      </w:pPr>
+    </w:lvl>
+    <w:lvl w:ilvl="5" w:tplc="0409001B" w:tentative="1">
+      <w:start w:val="1"/>
+      <w:numFmt w:val="lowerRoman"/>
+      <w:lvlText w:val="%6."/>
+      <w:lvlJc w:val="right"/>
+      <w:pPr>
+        <w:ind w:left="4320" w:hanging="180"/>
+      </w:pPr>
+    </w:lvl>
+    <w:lvl w:ilvl="6" w:tplc="0409000F" w:tentative="1">
+      <w:start w:val="1"/>
+      <w:numFmt w:val="decimal"/>
+      <w:lvlText w:val="%7."/>
+      <w:lvlJc w:val="left"/>
+      <w:pPr>
+        <w:ind w:left="5040" w:hanging="360"/>
+      </w:pPr>
+    </w:lvl>
+    <w:lvl w:ilvl="7" w:tplc="04090019" w:tentative="1">
+      <w:start w:val="1"/>
+      <w:numFmt w:val="lowerLetter"/>
+      <w:lvlText w:val="%8."/>
+      <w:lvlJc w:val="left"/>
+      <w:pPr>
+        <w:ind w:left="5760" w:hanging="360"/>
+      </w:pPr>
+    </w:lvl>
+    <w:lvl w:ilvl="8" w:tplc="0409001B" w:tentative="1">
+      <w:start w:val="1"/>
+      <w:numFmt w:val="lowerRoman"/>
+      <w:lvlText w:val="%9."/>
+      <w:lvlJc w:val="right"/>
+      <w:pPr>
+        <w:ind w:left="6480" w:hanging="180"/>
+      </w:pPr>
+    </w:lvl>
+  </w:abstractNum>
+  <w:abstractNum w:abstractNumId="13" w15:restartNumberingAfterBreak="0">
     <w:nsid w:val="47164D09"/>
     <w:multiLevelType w:val="multilevel"/>
     <w:tmpl w:val="0409001F"/>
@@ -1853,7 +2949,7 @@
     <w:abstractNumId w:val="9"/>
   </w:num>
   <w:num w:numId="5">
-    <w:abstractNumId w:val="12"/>
+    <w:abstractNumId w:val="13"/>
   </w:num>
   <w:num w:numId="6">
     <w:abstractNumId w:val="10"/>
@@ -1884,6 +2980,9 @@
   </w:num>
   <w:num w:numId="15">
     <w:abstractNumId w:val="0"/>
+  </w:num>
+  <w:num w:numId="16">
+    <w:abstractNumId w:val="12"/>
   </w:num>
 </w:numbering>
 </file>
@@ -3345,6 +4444,18 @@
       <w:shd w:val="clear" w:color="auto" w:fill="E6E6E6"/>
     </w:rPr>
   </w:style>
+  <w:style w:type="paragraph" w:styleId="ListParagraph">
+    <w:name w:val="List Paragraph"/>
+    <w:basedOn w:val="Normal"/>
+    <w:uiPriority w:val="34"/>
+    <w:unhideWhenUsed/>
+    <w:qFormat/>
+    <w:rsid w:val="00B12268"/>
+    <w:pPr>
+      <w:ind w:left="720"/>
+      <w:contextualSpacing/>
+    </w:pPr>
+  </w:style>
 </w:styles>
 </file>
 
@@ -3638,7 +4749,7 @@
 </file>
 
 <file path=customXml/itemProps1.xml><?xml version="1.0" encoding="utf-8"?>
-<ds:datastoreItem xmlns:ds="http://schemas.openxmlformats.org/officeDocument/2006/customXml" ds:itemID="{617DBF3A-81C8-41F8-94A4-4E441317943B}">
+<ds:datastoreItem xmlns:ds="http://schemas.openxmlformats.org/officeDocument/2006/customXml" ds:itemID="{9009FC58-1A97-49FA-AC08-93F457A1FCA9}">
   <ds:schemaRefs>
     <ds:schemaRef ds:uri="http://schemas.openxmlformats.org/officeDocument/2006/bibliography"/>
   </ds:schemaRefs>

</xml_diff>

<commit_message>
Updated the source code for problem 2 to use what I think is the correct trace options to get the basic block count.
</commit_message>
<xml_diff>
--- a/hw5/KyleRay_Homework_5.docx
+++ b/hw5/KyleRay_Homework_5.docx
@@ -1114,7 +1114,7 @@
         <w:rPr>
           <w:rFonts w:ascii="Times New Roman" w:hAnsi="Times New Roman" w:cs="Times New Roman"/>
         </w:rPr>
-        <w:object w:dxaOrig="9360" w:dyaOrig="5343" w14:anchorId="6D04091D">
+        <w:object w:dxaOrig="9360" w:dyaOrig="5808" w14:anchorId="6D04091D">
           <v:shapetype id="_x0000_t75" coordsize="21600,21600" o:spt="75" o:preferrelative="t" path="m@4@5l@4@11@9@11@9@5xe" filled="f" stroked="f">
             <v:stroke joinstyle="miter"/>
             <v:formulas>
@@ -1134,10 +1134,10 @@
             <v:path o:extrusionok="f" gradientshapeok="t" o:connecttype="rect"/>
             <o:lock v:ext="edit" aspectratio="t"/>
           </v:shapetype>
-          <v:shape id="_x0000_i1026" type="#_x0000_t75" style="width:468pt;height:267pt" o:ole="">
+          <v:shape id="_x0000_i1030" type="#_x0000_t75" style="width:468pt;height:290.5pt" o:ole="">
             <v:imagedata r:id="rId9" o:title=""/>
           </v:shape>
-          <o:OLEObject Type="Embed" ProgID="Word.Document.12" ShapeID="_x0000_i1026" DrawAspect="Content" ObjectID="_1580630343" r:id="rId10">
+          <o:OLEObject Type="Embed" ProgID="Word.Document.12" ShapeID="_x0000_i1030" DrawAspect="Content" ObjectID="_1580670727" r:id="rId10">
             <o:FieldCodes>\s</o:FieldCodes>
           </o:OLEObject>
         </w:object>
@@ -1275,25 +1275,25 @@
     </w:p>
     <w:tbl>
       <w:tblPr>
-        <w:tblW w:w="8420" w:type="dxa"/>
+        <w:tblW w:w="8860" w:type="dxa"/>
         <w:jc w:val="center"/>
         <w:tblLook w:val="04A0" w:firstRow="1" w:lastRow="0" w:firstColumn="1" w:lastColumn="0" w:noHBand="0" w:noVBand="1"/>
       </w:tblPr>
       <w:tblGrid>
-        <w:gridCol w:w="2440"/>
-        <w:gridCol w:w="1200"/>
-        <w:gridCol w:w="1500"/>
-        <w:gridCol w:w="1560"/>
+        <w:gridCol w:w="2560"/>
+        <w:gridCol w:w="1260"/>
+        <w:gridCol w:w="1580"/>
+        <w:gridCol w:w="1640"/>
         <w:gridCol w:w="1833"/>
       </w:tblGrid>
       <w:tr>
         <w:trPr>
-          <w:trHeight w:val="300"/>
+          <w:trHeight w:val="290"/>
           <w:jc w:val="center"/>
         </w:trPr>
         <w:tc>
           <w:tcPr>
-            <w:tcW w:w="2440" w:type="dxa"/>
+            <w:tcW w:w="2560" w:type="dxa"/>
             <w:tcBorders>
               <w:top w:val="single" w:sz="4" w:space="0" w:color="auto"/>
               <w:left w:val="single" w:sz="4" w:space="0" w:color="auto"/>
@@ -1325,7 +1325,7 @@
         </w:tc>
         <w:tc>
           <w:tcPr>
-            <w:tcW w:w="1200" w:type="dxa"/>
+            <w:tcW w:w="1260" w:type="dxa"/>
             <w:tcBorders>
               <w:top w:val="single" w:sz="4" w:space="0" w:color="auto"/>
               <w:left w:val="nil"/>
@@ -1357,7 +1357,7 @@
         </w:tc>
         <w:tc>
           <w:tcPr>
-            <w:tcW w:w="1500" w:type="dxa"/>
+            <w:tcW w:w="1580" w:type="dxa"/>
             <w:tcBorders>
               <w:top w:val="single" w:sz="4" w:space="0" w:color="auto"/>
               <w:left w:val="nil"/>
@@ -1389,7 +1389,7 @@
         </w:tc>
         <w:tc>
           <w:tcPr>
-            <w:tcW w:w="1560" w:type="dxa"/>
+            <w:tcW w:w="1640" w:type="dxa"/>
             <w:tcBorders>
               <w:top w:val="single" w:sz="4" w:space="0" w:color="auto"/>
               <w:left w:val="nil"/>
@@ -1421,7 +1421,7 @@
         </w:tc>
         <w:tc>
           <w:tcPr>
-            <w:tcW w:w="1720" w:type="dxa"/>
+            <w:tcW w:w="1820" w:type="dxa"/>
             <w:tcBorders>
               <w:top w:val="single" w:sz="4" w:space="0" w:color="auto"/>
               <w:left w:val="nil"/>
@@ -1454,12 +1454,12 @@
       </w:tr>
       <w:tr>
         <w:trPr>
-          <w:trHeight w:val="300"/>
+          <w:trHeight w:val="290"/>
           <w:jc w:val="center"/>
         </w:trPr>
         <w:tc>
           <w:tcPr>
-            <w:tcW w:w="2440" w:type="dxa"/>
+            <w:tcW w:w="2560" w:type="dxa"/>
             <w:tcBorders>
               <w:top w:val="nil"/>
               <w:left w:val="single" w:sz="4" w:space="0" w:color="auto"/>
@@ -1500,7 +1500,7 @@
         </w:tc>
         <w:tc>
           <w:tcPr>
-            <w:tcW w:w="1200" w:type="dxa"/>
+            <w:tcW w:w="1260" w:type="dxa"/>
             <w:tcBorders>
               <w:top w:val="nil"/>
               <w:left w:val="nil"/>
@@ -1526,13 +1526,13 @@
                 <w:rFonts w:ascii="Calibri" w:eastAsia="Times New Roman" w:hAnsi="Calibri" w:cs="Calibri"/>
                 <w:color w:val="000000"/>
               </w:rPr>
-              <w:t>2431.00</w:t>
+              <w:t>3104.00</w:t>
             </w:r>
           </w:p>
         </w:tc>
         <w:tc>
           <w:tcPr>
-            <w:tcW w:w="1500" w:type="dxa"/>
+            <w:tcW w:w="1580" w:type="dxa"/>
             <w:tcBorders>
               <w:top w:val="nil"/>
               <w:left w:val="nil"/>
@@ -1564,7 +1564,7 @@
         </w:tc>
         <w:tc>
           <w:tcPr>
-            <w:tcW w:w="1560" w:type="dxa"/>
+            <w:tcW w:w="1640" w:type="dxa"/>
             <w:tcBorders>
               <w:top w:val="nil"/>
               <w:left w:val="nil"/>
@@ -1596,7 +1596,7 @@
         </w:tc>
         <w:tc>
           <w:tcPr>
-            <w:tcW w:w="1720" w:type="dxa"/>
+            <w:tcW w:w="1820" w:type="dxa"/>
             <w:tcBorders>
               <w:top w:val="nil"/>
               <w:left w:val="nil"/>
@@ -1622,19 +1622,19 @@
                 <w:rFonts w:ascii="Calibri" w:eastAsia="Times New Roman" w:hAnsi="Calibri" w:cs="Calibri"/>
                 <w:color w:val="000000"/>
               </w:rPr>
-              <w:t>482639275.00</w:t>
+              <w:t>482639296.00</w:t>
             </w:r>
           </w:p>
         </w:tc>
       </w:tr>
       <w:tr>
         <w:trPr>
-          <w:trHeight w:val="300"/>
+          <w:trHeight w:val="290"/>
           <w:jc w:val="center"/>
         </w:trPr>
         <w:tc>
           <w:tcPr>
-            <w:tcW w:w="2440" w:type="dxa"/>
+            <w:tcW w:w="2560" w:type="dxa"/>
             <w:tcBorders>
               <w:top w:val="nil"/>
               <w:left w:val="single" w:sz="4" w:space="0" w:color="auto"/>
@@ -1666,7 +1666,7 @@
         </w:tc>
         <w:tc>
           <w:tcPr>
-            <w:tcW w:w="1200" w:type="dxa"/>
+            <w:tcW w:w="1260" w:type="dxa"/>
             <w:tcBorders>
               <w:top w:val="nil"/>
               <w:left w:val="nil"/>
@@ -1692,13 +1692,13 @@
                 <w:rFonts w:ascii="Calibri" w:eastAsia="Times New Roman" w:hAnsi="Calibri" w:cs="Calibri"/>
                 <w:color w:val="000000"/>
               </w:rPr>
-              <w:t>3429.00</w:t>
+              <w:t>4619.00</w:t>
             </w:r>
           </w:p>
         </w:tc>
         <w:tc>
           <w:tcPr>
-            <w:tcW w:w="1500" w:type="dxa"/>
+            <w:tcW w:w="1580" w:type="dxa"/>
             <w:tcBorders>
               <w:top w:val="nil"/>
               <w:left w:val="nil"/>
@@ -1730,7 +1730,7 @@
         </w:tc>
         <w:tc>
           <w:tcPr>
-            <w:tcW w:w="1560" w:type="dxa"/>
+            <w:tcW w:w="1640" w:type="dxa"/>
             <w:tcBorders>
               <w:top w:val="nil"/>
               <w:left w:val="nil"/>
@@ -1762,7 +1762,7 @@
         </w:tc>
         <w:tc>
           <w:tcPr>
-            <w:tcW w:w="1720" w:type="dxa"/>
+            <w:tcW w:w="1820" w:type="dxa"/>
             <w:tcBorders>
               <w:top w:val="nil"/>
               <w:left w:val="nil"/>
@@ -1788,19 +1788,19 @@
                 <w:rFonts w:ascii="Calibri" w:eastAsia="Times New Roman" w:hAnsi="Calibri" w:cs="Calibri"/>
                 <w:color w:val="000000"/>
               </w:rPr>
-              <w:t>1421207.00</w:t>
+              <w:t>1421192.00</w:t>
             </w:r>
           </w:p>
         </w:tc>
       </w:tr>
       <w:tr>
         <w:trPr>
-          <w:trHeight w:val="300"/>
+          <w:trHeight w:val="290"/>
           <w:jc w:val="center"/>
         </w:trPr>
         <w:tc>
           <w:tcPr>
-            <w:tcW w:w="2440" w:type="dxa"/>
+            <w:tcW w:w="2560" w:type="dxa"/>
             <w:tcBorders>
               <w:top w:val="nil"/>
               <w:left w:val="single" w:sz="4" w:space="0" w:color="auto"/>
@@ -1832,7 +1832,7 @@
         </w:tc>
         <w:tc>
           <w:tcPr>
-            <w:tcW w:w="1200" w:type="dxa"/>
+            <w:tcW w:w="1260" w:type="dxa"/>
             <w:tcBorders>
               <w:top w:val="nil"/>
               <w:left w:val="nil"/>
@@ -1858,13 +1858,13 @@
                 <w:rFonts w:ascii="Calibri" w:eastAsia="Times New Roman" w:hAnsi="Calibri" w:cs="Calibri"/>
                 <w:color w:val="000000"/>
               </w:rPr>
-              <w:t>61000.00</w:t>
+              <w:t>104862.00</w:t>
             </w:r>
           </w:p>
         </w:tc>
         <w:tc>
           <w:tcPr>
-            <w:tcW w:w="1500" w:type="dxa"/>
+            <w:tcW w:w="1580" w:type="dxa"/>
             <w:tcBorders>
               <w:top w:val="nil"/>
               <w:left w:val="nil"/>
@@ -1890,13 +1890,13 @@
                 <w:rFonts w:ascii="Calibri" w:eastAsia="Times New Roman" w:hAnsi="Calibri" w:cs="Calibri"/>
                 <w:color w:val="000000"/>
               </w:rPr>
-              <w:t>260281.00</w:t>
+              <w:t>260269.00</w:t>
             </w:r>
           </w:p>
         </w:tc>
         <w:tc>
           <w:tcPr>
-            <w:tcW w:w="1560" w:type="dxa"/>
+            <w:tcW w:w="1640" w:type="dxa"/>
             <w:tcBorders>
               <w:top w:val="nil"/>
               <w:left w:val="nil"/>
@@ -1922,13 +1922,13 @@
                 <w:rFonts w:ascii="Calibri" w:eastAsia="Times New Roman" w:hAnsi="Calibri" w:cs="Calibri"/>
                 <w:color w:val="000000"/>
               </w:rPr>
-              <w:t>251764.00</w:t>
+              <w:t>251753.00</w:t>
             </w:r>
           </w:p>
         </w:tc>
         <w:tc>
           <w:tcPr>
-            <w:tcW w:w="1720" w:type="dxa"/>
+            <w:tcW w:w="1820" w:type="dxa"/>
             <w:tcBorders>
               <w:top w:val="nil"/>
               <w:left w:val="nil"/>
@@ -1954,19 +1954,19 @@
                 <w:rFonts w:ascii="Calibri" w:eastAsia="Times New Roman" w:hAnsi="Calibri" w:cs="Calibri"/>
                 <w:color w:val="000000"/>
               </w:rPr>
-              <w:t>583459817248.00</w:t>
+              <w:t>583459817334.00</w:t>
             </w:r>
           </w:p>
         </w:tc>
       </w:tr>
       <w:tr>
         <w:trPr>
-          <w:trHeight w:val="300"/>
+          <w:trHeight w:val="290"/>
           <w:jc w:val="center"/>
         </w:trPr>
         <w:tc>
           <w:tcPr>
-            <w:tcW w:w="2440" w:type="dxa"/>
+            <w:tcW w:w="2560" w:type="dxa"/>
             <w:tcBorders>
               <w:top w:val="nil"/>
               <w:left w:val="single" w:sz="4" w:space="0" w:color="auto"/>
@@ -1984,13 +1984,13 @@
               <w:jc w:val="center"/>
               <w:rPr>
                 <w:rFonts w:ascii="Calibri" w:eastAsia="Times New Roman" w:hAnsi="Calibri" w:cs="Calibri"/>
-                <w:color w:val="000000"/>
+                <w:color w:val="auto"/>
               </w:rPr>
             </w:pPr>
             <w:r>
               <w:rPr>
                 <w:rFonts w:ascii="Calibri" w:eastAsia="Times New Roman" w:hAnsi="Calibri" w:cs="Calibri"/>
-                <w:color w:val="000000"/>
+                <w:color w:val="auto"/>
               </w:rPr>
               <w:t>623_xalanchbmk_s train</w:t>
             </w:r>
@@ -1998,7 +1998,7 @@
         </w:tc>
         <w:tc>
           <w:tcPr>
-            <w:tcW w:w="1200" w:type="dxa"/>
+            <w:tcW w:w="1260" w:type="dxa"/>
             <w:tcBorders>
               <w:top w:val="nil"/>
               <w:left w:val="nil"/>
@@ -2016,21 +2016,21 @@
               <w:jc w:val="center"/>
               <w:rPr>
                 <w:rFonts w:ascii="Calibri" w:eastAsia="Times New Roman" w:hAnsi="Calibri" w:cs="Calibri"/>
-                <w:color w:val="000000"/>
+                <w:color w:val="auto"/>
               </w:rPr>
             </w:pPr>
             <w:r>
               <w:rPr>
                 <w:rFonts w:ascii="Calibri" w:eastAsia="Times New Roman" w:hAnsi="Calibri" w:cs="Calibri"/>
-                <w:color w:val="000000"/>
-              </w:rPr>
-              <w:t>23105.00</w:t>
+                <w:color w:val="auto"/>
+              </w:rPr>
+              <w:t>37987.00</w:t>
             </w:r>
           </w:p>
         </w:tc>
         <w:tc>
           <w:tcPr>
-            <w:tcW w:w="1500" w:type="dxa"/>
+            <w:tcW w:w="1580" w:type="dxa"/>
             <w:tcBorders>
               <w:top w:val="nil"/>
               <w:left w:val="nil"/>
@@ -2048,21 +2048,21 @@
               <w:jc w:val="center"/>
               <w:rPr>
                 <w:rFonts w:ascii="Calibri" w:eastAsia="Times New Roman" w:hAnsi="Calibri" w:cs="Calibri"/>
-                <w:color w:val="000000"/>
+                <w:color w:val="auto"/>
               </w:rPr>
             </w:pPr>
             <w:r>
               <w:rPr>
                 <w:rFonts w:ascii="Calibri" w:eastAsia="Times New Roman" w:hAnsi="Calibri" w:cs="Calibri"/>
-                <w:color w:val="000000"/>
-              </w:rPr>
-              <w:t>53870.00</w:t>
+                <w:color w:val="auto"/>
+              </w:rPr>
+              <w:t>53881.00</w:t>
             </w:r>
           </w:p>
         </w:tc>
         <w:tc>
           <w:tcPr>
-            <w:tcW w:w="1560" w:type="dxa"/>
+            <w:tcW w:w="1640" w:type="dxa"/>
             <w:tcBorders>
               <w:top w:val="nil"/>
               <w:left w:val="nil"/>
@@ -2080,13 +2080,13 @@
               <w:jc w:val="center"/>
               <w:rPr>
                 <w:rFonts w:ascii="Calibri" w:eastAsia="Times New Roman" w:hAnsi="Calibri" w:cs="Calibri"/>
-                <w:color w:val="000000"/>
+                <w:color w:val="auto"/>
               </w:rPr>
             </w:pPr>
             <w:r>
               <w:rPr>
                 <w:rFonts w:ascii="Calibri" w:eastAsia="Times New Roman" w:hAnsi="Calibri" w:cs="Calibri"/>
-                <w:color w:val="000000"/>
+                <w:color w:val="auto"/>
               </w:rPr>
               <w:t>39434.00</w:t>
             </w:r>
@@ -2094,7 +2094,7 @@
         </w:tc>
         <w:tc>
           <w:tcPr>
-            <w:tcW w:w="1720" w:type="dxa"/>
+            <w:tcW w:w="1820" w:type="dxa"/>
             <w:tcBorders>
               <w:top w:val="nil"/>
               <w:left w:val="nil"/>
@@ -2112,15 +2112,15 @@
               <w:jc w:val="center"/>
               <w:rPr>
                 <w:rFonts w:ascii="Calibri" w:eastAsia="Times New Roman" w:hAnsi="Calibri" w:cs="Calibri"/>
-                <w:color w:val="000000"/>
+                <w:color w:val="auto"/>
               </w:rPr>
             </w:pPr>
             <w:r>
               <w:rPr>
                 <w:rFonts w:ascii="Calibri" w:eastAsia="Times New Roman" w:hAnsi="Calibri" w:cs="Calibri"/>
-                <w:color w:val="000000"/>
-              </w:rPr>
-              <w:t>257156226792.00</w:t>
+                <w:color w:val="auto"/>
+              </w:rPr>
+              <w:t>257156226729.00</w:t>
             </w:r>
           </w:p>
         </w:tc>
@@ -2132,84 +2132,91 @@
           <w:rFonts w:ascii="Times New Roman" w:hAnsi="Times New Roman" w:cs="Times New Roman"/>
         </w:rPr>
       </w:pPr>
+    </w:p>
+    <w:p>
+      <w:pPr>
+        <w:rPr>
+          <w:rFonts w:ascii="Times New Roman" w:hAnsi="Times New Roman" w:cs="Times New Roman"/>
+        </w:rPr>
+      </w:pPr>
       <w:r>
         <w:rPr>
           <w:rFonts w:ascii="Times New Roman" w:hAnsi="Times New Roman" w:cs="Times New Roman"/>
         </w:rPr>
         <w:t>It is clear to see that the SPEC benchmarks overall have the greatest amount of each category, which makes sense because they are created to test a system’s performance thoroughly.</w:t>
+      </w:r>
+    </w:p>
+    <w:p>
+      <w:pPr>
+        <w:pStyle w:val="Heading1"/>
+        <w:rPr>
+          <w:rFonts w:ascii="Times New Roman" w:hAnsi="Times New Roman" w:cs="Times New Roman"/>
+        </w:rPr>
+      </w:pPr>
+      <w:r>
+        <w:rPr>
+          <w:rFonts w:ascii="Times New Roman" w:hAnsi="Times New Roman" w:cs="Times New Roman"/>
+        </w:rPr>
+        <w:lastRenderedPageBreak/>
+        <w:t>Bonus</w:t>
+      </w:r>
+    </w:p>
+    <w:p>
+      <w:pPr>
+        <w:rPr>
+          <w:rFonts w:ascii="Times New Roman" w:hAnsi="Times New Roman" w:cs="Times New Roman"/>
+        </w:rPr>
+      </w:pPr>
+      <w:r>
+        <w:rPr>
+          <w:rFonts w:ascii="Times New Roman" w:hAnsi="Times New Roman" w:cs="Times New Roman"/>
+        </w:rPr>
+        <w:t xml:space="preserve">Count and print the statistics for each thread in a separate column for a multithreaded program.  This will require modifying the pin tool from problem 2 and making it work with multi-threaded applications.  Note: that the pin tool will not generally work with </w:t>
+      </w:r>
+      <w:proofErr w:type="spellStart"/>
+      <w:r>
+        <w:rPr>
+          <w:rFonts w:ascii="Times New Roman" w:hAnsi="Times New Roman" w:cs="Times New Roman"/>
+        </w:rPr>
+        <w:t>pthreads</w:t>
+      </w:r>
+      <w:proofErr w:type="spellEnd"/>
+      <w:r>
+        <w:rPr>
+          <w:rFonts w:ascii="Times New Roman" w:hAnsi="Times New Roman" w:cs="Times New Roman"/>
+        </w:rPr>
+        <w:t xml:space="preserve"> or other multithreaded paradigms, there is a pin tool thread </w:t>
+      </w:r>
+      <w:proofErr w:type="spellStart"/>
+      <w:r>
+        <w:rPr>
+          <w:rFonts w:ascii="Times New Roman" w:hAnsi="Times New Roman" w:cs="Times New Roman"/>
+        </w:rPr>
+        <w:t>api</w:t>
+      </w:r>
+      <w:proofErr w:type="spellEnd"/>
+      <w:r>
+        <w:rPr>
+          <w:rFonts w:ascii="Times New Roman" w:hAnsi="Times New Roman" w:cs="Times New Roman"/>
+        </w:rPr>
+        <w:t xml:space="preserve"> that is provided and the code written for this problem should make use of that.</w:t>
+      </w:r>
+    </w:p>
+    <w:p>
+      <w:pPr>
+        <w:pStyle w:val="Heading1"/>
+        <w:rPr>
+          <w:rFonts w:ascii="Times New Roman" w:hAnsi="Times New Roman" w:cs="Times New Roman"/>
+        </w:rPr>
+      </w:pPr>
+      <w:r>
+        <w:rPr>
+          <w:rFonts w:ascii="Times New Roman" w:hAnsi="Times New Roman" w:cs="Times New Roman"/>
+        </w:rPr>
+        <w:t>Problem 3</w:t>
       </w:r>
       <w:bookmarkStart w:id="6" w:name="_GoBack"/>
       <w:bookmarkEnd w:id="6"/>
-    </w:p>
-    <w:p>
-      <w:pPr>
-        <w:pStyle w:val="Heading1"/>
-        <w:rPr>
-          <w:rFonts w:ascii="Times New Roman" w:hAnsi="Times New Roman" w:cs="Times New Roman"/>
-        </w:rPr>
-      </w:pPr>
-      <w:r>
-        <w:rPr>
-          <w:rFonts w:ascii="Times New Roman" w:hAnsi="Times New Roman" w:cs="Times New Roman"/>
-        </w:rPr>
-        <w:lastRenderedPageBreak/>
-        <w:t>Bonus</w:t>
-      </w:r>
-    </w:p>
-    <w:p>
-      <w:pPr>
-        <w:rPr>
-          <w:rFonts w:ascii="Times New Roman" w:hAnsi="Times New Roman" w:cs="Times New Roman"/>
-        </w:rPr>
-      </w:pPr>
-      <w:r>
-        <w:rPr>
-          <w:rFonts w:ascii="Times New Roman" w:hAnsi="Times New Roman" w:cs="Times New Roman"/>
-        </w:rPr>
-        <w:t xml:space="preserve">Count and print the statistics for each thread in a separate column for a multithreaded program.  This will require modifying the pin tool from problem 2 and making it work with multi-threaded applications.  Note: that the pin tool will not generally work with </w:t>
-      </w:r>
-      <w:proofErr w:type="spellStart"/>
-      <w:r>
-        <w:rPr>
-          <w:rFonts w:ascii="Times New Roman" w:hAnsi="Times New Roman" w:cs="Times New Roman"/>
-        </w:rPr>
-        <w:t>pthreads</w:t>
-      </w:r>
-      <w:proofErr w:type="spellEnd"/>
-      <w:r>
-        <w:rPr>
-          <w:rFonts w:ascii="Times New Roman" w:hAnsi="Times New Roman" w:cs="Times New Roman"/>
-        </w:rPr>
-        <w:t xml:space="preserve"> or other multithreaded paradigms, there is a pin tool thread </w:t>
-      </w:r>
-      <w:proofErr w:type="spellStart"/>
-      <w:r>
-        <w:rPr>
-          <w:rFonts w:ascii="Times New Roman" w:hAnsi="Times New Roman" w:cs="Times New Roman"/>
-        </w:rPr>
-        <w:t>api</w:t>
-      </w:r>
-      <w:proofErr w:type="spellEnd"/>
-      <w:r>
-        <w:rPr>
-          <w:rFonts w:ascii="Times New Roman" w:hAnsi="Times New Roman" w:cs="Times New Roman"/>
-        </w:rPr>
-        <w:t xml:space="preserve"> that is provided and the code written for this problem should make use of that.</w:t>
-      </w:r>
-    </w:p>
-    <w:p>
-      <w:pPr>
-        <w:pStyle w:val="Heading1"/>
-        <w:rPr>
-          <w:rFonts w:ascii="Times New Roman" w:hAnsi="Times New Roman" w:cs="Times New Roman"/>
-        </w:rPr>
-      </w:pPr>
-      <w:r>
-        <w:rPr>
-          <w:rFonts w:ascii="Times New Roman" w:hAnsi="Times New Roman" w:cs="Times New Roman"/>
-        </w:rPr>
-        <w:t>Problem 3</w:t>
-      </w:r>
     </w:p>
     <w:p>
       <w:r>
@@ -2367,7 +2374,7 @@
       <w:rPr>
         <w:noProof/>
       </w:rPr>
-      <w:t>1</w:t>
+      <w:t>3</w:t>
     </w:r>
     <w:r>
       <w:fldChar w:fldCharType="end"/>
@@ -4749,7 +4756,7 @@
 </file>
 
 <file path=customXml/itemProps1.xml><?xml version="1.0" encoding="utf-8"?>
-<ds:datastoreItem xmlns:ds="http://schemas.openxmlformats.org/officeDocument/2006/customXml" ds:itemID="{9009FC58-1A97-49FA-AC08-93F457A1FCA9}">
+<ds:datastoreItem xmlns:ds="http://schemas.openxmlformats.org/officeDocument/2006/customXml" ds:itemID="{5F05709D-DE60-45FF-AD47-7EAC4700314B}">
   <ds:schemaRefs>
     <ds:schemaRef ds:uri="http://schemas.openxmlformats.org/officeDocument/2006/bibliography"/>
   </ds:schemaRefs>

</xml_diff>

<commit_message>
Adding the updates for problem 2 and some extra code that is good to have around. Also, updated the statistics to have some information from testing problem 2.
</commit_message>
<xml_diff>
--- a/hw5/KyleRay_Homework_5.docx
+++ b/hw5/KyleRay_Homework_5.docx
@@ -1134,10 +1134,10 @@
             <v:path o:extrusionok="f" gradientshapeok="t" o:connecttype="rect"/>
             <o:lock v:ext="edit" aspectratio="t"/>
           </v:shapetype>
-          <v:shape id="_x0000_i1030" type="#_x0000_t75" style="width:468pt;height:290.5pt" o:ole="">
+          <v:shape id="_x0000_i1025" type="#_x0000_t75" style="width:468pt;height:290.5pt" o:ole="">
             <v:imagedata r:id="rId9" o:title=""/>
           </v:shape>
-          <o:OLEObject Type="Embed" ProgID="Word.Document.12" ShapeID="_x0000_i1030" DrawAspect="Content" ObjectID="_1580670727" r:id="rId10">
+          <o:OLEObject Type="Embed" ProgID="Word.Document.12" ShapeID="_x0000_i1025" DrawAspect="Content" ObjectID="_1580749052" r:id="rId10">
             <o:FieldCodes>\s</o:FieldCodes>
           </o:OLEObject>
         </w:object>
@@ -1158,6 +1158,21 @@
         </w:rPr>
         <w:t>Figure 1. Code Modifications for Problem 2</w:t>
       </w:r>
+    </w:p>
+    <w:p>
+      <w:pPr>
+        <w:rPr>
+          <w:rFonts w:ascii="Times New Roman" w:hAnsi="Times New Roman" w:cs="Times New Roman"/>
+        </w:rPr>
+      </w:pPr>
+      <w:r>
+        <w:rPr>
+          <w:rFonts w:ascii="Times New Roman" w:hAnsi="Times New Roman" w:cs="Times New Roman"/>
+        </w:rPr>
+        <w:t>It should be noted that the accuracy of this implementation might not be as expected because of the way that the PIN application interprets certain instructions.  The total number of basic blocks can be skewed because of this interpretation, another solution that could be implemented would be to check if the current instruction is a branch and count that as the end of the current basic block.</w:t>
+      </w:r>
+      <w:bookmarkStart w:id="6" w:name="_GoBack"/>
+      <w:bookmarkEnd w:id="6"/>
     </w:p>
     <w:p>
       <w:pPr>
@@ -1992,6 +2007,7 @@
                 <w:rFonts w:ascii="Calibri" w:eastAsia="Times New Roman" w:hAnsi="Calibri" w:cs="Calibri"/>
                 <w:color w:val="auto"/>
               </w:rPr>
+              <w:lastRenderedPageBreak/>
               <w:t>623_xalanchbmk_s train</w:t>
             </w:r>
           </w:p>
@@ -2157,7 +2173,6 @@
         <w:rPr>
           <w:rFonts w:ascii="Times New Roman" w:hAnsi="Times New Roman" w:cs="Times New Roman"/>
         </w:rPr>
-        <w:lastRenderedPageBreak/>
         <w:t>Bonus</w:t>
       </w:r>
     </w:p>
@@ -2215,8 +2230,6 @@
         </w:rPr>
         <w:t>Problem 3</w:t>
       </w:r>
-      <w:bookmarkStart w:id="6" w:name="_GoBack"/>
-      <w:bookmarkEnd w:id="6"/>
     </w:p>
     <w:p>
       <w:r>
@@ -4756,7 +4769,7 @@
 </file>
 
 <file path=customXml/itemProps1.xml><?xml version="1.0" encoding="utf-8"?>
-<ds:datastoreItem xmlns:ds="http://schemas.openxmlformats.org/officeDocument/2006/customXml" ds:itemID="{5F05709D-DE60-45FF-AD47-7EAC4700314B}">
+<ds:datastoreItem xmlns:ds="http://schemas.openxmlformats.org/officeDocument/2006/customXml" ds:itemID="{7FC54605-1201-49FF-B6F0-0AE2DB2E00F9}">
   <ds:schemaRefs>
     <ds:schemaRef ds:uri="http://schemas.openxmlformats.org/officeDocument/2006/bibliography"/>
   </ds:schemaRefs>

</xml_diff>

<commit_message>
Homework 5 Final Commit
Final Commit for homework 5 and Project Proposal
</commit_message>
<xml_diff>
--- a/hw5/KyleRay_Homework_5.docx
+++ b/hw5/KyleRay_Homework_5.docx
@@ -14,6 +14,8 @@
       <w:bookmarkStart w:id="2" w:name="_Toc318188327"/>
       <w:bookmarkStart w:id="3" w:name="_Toc318189312"/>
       <w:bookmarkStart w:id="4" w:name="_Toc321147011"/>
+      <w:bookmarkStart w:id="5" w:name="_GoBack"/>
+      <w:bookmarkEnd w:id="5"/>
       <w:r>
         <w:rPr>
           <w:rFonts w:ascii="Times New Roman" w:hAnsi="Times New Roman" w:cs="Times New Roman"/>
@@ -371,7 +373,7 @@
               <w:tab w:val="right" w:leader="dot" w:pos="8630"/>
             </w:tabs>
             <w:rPr>
-              <w:rFonts w:ascii="Times New Roman" w:eastAsiaTheme="minorEastAsia" w:hAnsi="Times New Roman" w:cs="Times New Roman"/>
+              <w:rFonts w:eastAsiaTheme="minorEastAsia"/>
               <w:noProof/>
               <w:color w:val="auto"/>
             </w:rPr>
@@ -394,18 +396,17 @@
             </w:rPr>
             <w:fldChar w:fldCharType="separate"/>
           </w:r>
-          <w:hyperlink w:anchor="_Toc491808573" w:history="1">
+          <w:hyperlink w:anchor="_Toc507963555" w:history="1">
             <w:r>
               <w:rPr>
                 <w:rStyle w:val="Hyperlink"/>
                 <w:rFonts w:ascii="Times New Roman" w:hAnsi="Times New Roman" w:cs="Times New Roman"/>
                 <w:noProof/>
               </w:rPr>
-              <w:t>Answers</w:t>
-            </w:r>
-            <w:r>
-              <w:rPr>
-                <w:rFonts w:ascii="Times New Roman" w:hAnsi="Times New Roman" w:cs="Times New Roman"/>
+              <w:t>Purpose</w:t>
+            </w:r>
+            <w:r>
+              <w:rPr>
                 <w:noProof/>
                 <w:webHidden/>
               </w:rPr>
@@ -413,7 +414,6 @@
             </w:r>
             <w:r>
               <w:rPr>
-                <w:rFonts w:ascii="Times New Roman" w:hAnsi="Times New Roman" w:cs="Times New Roman"/>
                 <w:noProof/>
                 <w:webHidden/>
               </w:rPr>
@@ -421,22 +421,19 @@
             </w:r>
             <w:r>
               <w:rPr>
-                <w:rFonts w:ascii="Times New Roman" w:hAnsi="Times New Roman" w:cs="Times New Roman"/>
                 <w:noProof/>
                 <w:webHidden/>
               </w:rPr>
-              <w:instrText xml:space="preserve"> PAGEREF _Toc491808573 \h </w:instrText>
-            </w:r>
-            <w:r>
-              <w:rPr>
-                <w:rFonts w:ascii="Times New Roman" w:hAnsi="Times New Roman" w:cs="Times New Roman"/>
+              <w:instrText xml:space="preserve"> PAGEREF _Toc507963555 \h </w:instrText>
+            </w:r>
+            <w:r>
+              <w:rPr>
                 <w:noProof/>
                 <w:webHidden/>
               </w:rPr>
             </w:r>
             <w:r>
               <w:rPr>
-                <w:rFonts w:ascii="Times New Roman" w:hAnsi="Times New Roman" w:cs="Times New Roman"/>
                 <w:noProof/>
                 <w:webHidden/>
               </w:rPr>
@@ -444,7 +441,6 @@
             </w:r>
             <w:r>
               <w:rPr>
-                <w:rFonts w:ascii="Times New Roman" w:hAnsi="Times New Roman" w:cs="Times New Roman"/>
                 <w:noProof/>
                 <w:webHidden/>
               </w:rPr>
@@ -452,7 +448,6 @@
             </w:r>
             <w:r>
               <w:rPr>
-                <w:rFonts w:ascii="Times New Roman" w:hAnsi="Times New Roman" w:cs="Times New Roman"/>
                 <w:noProof/>
                 <w:webHidden/>
               </w:rPr>
@@ -467,23 +462,21 @@
               <w:tab w:val="right" w:leader="dot" w:pos="8630"/>
             </w:tabs>
             <w:rPr>
-              <w:rFonts w:ascii="Times New Roman" w:eastAsiaTheme="minorEastAsia" w:hAnsi="Times New Roman" w:cs="Times New Roman"/>
+              <w:rFonts w:eastAsiaTheme="minorEastAsia"/>
               <w:noProof/>
               <w:color w:val="auto"/>
             </w:rPr>
           </w:pPr>
-          <w:hyperlink w:anchor="_Toc491808574" w:history="1">
+          <w:hyperlink w:anchor="_Toc507963556" w:history="1">
             <w:r>
               <w:rPr>
                 <w:rStyle w:val="Hyperlink"/>
-                <w:rFonts w:ascii="Times New Roman" w:hAnsi="Times New Roman" w:cs="Times New Roman"/>
                 <w:noProof/>
               </w:rPr>
-              <w:t>Output</w:t>
-            </w:r>
-            <w:r>
-              <w:rPr>
-                <w:rFonts w:ascii="Times New Roman" w:hAnsi="Times New Roman" w:cs="Times New Roman"/>
+              <w:t>Execution</w:t>
+            </w:r>
+            <w:r>
+              <w:rPr>
                 <w:noProof/>
                 <w:webHidden/>
               </w:rPr>
@@ -491,7 +484,6 @@
             </w:r>
             <w:r>
               <w:rPr>
-                <w:rFonts w:ascii="Times New Roman" w:hAnsi="Times New Roman" w:cs="Times New Roman"/>
                 <w:noProof/>
                 <w:webHidden/>
               </w:rPr>
@@ -499,22 +491,19 @@
             </w:r>
             <w:r>
               <w:rPr>
-                <w:rFonts w:ascii="Times New Roman" w:hAnsi="Times New Roman" w:cs="Times New Roman"/>
                 <w:noProof/>
                 <w:webHidden/>
               </w:rPr>
-              <w:instrText xml:space="preserve"> PAGEREF _Toc491808574 \h </w:instrText>
-            </w:r>
-            <w:r>
-              <w:rPr>
-                <w:rFonts w:ascii="Times New Roman" w:hAnsi="Times New Roman" w:cs="Times New Roman"/>
+              <w:instrText xml:space="preserve"> PAGEREF _Toc507963556 \h </w:instrText>
+            </w:r>
+            <w:r>
+              <w:rPr>
                 <w:noProof/>
                 <w:webHidden/>
               </w:rPr>
             </w:r>
             <w:r>
               <w:rPr>
-                <w:rFonts w:ascii="Times New Roman" w:hAnsi="Times New Roman" w:cs="Times New Roman"/>
                 <w:noProof/>
                 <w:webHidden/>
               </w:rPr>
@@ -522,7 +511,6 @@
             </w:r>
             <w:r>
               <w:rPr>
-                <w:rFonts w:ascii="Times New Roman" w:hAnsi="Times New Roman" w:cs="Times New Roman"/>
                 <w:noProof/>
                 <w:webHidden/>
               </w:rPr>
@@ -530,7 +518,6 @@
             </w:r>
             <w:r>
               <w:rPr>
-                <w:rFonts w:ascii="Times New Roman" w:hAnsi="Times New Roman" w:cs="Times New Roman"/>
                 <w:noProof/>
                 <w:webHidden/>
               </w:rPr>
@@ -545,23 +532,22 @@
               <w:tab w:val="right" w:leader="dot" w:pos="8630"/>
             </w:tabs>
             <w:rPr>
-              <w:rFonts w:ascii="Times New Roman" w:eastAsiaTheme="minorEastAsia" w:hAnsi="Times New Roman" w:cs="Times New Roman"/>
+              <w:rFonts w:eastAsiaTheme="minorEastAsia"/>
               <w:noProof/>
               <w:color w:val="auto"/>
             </w:rPr>
           </w:pPr>
-          <w:hyperlink w:anchor="_Toc491808575" w:history="1">
+          <w:hyperlink w:anchor="_Toc507963557" w:history="1">
             <w:r>
               <w:rPr>
                 <w:rStyle w:val="Hyperlink"/>
                 <w:rFonts w:ascii="Times New Roman" w:hAnsi="Times New Roman" w:cs="Times New Roman"/>
                 <w:noProof/>
               </w:rPr>
-              <w:t>Source Code</w:t>
-            </w:r>
-            <w:r>
-              <w:rPr>
-                <w:rFonts w:ascii="Times New Roman" w:hAnsi="Times New Roman" w:cs="Times New Roman"/>
+              <w:t>Problem 1</w:t>
+            </w:r>
+            <w:r>
+              <w:rPr>
                 <w:noProof/>
                 <w:webHidden/>
               </w:rPr>
@@ -569,7 +555,6 @@
             </w:r>
             <w:r>
               <w:rPr>
-                <w:rFonts w:ascii="Times New Roman" w:hAnsi="Times New Roman" w:cs="Times New Roman"/>
                 <w:noProof/>
                 <w:webHidden/>
               </w:rPr>
@@ -577,22 +562,19 @@
             </w:r>
             <w:r>
               <w:rPr>
-                <w:rFonts w:ascii="Times New Roman" w:hAnsi="Times New Roman" w:cs="Times New Roman"/>
                 <w:noProof/>
                 <w:webHidden/>
               </w:rPr>
-              <w:instrText xml:space="preserve"> PAGEREF _Toc491808575 \h </w:instrText>
-            </w:r>
-            <w:r>
-              <w:rPr>
-                <w:rFonts w:ascii="Times New Roman" w:hAnsi="Times New Roman" w:cs="Times New Roman"/>
+              <w:instrText xml:space="preserve"> PAGEREF _Toc507963557 \h </w:instrText>
+            </w:r>
+            <w:r>
+              <w:rPr>
                 <w:noProof/>
                 <w:webHidden/>
               </w:rPr>
             </w:r>
             <w:r>
               <w:rPr>
-                <w:rFonts w:ascii="Times New Roman" w:hAnsi="Times New Roman" w:cs="Times New Roman"/>
                 <w:noProof/>
                 <w:webHidden/>
               </w:rPr>
@@ -600,15 +582,13 @@
             </w:r>
             <w:r>
               <w:rPr>
-                <w:rFonts w:ascii="Times New Roman" w:hAnsi="Times New Roman" w:cs="Times New Roman"/>
                 <w:noProof/>
                 <w:webHidden/>
               </w:rPr>
-              <w:t>1</w:t>
-            </w:r>
-            <w:r>
-              <w:rPr>
-                <w:rFonts w:ascii="Times New Roman" w:hAnsi="Times New Roman" w:cs="Times New Roman"/>
+              <w:t>2</w:t>
+            </w:r>
+            <w:r>
+              <w:rPr>
                 <w:noProof/>
                 <w:webHidden/>
               </w:rPr>
@@ -623,70 +603,276 @@
               <w:tab w:val="right" w:leader="dot" w:pos="8630"/>
             </w:tabs>
             <w:rPr>
-              <w:rFonts w:ascii="Times New Roman" w:eastAsiaTheme="minorEastAsia" w:hAnsi="Times New Roman" w:cs="Times New Roman"/>
+              <w:rFonts w:eastAsiaTheme="minorEastAsia"/>
               <w:noProof/>
               <w:color w:val="auto"/>
             </w:rPr>
           </w:pPr>
-          <w:hyperlink w:anchor="_Toc491808576" w:history="1">
+          <w:hyperlink w:anchor="_Toc507963558" w:history="1">
             <w:r>
               <w:rPr>
                 <w:rStyle w:val="Hyperlink"/>
                 <w:rFonts w:ascii="Times New Roman" w:hAnsi="Times New Roman" w:cs="Times New Roman"/>
                 <w:noProof/>
               </w:rPr>
-              <w:t>Appendix</w:t>
-            </w:r>
-            <w:r>
-              <w:rPr>
+              <w:t>Problem 2</w:t>
+            </w:r>
+            <w:r>
+              <w:rPr>
+                <w:noProof/>
+                <w:webHidden/>
+              </w:rPr>
+              <w:tab/>
+            </w:r>
+            <w:r>
+              <w:rPr>
+                <w:noProof/>
+                <w:webHidden/>
+              </w:rPr>
+              <w:fldChar w:fldCharType="begin"/>
+            </w:r>
+            <w:r>
+              <w:rPr>
+                <w:noProof/>
+                <w:webHidden/>
+              </w:rPr>
+              <w:instrText xml:space="preserve"> PAGEREF _Toc507963558 \h </w:instrText>
+            </w:r>
+            <w:r>
+              <w:rPr>
+                <w:noProof/>
+                <w:webHidden/>
+              </w:rPr>
+            </w:r>
+            <w:r>
+              <w:rPr>
+                <w:noProof/>
+                <w:webHidden/>
+              </w:rPr>
+              <w:fldChar w:fldCharType="separate"/>
+            </w:r>
+            <w:r>
+              <w:rPr>
+                <w:noProof/>
+                <w:webHidden/>
+              </w:rPr>
+              <w:t>2</w:t>
+            </w:r>
+            <w:r>
+              <w:rPr>
+                <w:noProof/>
+                <w:webHidden/>
+              </w:rPr>
+              <w:fldChar w:fldCharType="end"/>
+            </w:r>
+          </w:hyperlink>
+        </w:p>
+        <w:p>
+          <w:pPr>
+            <w:pStyle w:val="TOC1"/>
+            <w:tabs>
+              <w:tab w:val="right" w:leader="dot" w:pos="8630"/>
+            </w:tabs>
+            <w:rPr>
+              <w:rFonts w:eastAsiaTheme="minorEastAsia"/>
+              <w:noProof/>
+              <w:color w:val="auto"/>
+            </w:rPr>
+          </w:pPr>
+          <w:hyperlink w:anchor="_Toc507963559" w:history="1">
+            <w:r>
+              <w:rPr>
+                <w:rStyle w:val="Hyperlink"/>
                 <w:rFonts w:ascii="Times New Roman" w:hAnsi="Times New Roman" w:cs="Times New Roman"/>
                 <w:noProof/>
+              </w:rPr>
+              <w:t>Bonus</w:t>
+            </w:r>
+            <w:r>
+              <w:rPr>
+                <w:noProof/>
                 <w:webHidden/>
               </w:rPr>
               <w:tab/>
             </w:r>
             <w:r>
               <w:rPr>
+                <w:noProof/>
+                <w:webHidden/>
+              </w:rPr>
+              <w:fldChar w:fldCharType="begin"/>
+            </w:r>
+            <w:r>
+              <w:rPr>
+                <w:noProof/>
+                <w:webHidden/>
+              </w:rPr>
+              <w:instrText xml:space="preserve"> PAGEREF _Toc507963559 \h </w:instrText>
+            </w:r>
+            <w:r>
+              <w:rPr>
+                <w:noProof/>
+                <w:webHidden/>
+              </w:rPr>
+            </w:r>
+            <w:r>
+              <w:rPr>
+                <w:noProof/>
+                <w:webHidden/>
+              </w:rPr>
+              <w:fldChar w:fldCharType="separate"/>
+            </w:r>
+            <w:r>
+              <w:rPr>
+                <w:noProof/>
+                <w:webHidden/>
+              </w:rPr>
+              <w:t>5</w:t>
+            </w:r>
+            <w:r>
+              <w:rPr>
+                <w:noProof/>
+                <w:webHidden/>
+              </w:rPr>
+              <w:fldChar w:fldCharType="end"/>
+            </w:r>
+          </w:hyperlink>
+        </w:p>
+        <w:p>
+          <w:pPr>
+            <w:pStyle w:val="TOC1"/>
+            <w:tabs>
+              <w:tab w:val="right" w:leader="dot" w:pos="8630"/>
+            </w:tabs>
+            <w:rPr>
+              <w:rFonts w:eastAsiaTheme="minorEastAsia"/>
+              <w:noProof/>
+              <w:color w:val="auto"/>
+            </w:rPr>
+          </w:pPr>
+          <w:hyperlink w:anchor="_Toc507963560" w:history="1">
+            <w:r>
+              <w:rPr>
+                <w:rStyle w:val="Hyperlink"/>
                 <w:rFonts w:ascii="Times New Roman" w:hAnsi="Times New Roman" w:cs="Times New Roman"/>
                 <w:noProof/>
+              </w:rPr>
+              <w:t>Problem 3</w:t>
+            </w:r>
+            <w:r>
+              <w:rPr>
+                <w:noProof/>
                 <w:webHidden/>
               </w:rPr>
+              <w:tab/>
+            </w:r>
+            <w:r>
+              <w:rPr>
+                <w:noProof/>
+                <w:webHidden/>
+              </w:rPr>
               <w:fldChar w:fldCharType="begin"/>
             </w:r>
             <w:r>
               <w:rPr>
+                <w:noProof/>
+                <w:webHidden/>
+              </w:rPr>
+              <w:instrText xml:space="preserve"> PAGEREF _Toc507963560 \h </w:instrText>
+            </w:r>
+            <w:r>
+              <w:rPr>
+                <w:noProof/>
+                <w:webHidden/>
+              </w:rPr>
+            </w:r>
+            <w:r>
+              <w:rPr>
+                <w:noProof/>
+                <w:webHidden/>
+              </w:rPr>
+              <w:fldChar w:fldCharType="separate"/>
+            </w:r>
+            <w:r>
+              <w:rPr>
+                <w:noProof/>
+                <w:webHidden/>
+              </w:rPr>
+              <w:t>6</w:t>
+            </w:r>
+            <w:r>
+              <w:rPr>
+                <w:noProof/>
+                <w:webHidden/>
+              </w:rPr>
+              <w:fldChar w:fldCharType="end"/>
+            </w:r>
+          </w:hyperlink>
+        </w:p>
+        <w:p>
+          <w:pPr>
+            <w:pStyle w:val="TOC1"/>
+            <w:tabs>
+              <w:tab w:val="right" w:leader="dot" w:pos="8630"/>
+            </w:tabs>
+            <w:rPr>
+              <w:rFonts w:eastAsiaTheme="minorEastAsia"/>
+              <w:noProof/>
+              <w:color w:val="auto"/>
+            </w:rPr>
+          </w:pPr>
+          <w:hyperlink w:anchor="_Toc507963561" w:history="1">
+            <w:r>
+              <w:rPr>
+                <w:rStyle w:val="Hyperlink"/>
                 <w:rFonts w:ascii="Times New Roman" w:hAnsi="Times New Roman" w:cs="Times New Roman"/>
                 <w:noProof/>
-                <w:webHidden/>
-              </w:rPr>
-              <w:instrText xml:space="preserve"> PAGEREF _Toc491808576 \h </w:instrText>
-            </w:r>
-            <w:r>
-              <w:rPr>
-                <w:rFonts w:ascii="Times New Roman" w:hAnsi="Times New Roman" w:cs="Times New Roman"/>
+              </w:rPr>
+              <w:t>Appendix</w:t>
+            </w:r>
+            <w:r>
+              <w:rPr>
                 <w:noProof/>
                 <w:webHidden/>
               </w:rPr>
-            </w:r>
-            <w:r>
-              <w:rPr>
-                <w:rFonts w:ascii="Times New Roman" w:hAnsi="Times New Roman" w:cs="Times New Roman"/>
+              <w:tab/>
+            </w:r>
+            <w:r>
+              <w:rPr>
                 <w:noProof/>
                 <w:webHidden/>
               </w:rPr>
-              <w:fldChar w:fldCharType="separate"/>
-            </w:r>
-            <w:r>
-              <w:rPr>
-                <w:rFonts w:ascii="Times New Roman" w:hAnsi="Times New Roman" w:cs="Times New Roman"/>
+              <w:fldChar w:fldCharType="begin"/>
+            </w:r>
+            <w:r>
+              <w:rPr>
                 <w:noProof/>
                 <w:webHidden/>
               </w:rPr>
-              <w:t>1</w:t>
-            </w:r>
-            <w:r>
-              <w:rPr>
-                <w:rFonts w:ascii="Times New Roman" w:hAnsi="Times New Roman" w:cs="Times New Roman"/>
+              <w:instrText xml:space="preserve"> PAGEREF _Toc507963561 \h </w:instrText>
+            </w:r>
+            <w:r>
+              <w:rPr>
+                <w:noProof/>
+                <w:webHidden/>
+              </w:rPr>
+            </w:r>
+            <w:r>
+              <w:rPr>
+                <w:noProof/>
+                <w:webHidden/>
+              </w:rPr>
+              <w:fldChar w:fldCharType="separate"/>
+            </w:r>
+            <w:r>
+              <w:rPr>
+                <w:noProof/>
+                <w:webHidden/>
+              </w:rPr>
+              <w:t>8</w:t>
+            </w:r>
+            <w:r>
+              <w:rPr>
                 <w:noProof/>
                 <w:webHidden/>
               </w:rPr>
@@ -722,12 +908,14 @@
           <w:rFonts w:ascii="Times New Roman" w:hAnsi="Times New Roman" w:cs="Times New Roman"/>
         </w:rPr>
       </w:pPr>
+      <w:bookmarkStart w:id="6" w:name="_Toc507963555"/>
       <w:r>
         <w:rPr>
           <w:rFonts w:ascii="Times New Roman" w:hAnsi="Times New Roman" w:cs="Times New Roman"/>
         </w:rPr>
         <w:t>Purpose</w:t>
       </w:r>
+      <w:bookmarkEnd w:id="6"/>
     </w:p>
     <w:p>
       <w:pPr>
@@ -751,16 +939,59 @@
     <w:p>
       <w:pPr>
         <w:pStyle w:val="Heading1"/>
-        <w:rPr>
-          <w:rFonts w:ascii="Times New Roman" w:hAnsi="Times New Roman" w:cs="Times New Roman"/>
-        </w:rPr>
-      </w:pPr>
-      <w:r>
-        <w:rPr>
-          <w:rFonts w:ascii="Times New Roman" w:hAnsi="Times New Roman" w:cs="Times New Roman"/>
-        </w:rPr>
+      </w:pPr>
+      <w:bookmarkStart w:id="7" w:name="_Toc507963556"/>
+      <w:r>
+        <w:t>Execution</w:t>
+      </w:r>
+      <w:bookmarkEnd w:id="7"/>
+    </w:p>
+    <w:p>
+      <w:r>
+        <w:t xml:space="preserve">To </w:t>
+      </w:r>
+      <w:r>
+        <w:t xml:space="preserve">run the tests, </w:t>
+      </w:r>
+      <w:r>
+        <w:t xml:space="preserve">travel in the working directory for homework 5 (hw5) and go into the SPEC folder, there you will find the 621 and 623 benchmarks that were tested.  Inside of each folder </w:t>
+      </w:r>
+      <w:r>
+        <w:t xml:space="preserve">will </w:t>
+      </w:r>
+      <w:r>
+        <w:t>be a test and train input set.  I have created runtest_#.sh scripts for each problem</w:t>
+      </w:r>
+      <w:r>
+        <w:t xml:space="preserve"> inside the respective test folder</w:t>
+      </w:r>
+      <w:r>
+        <w:t>.  Just run this script from inside this directory to build the pin tool and execute it on the benchmark.</w:t>
+      </w:r>
+    </w:p>
+    <w:p/>
+    <w:p/>
+    <w:p/>
+    <w:p/>
+    <w:p/>
+    <w:p/>
+    <w:p/>
+    <w:p>
+      <w:pPr>
+        <w:pStyle w:val="Heading1"/>
+        <w:rPr>
+          <w:rFonts w:ascii="Times New Roman" w:hAnsi="Times New Roman" w:cs="Times New Roman"/>
+        </w:rPr>
+      </w:pPr>
+      <w:bookmarkStart w:id="8" w:name="_Toc507963557"/>
+      <w:r>
+        <w:rPr>
+          <w:rFonts w:ascii="Times New Roman" w:hAnsi="Times New Roman" w:cs="Times New Roman"/>
+        </w:rPr>
+        <w:lastRenderedPageBreak/>
         <w:t>Problem 1</w:t>
       </w:r>
+      <w:bookmarkEnd w:id="8"/>
     </w:p>
     <w:p>
       <w:pPr>
@@ -867,13 +1098,13 @@
               <w:spacing w:before="0" w:after="0" w:line="240" w:lineRule="auto"/>
               <w:jc w:val="center"/>
               <w:rPr>
-                <w:rFonts w:ascii="Calibri" w:eastAsia="Times New Roman" w:hAnsi="Calibri" w:cs="Calibri"/>
+                <w:rFonts w:ascii="Times New Roman" w:eastAsia="Times New Roman" w:hAnsi="Times New Roman" w:cs="Times New Roman"/>
                 <w:color w:val="000000"/>
               </w:rPr>
             </w:pPr>
             <w:r>
               <w:rPr>
-                <w:rFonts w:ascii="Calibri" w:eastAsia="Times New Roman" w:hAnsi="Calibri" w:cs="Calibri"/>
+                <w:rFonts w:ascii="Times New Roman" w:eastAsia="Times New Roman" w:hAnsi="Times New Roman" w:cs="Times New Roman"/>
                 <w:color w:val="000000"/>
               </w:rPr>
               <w:t>Benchmark</w:t>
@@ -899,13 +1130,13 @@
               <w:spacing w:before="0" w:after="0" w:line="240" w:lineRule="auto"/>
               <w:jc w:val="center"/>
               <w:rPr>
-                <w:rFonts w:ascii="Calibri" w:eastAsia="Times New Roman" w:hAnsi="Calibri" w:cs="Calibri"/>
+                <w:rFonts w:ascii="Times New Roman" w:eastAsia="Times New Roman" w:hAnsi="Times New Roman" w:cs="Times New Roman"/>
                 <w:color w:val="000000"/>
               </w:rPr>
             </w:pPr>
             <w:r>
               <w:rPr>
-                <w:rFonts w:ascii="Calibri" w:eastAsia="Times New Roman" w:hAnsi="Calibri" w:cs="Calibri"/>
+                <w:rFonts w:ascii="Times New Roman" w:eastAsia="Times New Roman" w:hAnsi="Times New Roman" w:cs="Times New Roman"/>
                 <w:color w:val="000000"/>
               </w:rPr>
               <w:t>Total Instructions Executed</w:t>
@@ -937,13 +1168,13 @@
               <w:spacing w:before="0" w:after="0" w:line="240" w:lineRule="auto"/>
               <w:jc w:val="center"/>
               <w:rPr>
-                <w:rFonts w:ascii="Calibri" w:eastAsia="Times New Roman" w:hAnsi="Calibri" w:cs="Calibri"/>
+                <w:rFonts w:ascii="Times New Roman" w:eastAsia="Times New Roman" w:hAnsi="Times New Roman" w:cs="Times New Roman"/>
                 <w:color w:val="000000"/>
               </w:rPr>
             </w:pPr>
             <w:r>
               <w:rPr>
-                <w:rFonts w:ascii="Calibri" w:eastAsia="Times New Roman" w:hAnsi="Calibri" w:cs="Calibri"/>
+                <w:rFonts w:ascii="Times New Roman" w:eastAsia="Times New Roman" w:hAnsi="Times New Roman" w:cs="Times New Roman"/>
                 <w:color w:val="000000"/>
               </w:rPr>
               <w:t>621_wrf_s train</w:t>
@@ -969,13 +1200,13 @@
               <w:spacing w:before="0" w:after="0" w:line="240" w:lineRule="auto"/>
               <w:jc w:val="center"/>
               <w:rPr>
-                <w:rFonts w:ascii="Calibri" w:eastAsia="Times New Roman" w:hAnsi="Calibri" w:cs="Calibri"/>
+                <w:rFonts w:ascii="Times New Roman" w:eastAsia="Times New Roman" w:hAnsi="Times New Roman" w:cs="Times New Roman"/>
                 <w:color w:val="000000"/>
               </w:rPr>
             </w:pPr>
             <w:r>
               <w:rPr>
-                <w:rFonts w:ascii="Calibri" w:eastAsia="Times New Roman" w:hAnsi="Calibri" w:cs="Calibri"/>
+                <w:rFonts w:ascii="Times New Roman" w:eastAsia="Times New Roman" w:hAnsi="Times New Roman" w:cs="Times New Roman"/>
                 <w:color w:val="000000"/>
               </w:rPr>
               <w:t>583459817340.00</w:t>
@@ -1007,13 +1238,13 @@
               <w:spacing w:before="0" w:after="0" w:line="240" w:lineRule="auto"/>
               <w:jc w:val="center"/>
               <w:rPr>
-                <w:rFonts w:ascii="Calibri" w:eastAsia="Times New Roman" w:hAnsi="Calibri" w:cs="Calibri"/>
+                <w:rFonts w:ascii="Times New Roman" w:eastAsia="Times New Roman" w:hAnsi="Times New Roman" w:cs="Times New Roman"/>
                 <w:color w:val="000000"/>
               </w:rPr>
             </w:pPr>
             <w:r>
               <w:rPr>
-                <w:rFonts w:ascii="Calibri" w:eastAsia="Times New Roman" w:hAnsi="Calibri" w:cs="Calibri"/>
+                <w:rFonts w:ascii="Times New Roman" w:eastAsia="Times New Roman" w:hAnsi="Times New Roman" w:cs="Times New Roman"/>
                 <w:color w:val="000000"/>
               </w:rPr>
               <w:t>623_xalanchbmk_s train</w:t>
@@ -1039,13 +1270,13 @@
               <w:spacing w:before="0" w:after="0" w:line="240" w:lineRule="auto"/>
               <w:jc w:val="center"/>
               <w:rPr>
-                <w:rFonts w:ascii="Calibri" w:eastAsia="Times New Roman" w:hAnsi="Calibri" w:cs="Calibri"/>
+                <w:rFonts w:ascii="Times New Roman" w:eastAsia="Times New Roman" w:hAnsi="Times New Roman" w:cs="Times New Roman"/>
                 <w:color w:val="000000"/>
               </w:rPr>
             </w:pPr>
             <w:r>
               <w:rPr>
-                <w:rFonts w:ascii="Calibri" w:eastAsia="Times New Roman" w:hAnsi="Calibri" w:cs="Calibri"/>
+                <w:rFonts w:ascii="Times New Roman" w:eastAsia="Times New Roman" w:hAnsi="Times New Roman" w:cs="Times New Roman"/>
                 <w:color w:val="000000"/>
               </w:rPr>
               <w:t>257156226730.00</w:t>
@@ -1070,12 +1301,14 @@
           <w:rFonts w:ascii="Times New Roman" w:hAnsi="Times New Roman" w:cs="Times New Roman"/>
         </w:rPr>
       </w:pPr>
+      <w:bookmarkStart w:id="9" w:name="_Toc507963558"/>
       <w:r>
         <w:rPr>
           <w:rFonts w:ascii="Times New Roman" w:hAnsi="Times New Roman" w:cs="Times New Roman"/>
         </w:rPr>
         <w:t>Problem 2</w:t>
       </w:r>
+      <w:bookmarkEnd w:id="9"/>
     </w:p>
     <w:p>
       <w:pPr>
@@ -1102,19 +1335,19 @@
         <w:t>Refer to Figure 1 for the coding modifications to achieve the goal of this problem statement.</w:t>
       </w:r>
     </w:p>
-    <w:bookmarkStart w:id="5" w:name="_MON_1580630192"/>
-    <w:bookmarkEnd w:id="5"/>
-    <w:p>
-      <w:pPr>
-        <w:rPr>
-          <w:rFonts w:ascii="Times New Roman" w:hAnsi="Times New Roman" w:cs="Times New Roman"/>
-        </w:rPr>
-      </w:pPr>
-      <w:r>
-        <w:rPr>
-          <w:rFonts w:ascii="Times New Roman" w:hAnsi="Times New Roman" w:cs="Times New Roman"/>
-        </w:rPr>
-        <w:object w:dxaOrig="9360" w:dyaOrig="5808" w14:anchorId="6D04091D">
+    <w:bookmarkStart w:id="10" w:name="_MON_1580630192"/>
+    <w:bookmarkEnd w:id="10"/>
+    <w:p>
+      <w:pPr>
+        <w:rPr>
+          <w:rFonts w:ascii="Times New Roman" w:hAnsi="Times New Roman" w:cs="Times New Roman"/>
+        </w:rPr>
+      </w:pPr>
+      <w:r>
+        <w:rPr>
+          <w:rFonts w:ascii="Times New Roman" w:hAnsi="Times New Roman" w:cs="Times New Roman"/>
+        </w:rPr>
+        <w:object w:dxaOrig="9360" w:dyaOrig="12684" w14:anchorId="6D04091D">
           <v:shapetype id="_x0000_t75" coordsize="21600,21600" o:spt="75" o:preferrelative="t" path="m@4@5l@4@11@9@11@9@5xe" filled="f" stroked="f">
             <v:stroke joinstyle="miter"/>
             <v:formulas>
@@ -1134,10 +1367,10 @@
             <v:path o:extrusionok="f" gradientshapeok="t" o:connecttype="rect"/>
             <o:lock v:ext="edit" aspectratio="t"/>
           </v:shapetype>
-          <v:shape id="_x0000_i1025" type="#_x0000_t75" style="width:468pt;height:290.5pt" o:ole="">
+          <v:shape id="_x0000_i1025" type="#_x0000_t75" style="width:468pt;height:634.5pt" o:ole="">
             <v:imagedata r:id="rId9" o:title=""/>
           </v:shape>
-          <o:OLEObject Type="Embed" ProgID="Word.Document.12" ShapeID="_x0000_i1025" DrawAspect="Content" ObjectID="_1580749052" r:id="rId10">
+          <o:OLEObject Type="Embed" ProgID="Word.Document.12" ShapeID="_x0000_i1025" DrawAspect="Content" ObjectID="_1581716064" r:id="rId10">
             <o:FieldCodes>\s</o:FieldCodes>
           </o:OLEObject>
         </w:object>
@@ -1156,23 +1389,9 @@
           <w:rFonts w:ascii="Times New Roman" w:hAnsi="Times New Roman" w:cs="Times New Roman"/>
           <w:b/>
         </w:rPr>
+        <w:lastRenderedPageBreak/>
         <w:t>Figure 1. Code Modifications for Problem 2</w:t>
       </w:r>
-    </w:p>
-    <w:p>
-      <w:pPr>
-        <w:rPr>
-          <w:rFonts w:ascii="Times New Roman" w:hAnsi="Times New Roman" w:cs="Times New Roman"/>
-        </w:rPr>
-      </w:pPr>
-      <w:r>
-        <w:rPr>
-          <w:rFonts w:ascii="Times New Roman" w:hAnsi="Times New Roman" w:cs="Times New Roman"/>
-        </w:rPr>
-        <w:t>It should be noted that the accuracy of this implementation might not be as expected because of the way that the PIN application interprets certain instructions.  The total number of basic blocks can be skewed because of this interpretation, another solution that could be implemented would be to check if the current instruction is a branch and count that as the end of the current basic block.</w:t>
-      </w:r>
-      <w:bookmarkStart w:id="6" w:name="_GoBack"/>
-      <w:bookmarkEnd w:id="6"/>
     </w:p>
     <w:p>
       <w:pPr>
@@ -1202,7 +1421,19 @@
         <w:rPr>
           <w:rFonts w:ascii="Times New Roman" w:hAnsi="Times New Roman" w:cs="Times New Roman"/>
         </w:rPr>
-        <w:t>Accumulating Array Elements with (256x256) input</w:t>
+        <w:t>Serial Matrix Multiplication with (</w:t>
+      </w:r>
+      <w:r>
+        <w:rPr>
+          <w:rFonts w:ascii="Times New Roman" w:hAnsi="Times New Roman" w:cs="Times New Roman"/>
+        </w:rPr>
+        <w:t>256</w:t>
+      </w:r>
+      <w:r>
+        <w:rPr>
+          <w:rFonts w:ascii="Times New Roman" w:hAnsi="Times New Roman" w:cs="Times New Roman"/>
+        </w:rPr>
+        <w:t>x256) input</w:t>
       </w:r>
     </w:p>
     <w:p>
@@ -1220,7 +1451,19 @@
         <w:rPr>
           <w:rFonts w:ascii="Times New Roman" w:hAnsi="Times New Roman" w:cs="Times New Roman"/>
         </w:rPr>
-        <w:t>Serial Matrix Multiplication with (1x256) input</w:t>
+        <w:t>Accumulating Array Elements with (</w:t>
+      </w:r>
+      <w:r>
+        <w:rPr>
+          <w:rFonts w:ascii="Times New Roman" w:hAnsi="Times New Roman" w:cs="Times New Roman"/>
+        </w:rPr>
+        <w:t>1</w:t>
+      </w:r>
+      <w:r>
+        <w:rPr>
+          <w:rFonts w:ascii="Times New Roman" w:hAnsi="Times New Roman" w:cs="Times New Roman"/>
+        </w:rPr>
+        <w:t>x256) input</w:t>
       </w:r>
     </w:p>
     <w:p>
@@ -1299,7 +1542,7 @@
         <w:gridCol w:w="1260"/>
         <w:gridCol w:w="1580"/>
         <w:gridCol w:w="1640"/>
-        <w:gridCol w:w="1833"/>
+        <w:gridCol w:w="1820"/>
       </w:tblGrid>
       <w:tr>
         <w:trPr>
@@ -1325,13 +1568,13 @@
               <w:spacing w:before="0" w:after="0" w:line="240" w:lineRule="auto"/>
               <w:jc w:val="center"/>
               <w:rPr>
-                <w:rFonts w:ascii="Calibri" w:eastAsia="Times New Roman" w:hAnsi="Calibri" w:cs="Calibri"/>
+                <w:rFonts w:ascii="Times New Roman" w:eastAsia="Times New Roman" w:hAnsi="Times New Roman" w:cs="Times New Roman"/>
                 <w:color w:val="000000"/>
               </w:rPr>
             </w:pPr>
             <w:r>
               <w:rPr>
-                <w:rFonts w:ascii="Calibri" w:eastAsia="Times New Roman" w:hAnsi="Calibri" w:cs="Calibri"/>
+                <w:rFonts w:ascii="Times New Roman" w:eastAsia="Times New Roman" w:hAnsi="Times New Roman" w:cs="Times New Roman"/>
                 <w:color w:val="000000"/>
               </w:rPr>
               <w:t>Benchmark</w:t>
@@ -1357,13 +1600,13 @@
               <w:spacing w:before="0" w:after="0" w:line="240" w:lineRule="auto"/>
               <w:jc w:val="center"/>
               <w:rPr>
-                <w:rFonts w:ascii="Calibri" w:eastAsia="Times New Roman" w:hAnsi="Calibri" w:cs="Calibri"/>
+                <w:rFonts w:ascii="Times New Roman" w:eastAsia="Times New Roman" w:hAnsi="Times New Roman" w:cs="Times New Roman"/>
                 <w:color w:val="000000"/>
               </w:rPr>
             </w:pPr>
             <w:r>
               <w:rPr>
-                <w:rFonts w:ascii="Calibri" w:eastAsia="Times New Roman" w:hAnsi="Calibri" w:cs="Calibri"/>
+                <w:rFonts w:ascii="Times New Roman" w:eastAsia="Times New Roman" w:hAnsi="Times New Roman" w:cs="Times New Roman"/>
                 <w:color w:val="000000"/>
               </w:rPr>
               <w:t>Basic Blocks</w:t>
@@ -1389,13 +1632,13 @@
               <w:spacing w:before="0" w:after="0" w:line="240" w:lineRule="auto"/>
               <w:jc w:val="center"/>
               <w:rPr>
-                <w:rFonts w:ascii="Calibri" w:eastAsia="Times New Roman" w:hAnsi="Calibri" w:cs="Calibri"/>
+                <w:rFonts w:ascii="Times New Roman" w:eastAsia="Times New Roman" w:hAnsi="Times New Roman" w:cs="Times New Roman"/>
                 <w:color w:val="000000"/>
               </w:rPr>
             </w:pPr>
             <w:r>
               <w:rPr>
-                <w:rFonts w:ascii="Calibri" w:eastAsia="Times New Roman" w:hAnsi="Calibri" w:cs="Calibri"/>
+                <w:rFonts w:ascii="Times New Roman" w:eastAsia="Times New Roman" w:hAnsi="Times New Roman" w:cs="Times New Roman"/>
                 <w:color w:val="000000"/>
               </w:rPr>
               <w:t>Memory Reads</w:t>
@@ -1421,13 +1664,13 @@
               <w:spacing w:before="0" w:after="0" w:line="240" w:lineRule="auto"/>
               <w:jc w:val="center"/>
               <w:rPr>
-                <w:rFonts w:ascii="Calibri" w:eastAsia="Times New Roman" w:hAnsi="Calibri" w:cs="Calibri"/>
+                <w:rFonts w:ascii="Times New Roman" w:eastAsia="Times New Roman" w:hAnsi="Times New Roman" w:cs="Times New Roman"/>
                 <w:color w:val="000000"/>
               </w:rPr>
             </w:pPr>
             <w:r>
               <w:rPr>
-                <w:rFonts w:ascii="Calibri" w:eastAsia="Times New Roman" w:hAnsi="Calibri" w:cs="Calibri"/>
+                <w:rFonts w:ascii="Times New Roman" w:eastAsia="Times New Roman" w:hAnsi="Times New Roman" w:cs="Times New Roman"/>
                 <w:color w:val="000000"/>
               </w:rPr>
               <w:t>Memory Writes</w:t>
@@ -1453,13 +1696,13 @@
               <w:spacing w:before="0" w:after="0" w:line="240" w:lineRule="auto"/>
               <w:jc w:val="center"/>
               <w:rPr>
-                <w:rFonts w:ascii="Calibri" w:eastAsia="Times New Roman" w:hAnsi="Calibri" w:cs="Calibri"/>
+                <w:rFonts w:ascii="Times New Roman" w:eastAsia="Times New Roman" w:hAnsi="Times New Roman" w:cs="Times New Roman"/>
                 <w:color w:val="000000"/>
               </w:rPr>
             </w:pPr>
             <w:r>
               <w:rPr>
-                <w:rFonts w:ascii="Calibri" w:eastAsia="Times New Roman" w:hAnsi="Calibri" w:cs="Calibri"/>
+                <w:rFonts w:ascii="Times New Roman" w:eastAsia="Times New Roman" w:hAnsi="Times New Roman" w:cs="Times New Roman"/>
                 <w:color w:val="000000"/>
               </w:rPr>
               <w:t>Total Instructions</w:t>
@@ -1491,14 +1734,14 @@
               <w:spacing w:before="0" w:after="0" w:line="240" w:lineRule="auto"/>
               <w:jc w:val="center"/>
               <w:rPr>
-                <w:rFonts w:ascii="Calibri" w:eastAsia="Times New Roman" w:hAnsi="Calibri" w:cs="Calibri"/>
+                <w:rFonts w:ascii="Times New Roman" w:eastAsia="Times New Roman" w:hAnsi="Times New Roman" w:cs="Times New Roman"/>
                 <w:color w:val="000000"/>
               </w:rPr>
             </w:pPr>
             <w:proofErr w:type="spellStart"/>
             <w:r>
               <w:rPr>
-                <w:rFonts w:ascii="Calibri" w:eastAsia="Times New Roman" w:hAnsi="Calibri" w:cs="Calibri"/>
+                <w:rFonts w:ascii="Times New Roman" w:eastAsia="Times New Roman" w:hAnsi="Times New Roman" w:cs="Times New Roman"/>
                 <w:color w:val="000000"/>
               </w:rPr>
               <w:t>mm_mult_serial</w:t>
@@ -1506,7 +1749,7 @@
             <w:proofErr w:type="spellEnd"/>
             <w:r>
               <w:rPr>
-                <w:rFonts w:ascii="Calibri" w:eastAsia="Times New Roman" w:hAnsi="Calibri" w:cs="Calibri"/>
+                <w:rFonts w:ascii="Times New Roman" w:eastAsia="Times New Roman" w:hAnsi="Times New Roman" w:cs="Times New Roman"/>
                 <w:color w:val="000000"/>
               </w:rPr>
               <w:t xml:space="preserve"> 256x256</w:t>
@@ -1532,13 +1775,13 @@
               <w:spacing w:before="0" w:after="0" w:line="240" w:lineRule="auto"/>
               <w:jc w:val="center"/>
               <w:rPr>
-                <w:rFonts w:ascii="Calibri" w:eastAsia="Times New Roman" w:hAnsi="Calibri" w:cs="Calibri"/>
+                <w:rFonts w:ascii="Times New Roman" w:eastAsia="Times New Roman" w:hAnsi="Times New Roman" w:cs="Times New Roman"/>
                 <w:color w:val="000000"/>
               </w:rPr>
             </w:pPr>
             <w:r>
               <w:rPr>
-                <w:rFonts w:ascii="Calibri" w:eastAsia="Times New Roman" w:hAnsi="Calibri" w:cs="Calibri"/>
+                <w:rFonts w:ascii="Times New Roman" w:eastAsia="Times New Roman" w:hAnsi="Times New Roman" w:cs="Times New Roman"/>
                 <w:color w:val="000000"/>
               </w:rPr>
               <w:t>3104.00</w:t>
@@ -1564,13 +1807,13 @@
               <w:spacing w:before="0" w:after="0" w:line="240" w:lineRule="auto"/>
               <w:jc w:val="center"/>
               <w:rPr>
-                <w:rFonts w:ascii="Calibri" w:eastAsia="Times New Roman" w:hAnsi="Calibri" w:cs="Calibri"/>
+                <w:rFonts w:ascii="Times New Roman" w:eastAsia="Times New Roman" w:hAnsi="Times New Roman" w:cs="Times New Roman"/>
                 <w:color w:val="000000"/>
               </w:rPr>
             </w:pPr>
             <w:r>
               <w:rPr>
-                <w:rFonts w:ascii="Calibri" w:eastAsia="Times New Roman" w:hAnsi="Calibri" w:cs="Calibri"/>
+                <w:rFonts w:ascii="Times New Roman" w:eastAsia="Times New Roman" w:hAnsi="Times New Roman" w:cs="Times New Roman"/>
                 <w:color w:val="000000"/>
               </w:rPr>
               <w:t>3816.00</w:t>
@@ -1596,13 +1839,13 @@
               <w:spacing w:before="0" w:after="0" w:line="240" w:lineRule="auto"/>
               <w:jc w:val="center"/>
               <w:rPr>
-                <w:rFonts w:ascii="Calibri" w:eastAsia="Times New Roman" w:hAnsi="Calibri" w:cs="Calibri"/>
+                <w:rFonts w:ascii="Times New Roman" w:eastAsia="Times New Roman" w:hAnsi="Times New Roman" w:cs="Times New Roman"/>
                 <w:color w:val="000000"/>
               </w:rPr>
             </w:pPr>
             <w:r>
               <w:rPr>
-                <w:rFonts w:ascii="Calibri" w:eastAsia="Times New Roman" w:hAnsi="Calibri" w:cs="Calibri"/>
+                <w:rFonts w:ascii="Times New Roman" w:eastAsia="Times New Roman" w:hAnsi="Times New Roman" w:cs="Times New Roman"/>
                 <w:color w:val="000000"/>
               </w:rPr>
               <w:t>2559.00</w:t>
@@ -1628,13 +1871,13 @@
               <w:spacing w:before="0" w:after="0" w:line="240" w:lineRule="auto"/>
               <w:jc w:val="center"/>
               <w:rPr>
-                <w:rFonts w:ascii="Calibri" w:eastAsia="Times New Roman" w:hAnsi="Calibri" w:cs="Calibri"/>
+                <w:rFonts w:ascii="Times New Roman" w:eastAsia="Times New Roman" w:hAnsi="Times New Roman" w:cs="Times New Roman"/>
                 <w:color w:val="000000"/>
               </w:rPr>
             </w:pPr>
             <w:r>
               <w:rPr>
-                <w:rFonts w:ascii="Calibri" w:eastAsia="Times New Roman" w:hAnsi="Calibri" w:cs="Calibri"/>
+                <w:rFonts w:ascii="Times New Roman" w:eastAsia="Times New Roman" w:hAnsi="Times New Roman" w:cs="Times New Roman"/>
                 <w:color w:val="000000"/>
               </w:rPr>
               <w:t>482639296.00</w:t>
@@ -1666,13 +1909,13 @@
               <w:spacing w:before="0" w:after="0" w:line="240" w:lineRule="auto"/>
               <w:jc w:val="center"/>
               <w:rPr>
-                <w:rFonts w:ascii="Calibri" w:eastAsia="Times New Roman" w:hAnsi="Calibri" w:cs="Calibri"/>
+                <w:rFonts w:ascii="Times New Roman" w:eastAsia="Times New Roman" w:hAnsi="Times New Roman" w:cs="Times New Roman"/>
                 <w:color w:val="000000"/>
               </w:rPr>
             </w:pPr>
             <w:r>
               <w:rPr>
-                <w:rFonts w:ascii="Calibri" w:eastAsia="Times New Roman" w:hAnsi="Calibri" w:cs="Calibri"/>
+                <w:rFonts w:ascii="Times New Roman" w:eastAsia="Times New Roman" w:hAnsi="Times New Roman" w:cs="Times New Roman"/>
                 <w:color w:val="000000"/>
               </w:rPr>
               <w:t>accumulate array 1x256</w:t>
@@ -1698,13 +1941,13 @@
               <w:spacing w:before="0" w:after="0" w:line="240" w:lineRule="auto"/>
               <w:jc w:val="center"/>
               <w:rPr>
-                <w:rFonts w:ascii="Calibri" w:eastAsia="Times New Roman" w:hAnsi="Calibri" w:cs="Calibri"/>
+                <w:rFonts w:ascii="Times New Roman" w:eastAsia="Times New Roman" w:hAnsi="Times New Roman" w:cs="Times New Roman"/>
                 <w:color w:val="000000"/>
               </w:rPr>
             </w:pPr>
             <w:r>
               <w:rPr>
-                <w:rFonts w:ascii="Calibri" w:eastAsia="Times New Roman" w:hAnsi="Calibri" w:cs="Calibri"/>
+                <w:rFonts w:ascii="Times New Roman" w:eastAsia="Times New Roman" w:hAnsi="Times New Roman" w:cs="Times New Roman"/>
                 <w:color w:val="000000"/>
               </w:rPr>
               <w:t>4619.00</w:t>
@@ -1730,13 +1973,13 @@
               <w:spacing w:before="0" w:after="0" w:line="240" w:lineRule="auto"/>
               <w:jc w:val="center"/>
               <w:rPr>
-                <w:rFonts w:ascii="Calibri" w:eastAsia="Times New Roman" w:hAnsi="Calibri" w:cs="Calibri"/>
+                <w:rFonts w:ascii="Times New Roman" w:eastAsia="Times New Roman" w:hAnsi="Times New Roman" w:cs="Times New Roman"/>
                 <w:color w:val="000000"/>
               </w:rPr>
             </w:pPr>
             <w:r>
               <w:rPr>
-                <w:rFonts w:ascii="Calibri" w:eastAsia="Times New Roman" w:hAnsi="Calibri" w:cs="Calibri"/>
+                <w:rFonts w:ascii="Times New Roman" w:eastAsia="Times New Roman" w:hAnsi="Times New Roman" w:cs="Times New Roman"/>
                 <w:color w:val="000000"/>
               </w:rPr>
               <w:t>5634.00</w:t>
@@ -1762,13 +2005,13 @@
               <w:spacing w:before="0" w:after="0" w:line="240" w:lineRule="auto"/>
               <w:jc w:val="center"/>
               <w:rPr>
-                <w:rFonts w:ascii="Calibri" w:eastAsia="Times New Roman" w:hAnsi="Calibri" w:cs="Calibri"/>
+                <w:rFonts w:ascii="Times New Roman" w:eastAsia="Times New Roman" w:hAnsi="Times New Roman" w:cs="Times New Roman"/>
                 <w:color w:val="000000"/>
               </w:rPr>
             </w:pPr>
             <w:r>
               <w:rPr>
-                <w:rFonts w:ascii="Calibri" w:eastAsia="Times New Roman" w:hAnsi="Calibri" w:cs="Calibri"/>
+                <w:rFonts w:ascii="Times New Roman" w:eastAsia="Times New Roman" w:hAnsi="Times New Roman" w:cs="Times New Roman"/>
                 <w:color w:val="000000"/>
               </w:rPr>
               <w:t>4632.00</w:t>
@@ -1794,13 +2037,13 @@
               <w:spacing w:before="0" w:after="0" w:line="240" w:lineRule="auto"/>
               <w:jc w:val="center"/>
               <w:rPr>
-                <w:rFonts w:ascii="Calibri" w:eastAsia="Times New Roman" w:hAnsi="Calibri" w:cs="Calibri"/>
+                <w:rFonts w:ascii="Times New Roman" w:eastAsia="Times New Roman" w:hAnsi="Times New Roman" w:cs="Times New Roman"/>
                 <w:color w:val="000000"/>
               </w:rPr>
             </w:pPr>
             <w:r>
               <w:rPr>
-                <w:rFonts w:ascii="Calibri" w:eastAsia="Times New Roman" w:hAnsi="Calibri" w:cs="Calibri"/>
+                <w:rFonts w:ascii="Times New Roman" w:eastAsia="Times New Roman" w:hAnsi="Times New Roman" w:cs="Times New Roman"/>
                 <w:color w:val="000000"/>
               </w:rPr>
               <w:t>1421192.00</w:t>
@@ -1832,13 +2075,13 @@
               <w:spacing w:before="0" w:after="0" w:line="240" w:lineRule="auto"/>
               <w:jc w:val="center"/>
               <w:rPr>
-                <w:rFonts w:ascii="Calibri" w:eastAsia="Times New Roman" w:hAnsi="Calibri" w:cs="Calibri"/>
+                <w:rFonts w:ascii="Times New Roman" w:eastAsia="Times New Roman" w:hAnsi="Times New Roman" w:cs="Times New Roman"/>
                 <w:color w:val="000000"/>
               </w:rPr>
             </w:pPr>
             <w:r>
               <w:rPr>
-                <w:rFonts w:ascii="Calibri" w:eastAsia="Times New Roman" w:hAnsi="Calibri" w:cs="Calibri"/>
+                <w:rFonts w:ascii="Times New Roman" w:eastAsia="Times New Roman" w:hAnsi="Times New Roman" w:cs="Times New Roman"/>
                 <w:color w:val="000000"/>
               </w:rPr>
               <w:t>621_wrf_s train</w:t>
@@ -1864,13 +2107,13 @@
               <w:spacing w:before="0" w:after="0" w:line="240" w:lineRule="auto"/>
               <w:jc w:val="center"/>
               <w:rPr>
-                <w:rFonts w:ascii="Calibri" w:eastAsia="Times New Roman" w:hAnsi="Calibri" w:cs="Calibri"/>
+                <w:rFonts w:ascii="Times New Roman" w:eastAsia="Times New Roman" w:hAnsi="Times New Roman" w:cs="Times New Roman"/>
                 <w:color w:val="000000"/>
               </w:rPr>
             </w:pPr>
             <w:r>
               <w:rPr>
-                <w:rFonts w:ascii="Calibri" w:eastAsia="Times New Roman" w:hAnsi="Calibri" w:cs="Calibri"/>
+                <w:rFonts w:ascii="Times New Roman" w:eastAsia="Times New Roman" w:hAnsi="Times New Roman" w:cs="Times New Roman"/>
                 <w:color w:val="000000"/>
               </w:rPr>
               <w:t>104862.00</w:t>
@@ -1896,13 +2139,13 @@
               <w:spacing w:before="0" w:after="0" w:line="240" w:lineRule="auto"/>
               <w:jc w:val="center"/>
               <w:rPr>
-                <w:rFonts w:ascii="Calibri" w:eastAsia="Times New Roman" w:hAnsi="Calibri" w:cs="Calibri"/>
+                <w:rFonts w:ascii="Times New Roman" w:eastAsia="Times New Roman" w:hAnsi="Times New Roman" w:cs="Times New Roman"/>
                 <w:color w:val="000000"/>
               </w:rPr>
             </w:pPr>
             <w:r>
               <w:rPr>
-                <w:rFonts w:ascii="Calibri" w:eastAsia="Times New Roman" w:hAnsi="Calibri" w:cs="Calibri"/>
+                <w:rFonts w:ascii="Times New Roman" w:eastAsia="Times New Roman" w:hAnsi="Times New Roman" w:cs="Times New Roman"/>
                 <w:color w:val="000000"/>
               </w:rPr>
               <w:t>260269.00</w:t>
@@ -1928,13 +2171,13 @@
               <w:spacing w:before="0" w:after="0" w:line="240" w:lineRule="auto"/>
               <w:jc w:val="center"/>
               <w:rPr>
-                <w:rFonts w:ascii="Calibri" w:eastAsia="Times New Roman" w:hAnsi="Calibri" w:cs="Calibri"/>
+                <w:rFonts w:ascii="Times New Roman" w:eastAsia="Times New Roman" w:hAnsi="Times New Roman" w:cs="Times New Roman"/>
                 <w:color w:val="000000"/>
               </w:rPr>
             </w:pPr>
             <w:r>
               <w:rPr>
-                <w:rFonts w:ascii="Calibri" w:eastAsia="Times New Roman" w:hAnsi="Calibri" w:cs="Calibri"/>
+                <w:rFonts w:ascii="Times New Roman" w:eastAsia="Times New Roman" w:hAnsi="Times New Roman" w:cs="Times New Roman"/>
                 <w:color w:val="000000"/>
               </w:rPr>
               <w:t>251753.00</w:t>
@@ -1960,13 +2203,13 @@
               <w:spacing w:before="0" w:after="0" w:line="240" w:lineRule="auto"/>
               <w:jc w:val="center"/>
               <w:rPr>
-                <w:rFonts w:ascii="Calibri" w:eastAsia="Times New Roman" w:hAnsi="Calibri" w:cs="Calibri"/>
+                <w:rFonts w:ascii="Times New Roman" w:eastAsia="Times New Roman" w:hAnsi="Times New Roman" w:cs="Times New Roman"/>
                 <w:color w:val="000000"/>
               </w:rPr>
             </w:pPr>
             <w:r>
               <w:rPr>
-                <w:rFonts w:ascii="Calibri" w:eastAsia="Times New Roman" w:hAnsi="Calibri" w:cs="Calibri"/>
+                <w:rFonts w:ascii="Times New Roman" w:eastAsia="Times New Roman" w:hAnsi="Times New Roman" w:cs="Times New Roman"/>
                 <w:color w:val="000000"/>
               </w:rPr>
               <w:t>583459817334.00</w:t>
@@ -1998,16 +2241,15 @@
               <w:spacing w:before="0" w:after="0" w:line="240" w:lineRule="auto"/>
               <w:jc w:val="center"/>
               <w:rPr>
-                <w:rFonts w:ascii="Calibri" w:eastAsia="Times New Roman" w:hAnsi="Calibri" w:cs="Calibri"/>
+                <w:rFonts w:ascii="Times New Roman" w:eastAsia="Times New Roman" w:hAnsi="Times New Roman" w:cs="Times New Roman"/>
                 <w:color w:val="auto"/>
               </w:rPr>
             </w:pPr>
             <w:r>
               <w:rPr>
-                <w:rFonts w:ascii="Calibri" w:eastAsia="Times New Roman" w:hAnsi="Calibri" w:cs="Calibri"/>
+                <w:rFonts w:ascii="Times New Roman" w:eastAsia="Times New Roman" w:hAnsi="Times New Roman" w:cs="Times New Roman"/>
                 <w:color w:val="auto"/>
               </w:rPr>
-              <w:lastRenderedPageBreak/>
               <w:t>623_xalanchbmk_s train</w:t>
             </w:r>
           </w:p>
@@ -2031,13 +2273,13 @@
               <w:spacing w:before="0" w:after="0" w:line="240" w:lineRule="auto"/>
               <w:jc w:val="center"/>
               <w:rPr>
-                <w:rFonts w:ascii="Calibri" w:eastAsia="Times New Roman" w:hAnsi="Calibri" w:cs="Calibri"/>
+                <w:rFonts w:ascii="Times New Roman" w:eastAsia="Times New Roman" w:hAnsi="Times New Roman" w:cs="Times New Roman"/>
                 <w:color w:val="auto"/>
               </w:rPr>
             </w:pPr>
             <w:r>
               <w:rPr>
-                <w:rFonts w:ascii="Calibri" w:eastAsia="Times New Roman" w:hAnsi="Calibri" w:cs="Calibri"/>
+                <w:rFonts w:ascii="Times New Roman" w:eastAsia="Times New Roman" w:hAnsi="Times New Roman" w:cs="Times New Roman"/>
                 <w:color w:val="auto"/>
               </w:rPr>
               <w:t>37987.00</w:t>
@@ -2063,13 +2305,13 @@
               <w:spacing w:before="0" w:after="0" w:line="240" w:lineRule="auto"/>
               <w:jc w:val="center"/>
               <w:rPr>
-                <w:rFonts w:ascii="Calibri" w:eastAsia="Times New Roman" w:hAnsi="Calibri" w:cs="Calibri"/>
+                <w:rFonts w:ascii="Times New Roman" w:eastAsia="Times New Roman" w:hAnsi="Times New Roman" w:cs="Times New Roman"/>
                 <w:color w:val="auto"/>
               </w:rPr>
             </w:pPr>
             <w:r>
               <w:rPr>
-                <w:rFonts w:ascii="Calibri" w:eastAsia="Times New Roman" w:hAnsi="Calibri" w:cs="Calibri"/>
+                <w:rFonts w:ascii="Times New Roman" w:eastAsia="Times New Roman" w:hAnsi="Times New Roman" w:cs="Times New Roman"/>
                 <w:color w:val="auto"/>
               </w:rPr>
               <w:t>53881.00</w:t>
@@ -2095,13 +2337,13 @@
               <w:spacing w:before="0" w:after="0" w:line="240" w:lineRule="auto"/>
               <w:jc w:val="center"/>
               <w:rPr>
-                <w:rFonts w:ascii="Calibri" w:eastAsia="Times New Roman" w:hAnsi="Calibri" w:cs="Calibri"/>
+                <w:rFonts w:ascii="Times New Roman" w:eastAsia="Times New Roman" w:hAnsi="Times New Roman" w:cs="Times New Roman"/>
                 <w:color w:val="auto"/>
               </w:rPr>
             </w:pPr>
             <w:r>
               <w:rPr>
-                <w:rFonts w:ascii="Calibri" w:eastAsia="Times New Roman" w:hAnsi="Calibri" w:cs="Calibri"/>
+                <w:rFonts w:ascii="Times New Roman" w:eastAsia="Times New Roman" w:hAnsi="Times New Roman" w:cs="Times New Roman"/>
                 <w:color w:val="auto"/>
               </w:rPr>
               <w:t>39434.00</w:t>
@@ -2127,13 +2369,13 @@
               <w:spacing w:before="0" w:after="0" w:line="240" w:lineRule="auto"/>
               <w:jc w:val="center"/>
               <w:rPr>
-                <w:rFonts w:ascii="Calibri" w:eastAsia="Times New Roman" w:hAnsi="Calibri" w:cs="Calibri"/>
+                <w:rFonts w:ascii="Times New Roman" w:eastAsia="Times New Roman" w:hAnsi="Times New Roman" w:cs="Times New Roman"/>
                 <w:color w:val="auto"/>
               </w:rPr>
             </w:pPr>
             <w:r>
               <w:rPr>
-                <w:rFonts w:ascii="Calibri" w:eastAsia="Times New Roman" w:hAnsi="Calibri" w:cs="Calibri"/>
+                <w:rFonts w:ascii="Times New Roman" w:eastAsia="Times New Roman" w:hAnsi="Times New Roman" w:cs="Times New Roman"/>
                 <w:color w:val="auto"/>
               </w:rPr>
               <w:t>257156226729.00</w:t>
@@ -2155,12 +2397,83 @@
           <w:rFonts w:ascii="Times New Roman" w:hAnsi="Times New Roman" w:cs="Times New Roman"/>
         </w:rPr>
       </w:pPr>
-      <w:r>
-        <w:rPr>
-          <w:rFonts w:ascii="Times New Roman" w:hAnsi="Times New Roman" w:cs="Times New Roman"/>
-        </w:rPr>
-        <w:t>It is clear to see that the SPEC benchmarks overall have the greatest amount of each category, which makes sense because they are created to test a system’s performance thoroughly.</w:t>
-      </w:r>
+    </w:p>
+    <w:p>
+      <w:pPr>
+        <w:rPr>
+          <w:rFonts w:ascii="Times New Roman" w:hAnsi="Times New Roman" w:cs="Times New Roman"/>
+        </w:rPr>
+      </w:pPr>
+    </w:p>
+    <w:p>
+      <w:pPr>
+        <w:rPr>
+          <w:rFonts w:ascii="Times New Roman" w:hAnsi="Times New Roman" w:cs="Times New Roman"/>
+        </w:rPr>
+      </w:pPr>
+    </w:p>
+    <w:p>
+      <w:pPr>
+        <w:rPr>
+          <w:rFonts w:ascii="Times New Roman" w:hAnsi="Times New Roman" w:cs="Times New Roman"/>
+        </w:rPr>
+      </w:pPr>
+    </w:p>
+    <w:p>
+      <w:pPr>
+        <w:rPr>
+          <w:rFonts w:ascii="Times New Roman" w:hAnsi="Times New Roman" w:cs="Times New Roman"/>
+        </w:rPr>
+      </w:pPr>
+    </w:p>
+    <w:p>
+      <w:pPr>
+        <w:rPr>
+          <w:rFonts w:ascii="Times New Roman" w:hAnsi="Times New Roman" w:cs="Times New Roman"/>
+        </w:rPr>
+      </w:pPr>
+    </w:p>
+    <w:p>
+      <w:pPr>
+        <w:rPr>
+          <w:rFonts w:ascii="Times New Roman" w:hAnsi="Times New Roman" w:cs="Times New Roman"/>
+        </w:rPr>
+      </w:pPr>
+    </w:p>
+    <w:p>
+      <w:pPr>
+        <w:rPr>
+          <w:rFonts w:ascii="Times New Roman" w:hAnsi="Times New Roman" w:cs="Times New Roman"/>
+        </w:rPr>
+      </w:pPr>
+    </w:p>
+    <w:p>
+      <w:pPr>
+        <w:rPr>
+          <w:rFonts w:ascii="Times New Roman" w:hAnsi="Times New Roman" w:cs="Times New Roman"/>
+        </w:rPr>
+      </w:pPr>
+    </w:p>
+    <w:p>
+      <w:pPr>
+        <w:rPr>
+          <w:rFonts w:ascii="Times New Roman" w:hAnsi="Times New Roman" w:cs="Times New Roman"/>
+        </w:rPr>
+      </w:pPr>
+    </w:p>
+    <w:p>
+      <w:pPr>
+        <w:rPr>
+          <w:rFonts w:ascii="Times New Roman" w:hAnsi="Times New Roman" w:cs="Times New Roman"/>
+        </w:rPr>
+      </w:pPr>
+    </w:p>
+    <w:p>
+      <w:pPr>
+        <w:rPr>
+          <w:rFonts w:ascii="Times New Roman" w:hAnsi="Times New Roman" w:cs="Times New Roman"/>
+        </w:rPr>
+      </w:pPr>
     </w:p>
     <w:p>
       <w:pPr>
@@ -2169,12 +2482,15 @@
           <w:rFonts w:ascii="Times New Roman" w:hAnsi="Times New Roman" w:cs="Times New Roman"/>
         </w:rPr>
       </w:pPr>
-      <w:r>
-        <w:rPr>
-          <w:rFonts w:ascii="Times New Roman" w:hAnsi="Times New Roman" w:cs="Times New Roman"/>
-        </w:rPr>
+      <w:bookmarkStart w:id="11" w:name="_Toc507963559"/>
+      <w:r>
+        <w:rPr>
+          <w:rFonts w:ascii="Times New Roman" w:hAnsi="Times New Roman" w:cs="Times New Roman"/>
+        </w:rPr>
+        <w:lastRenderedPageBreak/>
         <w:t>Bonus</w:t>
       </w:r>
+      <w:bookmarkEnd w:id="11"/>
     </w:p>
     <w:p>
       <w:pPr>
@@ -2200,22 +2516,671 @@
         <w:rPr>
           <w:rFonts w:ascii="Times New Roman" w:hAnsi="Times New Roman" w:cs="Times New Roman"/>
         </w:rPr>
-        <w:t xml:space="preserve"> or other multithreaded paradigms, there is a pin tool thread </w:t>
-      </w:r>
-      <w:proofErr w:type="spellStart"/>
-      <w:r>
-        <w:rPr>
-          <w:rFonts w:ascii="Times New Roman" w:hAnsi="Times New Roman" w:cs="Times New Roman"/>
-        </w:rPr>
-        <w:t>api</w:t>
-      </w:r>
-      <w:proofErr w:type="spellEnd"/>
-      <w:r>
-        <w:rPr>
-          <w:rFonts w:ascii="Times New Roman" w:hAnsi="Times New Roman" w:cs="Times New Roman"/>
-        </w:rPr>
-        <w:t xml:space="preserve"> that is provided and the code written for this problem should make use of that.</w:t>
-      </w:r>
+        <w:t xml:space="preserve"> or other multithreaded paradigms, there is a pin tool </w:t>
+      </w:r>
+      <w:r>
+        <w:rPr>
+          <w:rFonts w:ascii="Times New Roman" w:hAnsi="Times New Roman" w:cs="Times New Roman"/>
+        </w:rPr>
+        <w:t>THREAD</w:t>
+      </w:r>
+      <w:r>
+        <w:rPr>
+          <w:rFonts w:ascii="Times New Roman" w:hAnsi="Times New Roman" w:cs="Times New Roman"/>
+        </w:rPr>
+        <w:t xml:space="preserve"> </w:t>
+      </w:r>
+      <w:r>
+        <w:rPr>
+          <w:rFonts w:ascii="Times New Roman" w:hAnsi="Times New Roman" w:cs="Times New Roman"/>
+        </w:rPr>
+        <w:t>API</w:t>
+      </w:r>
+      <w:r>
+        <w:rPr>
+          <w:rFonts w:ascii="Times New Roman" w:hAnsi="Times New Roman" w:cs="Times New Roman"/>
+        </w:rPr>
+        <w:t xml:space="preserve"> that is </w:t>
+      </w:r>
+      <w:r>
+        <w:rPr>
+          <w:rFonts w:ascii="Times New Roman" w:hAnsi="Times New Roman" w:cs="Times New Roman"/>
+        </w:rPr>
+        <w:t>provided,</w:t>
+      </w:r>
+      <w:r>
+        <w:rPr>
+          <w:rFonts w:ascii="Times New Roman" w:hAnsi="Times New Roman" w:cs="Times New Roman"/>
+        </w:rPr>
+        <w:t xml:space="preserve"> and the code written for this problem should make use of that.</w:t>
+      </w:r>
+    </w:p>
+    <w:p>
+      <w:pPr>
+        <w:rPr>
+          <w:rFonts w:ascii="Times New Roman" w:hAnsi="Times New Roman" w:cs="Times New Roman"/>
+        </w:rPr>
+      </w:pPr>
+      <w:r>
+        <w:rPr>
+          <w:rFonts w:ascii="Times New Roman" w:hAnsi="Times New Roman" w:cs="Times New Roman"/>
+        </w:rPr>
+        <w:t>I decided to experiment with more of the PIN API and this iteration became a hybrid using TRACE and INSTRUCTION instrumentation.  The TRACE instrumentation was used to get an overall count of the basic blocks in the program and the INSTRUCTION instrumentation was used to look at every instruction and determine if it was reading or writing to memory.</w:t>
+      </w:r>
+    </w:p>
+    <w:p>
+      <w:pPr>
+        <w:rPr>
+          <w:rFonts w:ascii="Times New Roman" w:hAnsi="Times New Roman" w:cs="Times New Roman"/>
+        </w:rPr>
+      </w:pPr>
+      <w:r>
+        <w:rPr>
+          <w:rFonts w:ascii="Times New Roman" w:hAnsi="Times New Roman" w:cs="Times New Roman"/>
+        </w:rPr>
+        <w:t>Referring to the figures below it seems that the work was distributed amongst the threads considerably even; although, as is the case in most threaded applications thread 0, or the master thread, has a little bit more work than the rest.</w:t>
+      </w:r>
+    </w:p>
+    <w:p>
+      <w:pPr>
+        <w:autoSpaceDE w:val="0"/>
+        <w:autoSpaceDN w:val="0"/>
+        <w:adjustRightInd w:val="0"/>
+        <w:spacing w:before="0" w:after="0" w:line="240" w:lineRule="auto"/>
+        <w:rPr>
+          <w:rFonts w:ascii="Courier New" w:hAnsi="Courier New" w:cs="Courier New"/>
+          <w:color w:val="000000"/>
+          <w:sz w:val="18"/>
+          <w:szCs w:val="18"/>
+          <w:highlight w:val="black"/>
+        </w:rPr>
+      </w:pPr>
+      <w:r>
+        <w:rPr>
+          <w:rFonts w:ascii="Courier New" w:hAnsi="Courier New" w:cs="Courier New"/>
+          <w:color w:val="auto"/>
+          <w:sz w:val="18"/>
+          <w:szCs w:val="18"/>
+        </w:rPr>
+        <w:t>Total number of threads = 4</w:t>
+      </w:r>
+    </w:p>
+    <w:p>
+      <w:pPr>
+        <w:autoSpaceDE w:val="0"/>
+        <w:autoSpaceDN w:val="0"/>
+        <w:adjustRightInd w:val="0"/>
+        <w:spacing w:before="0" w:after="0" w:line="240" w:lineRule="auto"/>
+        <w:rPr>
+          <w:rFonts w:ascii="Courier New" w:hAnsi="Courier New" w:cs="Courier New"/>
+          <w:color w:val="000000"/>
+          <w:sz w:val="18"/>
+          <w:szCs w:val="18"/>
+          <w:highlight w:val="black"/>
+        </w:rPr>
+      </w:pPr>
+      <w:r>
+        <w:rPr>
+          <w:rFonts w:ascii="Courier New" w:hAnsi="Courier New" w:cs="Courier New"/>
+          <w:color w:val="auto"/>
+          <w:sz w:val="18"/>
+          <w:szCs w:val="18"/>
+        </w:rPr>
+        <w:t xml:space="preserve">                    Thread 0       Thread 1       Thread 2       Thread 3</w:t>
+      </w:r>
+    </w:p>
+    <w:p>
+      <w:pPr>
+        <w:autoSpaceDE w:val="0"/>
+        <w:autoSpaceDN w:val="0"/>
+        <w:adjustRightInd w:val="0"/>
+        <w:spacing w:before="0" w:after="0" w:line="240" w:lineRule="auto"/>
+        <w:rPr>
+          <w:rFonts w:ascii="Courier New" w:hAnsi="Courier New" w:cs="Courier New"/>
+          <w:color w:val="000000"/>
+          <w:sz w:val="18"/>
+          <w:szCs w:val="18"/>
+          <w:highlight w:val="black"/>
+        </w:rPr>
+      </w:pPr>
+      <w:r>
+        <w:rPr>
+          <w:rFonts w:ascii="Courier New" w:hAnsi="Courier New" w:cs="Courier New"/>
+          <w:color w:val="auto"/>
+          <w:sz w:val="18"/>
+          <w:szCs w:val="18"/>
+        </w:rPr>
+        <w:t>Basic Blocks:       8423666        7953861        7928905        7927815</w:t>
+      </w:r>
+    </w:p>
+    <w:p>
+      <w:pPr>
+        <w:autoSpaceDE w:val="0"/>
+        <w:autoSpaceDN w:val="0"/>
+        <w:adjustRightInd w:val="0"/>
+        <w:spacing w:before="0" w:after="0" w:line="240" w:lineRule="auto"/>
+        <w:rPr>
+          <w:rFonts w:ascii="Courier New" w:hAnsi="Courier New" w:cs="Courier New"/>
+          <w:color w:val="000000"/>
+          <w:sz w:val="18"/>
+          <w:szCs w:val="18"/>
+          <w:highlight w:val="black"/>
+        </w:rPr>
+      </w:pPr>
+      <w:r>
+        <w:rPr>
+          <w:rFonts w:ascii="Courier New" w:hAnsi="Courier New" w:cs="Courier New"/>
+          <w:color w:val="auto"/>
+          <w:sz w:val="18"/>
+          <w:szCs w:val="18"/>
+        </w:rPr>
+        <w:t>Memory Reads:       125063683      122049867      122037603      122036839</w:t>
+      </w:r>
+    </w:p>
+    <w:p>
+      <w:pPr>
+        <w:autoSpaceDE w:val="0"/>
+        <w:autoSpaceDN w:val="0"/>
+        <w:adjustRightInd w:val="0"/>
+        <w:spacing w:before="0" w:after="0" w:line="240" w:lineRule="auto"/>
+        <w:rPr>
+          <w:rFonts w:ascii="Courier New" w:hAnsi="Courier New" w:cs="Courier New"/>
+          <w:color w:val="000000"/>
+          <w:sz w:val="18"/>
+          <w:szCs w:val="18"/>
+          <w:highlight w:val="black"/>
+        </w:rPr>
+      </w:pPr>
+      <w:r>
+        <w:rPr>
+          <w:rFonts w:ascii="Courier New" w:hAnsi="Courier New" w:cs="Courier New"/>
+          <w:color w:val="auto"/>
+          <w:sz w:val="18"/>
+          <w:szCs w:val="18"/>
+        </w:rPr>
+        <w:t>Memory Writes:      13353797       11695056       11695170       11695057</w:t>
+      </w:r>
+    </w:p>
+    <w:p>
+      <w:pPr>
+        <w:autoSpaceDE w:val="0"/>
+        <w:autoSpaceDN w:val="0"/>
+        <w:adjustRightInd w:val="0"/>
+        <w:spacing w:before="0" w:after="0" w:line="240" w:lineRule="auto"/>
+        <w:rPr>
+          <w:rFonts w:ascii="Courier New" w:hAnsi="Courier New" w:cs="Courier New"/>
+          <w:color w:val="000000"/>
+          <w:sz w:val="18"/>
+          <w:szCs w:val="18"/>
+          <w:highlight w:val="black"/>
+        </w:rPr>
+      </w:pPr>
+      <w:r>
+        <w:rPr>
+          <w:rFonts w:ascii="Courier New" w:hAnsi="Courier New" w:cs="Courier New"/>
+          <w:color w:val="auto"/>
+          <w:sz w:val="18"/>
+          <w:szCs w:val="18"/>
+        </w:rPr>
+        <w:t>Total Instructions: 207567601      198639951      198565499      198561796</w:t>
+      </w:r>
+    </w:p>
+    <w:p>
+      <w:pPr>
+        <w:jc w:val="center"/>
+        <w:rPr>
+          <w:rFonts w:ascii="Times New Roman" w:hAnsi="Times New Roman" w:cs="Times New Roman"/>
+          <w:b/>
+        </w:rPr>
+      </w:pPr>
+      <w:r>
+        <w:rPr>
+          <w:rFonts w:ascii="Times New Roman" w:hAnsi="Times New Roman" w:cs="Times New Roman"/>
+          <w:b/>
+        </w:rPr>
+        <w:t>Figure 2. Matrix Multiplication OMP 4 Threads PIN Profiler Output</w:t>
+      </w:r>
+    </w:p>
+    <w:p>
+      <w:pPr>
+        <w:autoSpaceDE w:val="0"/>
+        <w:autoSpaceDN w:val="0"/>
+        <w:adjustRightInd w:val="0"/>
+        <w:spacing w:before="0" w:after="0" w:line="240" w:lineRule="auto"/>
+        <w:rPr>
+          <w:rFonts w:ascii="Courier New" w:hAnsi="Courier New" w:cs="Courier New"/>
+          <w:color w:val="000000"/>
+          <w:sz w:val="18"/>
+          <w:szCs w:val="18"/>
+          <w:highlight w:val="black"/>
+        </w:rPr>
+      </w:pPr>
+      <w:r>
+        <w:rPr>
+          <w:rFonts w:ascii="Courier New" w:hAnsi="Courier New" w:cs="Courier New"/>
+          <w:color w:val="auto"/>
+          <w:sz w:val="18"/>
+          <w:szCs w:val="18"/>
+        </w:rPr>
+        <w:t>Total number of threads = 4</w:t>
+      </w:r>
+    </w:p>
+    <w:p>
+      <w:pPr>
+        <w:autoSpaceDE w:val="0"/>
+        <w:autoSpaceDN w:val="0"/>
+        <w:adjustRightInd w:val="0"/>
+        <w:spacing w:before="0" w:after="0" w:line="240" w:lineRule="auto"/>
+        <w:rPr>
+          <w:rFonts w:ascii="Courier New" w:hAnsi="Courier New" w:cs="Courier New"/>
+          <w:color w:val="000000"/>
+          <w:sz w:val="18"/>
+          <w:szCs w:val="18"/>
+          <w:highlight w:val="black"/>
+        </w:rPr>
+      </w:pPr>
+      <w:r>
+        <w:rPr>
+          <w:rFonts w:ascii="Courier New" w:hAnsi="Courier New" w:cs="Courier New"/>
+          <w:color w:val="auto"/>
+          <w:sz w:val="18"/>
+          <w:szCs w:val="18"/>
+        </w:rPr>
+        <w:t xml:space="preserve">                    Thread 0       Thread 1       Thread 2       Thread 3</w:t>
+      </w:r>
+    </w:p>
+    <w:p>
+      <w:pPr>
+        <w:autoSpaceDE w:val="0"/>
+        <w:autoSpaceDN w:val="0"/>
+        <w:adjustRightInd w:val="0"/>
+        <w:spacing w:before="0" w:after="0" w:line="240" w:lineRule="auto"/>
+        <w:rPr>
+          <w:rFonts w:ascii="Courier New" w:hAnsi="Courier New" w:cs="Courier New"/>
+          <w:color w:val="000000"/>
+          <w:sz w:val="18"/>
+          <w:szCs w:val="18"/>
+          <w:highlight w:val="black"/>
+        </w:rPr>
+      </w:pPr>
+      <w:r>
+        <w:rPr>
+          <w:rFonts w:ascii="Courier New" w:hAnsi="Courier New" w:cs="Courier New"/>
+          <w:color w:val="auto"/>
+          <w:sz w:val="18"/>
+          <w:szCs w:val="18"/>
+        </w:rPr>
+        <w:t>Basic Blocks:       3005730431     2993450999     2988057751     2954828943</w:t>
+      </w:r>
+    </w:p>
+    <w:p>
+      <w:pPr>
+        <w:autoSpaceDE w:val="0"/>
+        <w:autoSpaceDN w:val="0"/>
+        <w:adjustRightInd w:val="0"/>
+        <w:spacing w:before="0" w:after="0" w:line="240" w:lineRule="auto"/>
+        <w:rPr>
+          <w:rFonts w:ascii="Courier New" w:hAnsi="Courier New" w:cs="Courier New"/>
+          <w:color w:val="000000"/>
+          <w:sz w:val="18"/>
+          <w:szCs w:val="18"/>
+          <w:highlight w:val="black"/>
+        </w:rPr>
+      </w:pPr>
+      <w:r>
+        <w:rPr>
+          <w:rFonts w:ascii="Courier New" w:hAnsi="Courier New" w:cs="Courier New"/>
+          <w:color w:val="auto"/>
+          <w:sz w:val="18"/>
+          <w:szCs w:val="18"/>
+        </w:rPr>
+        <w:t>Memory Reads:       6362837709     6131876411     6123255612     5710073130</w:t>
+      </w:r>
+    </w:p>
+    <w:p>
+      <w:pPr>
+        <w:autoSpaceDE w:val="0"/>
+        <w:autoSpaceDN w:val="0"/>
+        <w:adjustRightInd w:val="0"/>
+        <w:spacing w:before="0" w:after="0" w:line="240" w:lineRule="auto"/>
+        <w:rPr>
+          <w:rFonts w:ascii="Courier New" w:hAnsi="Courier New" w:cs="Courier New"/>
+          <w:color w:val="000000"/>
+          <w:sz w:val="18"/>
+          <w:szCs w:val="18"/>
+          <w:highlight w:val="black"/>
+        </w:rPr>
+      </w:pPr>
+      <w:r>
+        <w:rPr>
+          <w:rFonts w:ascii="Courier New" w:hAnsi="Courier New" w:cs="Courier New"/>
+          <w:color w:val="auto"/>
+          <w:sz w:val="18"/>
+          <w:szCs w:val="18"/>
+        </w:rPr>
+        <w:t>Memory Writes:      1764395012     1581504720     1579269151     1470955178</w:t>
+      </w:r>
+    </w:p>
+    <w:p>
+      <w:pPr>
+        <w:autoSpaceDE w:val="0"/>
+        <w:autoSpaceDN w:val="0"/>
+        <w:adjustRightInd w:val="0"/>
+        <w:spacing w:before="0" w:after="0" w:line="240" w:lineRule="auto"/>
+        <w:rPr>
+          <w:rFonts w:ascii="Courier New" w:hAnsi="Courier New" w:cs="Courier New"/>
+          <w:color w:val="000000"/>
+          <w:sz w:val="18"/>
+          <w:szCs w:val="18"/>
+          <w:highlight w:val="black"/>
+        </w:rPr>
+      </w:pPr>
+      <w:r>
+        <w:rPr>
+          <w:rFonts w:ascii="Courier New" w:hAnsi="Courier New" w:cs="Courier New"/>
+          <w:color w:val="auto"/>
+          <w:sz w:val="18"/>
+          <w:szCs w:val="18"/>
+        </w:rPr>
+        <w:t>Total Instructions: 23639249386    22870330015    22997384192    21724022559</w:t>
+      </w:r>
+    </w:p>
+    <w:p>
+      <w:pPr>
+        <w:jc w:val="center"/>
+        <w:rPr>
+          <w:rFonts w:ascii="Times New Roman" w:hAnsi="Times New Roman" w:cs="Times New Roman"/>
+          <w:b/>
+        </w:rPr>
+      </w:pPr>
+      <w:r>
+        <w:rPr>
+          <w:rFonts w:ascii="Times New Roman" w:hAnsi="Times New Roman" w:cs="Times New Roman"/>
+          <w:b/>
+        </w:rPr>
+        <w:t>Figure 3</w:t>
+      </w:r>
+      <w:r>
+        <w:rPr>
+          <w:rFonts w:ascii="Times New Roman" w:hAnsi="Times New Roman" w:cs="Times New Roman"/>
+          <w:b/>
+        </w:rPr>
+        <w:t>.</w:t>
+      </w:r>
+      <w:r>
+        <w:rPr>
+          <w:rFonts w:ascii="Times New Roman" w:hAnsi="Times New Roman" w:cs="Times New Roman"/>
+          <w:b/>
+        </w:rPr>
+        <w:t xml:space="preserve"> 621.wrf_s Test</w:t>
+      </w:r>
+      <w:r>
+        <w:rPr>
+          <w:rFonts w:ascii="Times New Roman" w:hAnsi="Times New Roman" w:cs="Times New Roman"/>
+          <w:b/>
+        </w:rPr>
+        <w:t xml:space="preserve"> Input</w:t>
+      </w:r>
+      <w:r>
+        <w:rPr>
+          <w:rFonts w:ascii="Times New Roman" w:hAnsi="Times New Roman" w:cs="Times New Roman"/>
+          <w:b/>
+        </w:rPr>
+        <w:t xml:space="preserve"> OMP 4 Threads PIN Profiler Output</w:t>
+      </w:r>
+    </w:p>
+    <w:p>
+      <w:pPr>
+        <w:autoSpaceDE w:val="0"/>
+        <w:autoSpaceDN w:val="0"/>
+        <w:adjustRightInd w:val="0"/>
+        <w:spacing w:before="0" w:after="0" w:line="240" w:lineRule="auto"/>
+        <w:rPr>
+          <w:rFonts w:ascii="Courier New" w:hAnsi="Courier New" w:cs="Courier New"/>
+          <w:color w:val="000000"/>
+          <w:sz w:val="18"/>
+          <w:szCs w:val="18"/>
+          <w:highlight w:val="black"/>
+        </w:rPr>
+      </w:pPr>
+      <w:r>
+        <w:rPr>
+          <w:rFonts w:ascii="Courier New" w:hAnsi="Courier New" w:cs="Courier New"/>
+          <w:color w:val="auto"/>
+          <w:sz w:val="18"/>
+          <w:szCs w:val="18"/>
+        </w:rPr>
+        <w:t>Total number of threads = 4</w:t>
+      </w:r>
+    </w:p>
+    <w:p>
+      <w:pPr>
+        <w:autoSpaceDE w:val="0"/>
+        <w:autoSpaceDN w:val="0"/>
+        <w:adjustRightInd w:val="0"/>
+        <w:spacing w:before="0" w:after="0" w:line="240" w:lineRule="auto"/>
+        <w:rPr>
+          <w:rFonts w:ascii="Courier New" w:hAnsi="Courier New" w:cs="Courier New"/>
+          <w:color w:val="000000"/>
+          <w:sz w:val="18"/>
+          <w:szCs w:val="18"/>
+          <w:highlight w:val="black"/>
+        </w:rPr>
+      </w:pPr>
+      <w:r>
+        <w:rPr>
+          <w:rFonts w:ascii="Courier New" w:hAnsi="Courier New" w:cs="Courier New"/>
+          <w:color w:val="auto"/>
+          <w:sz w:val="18"/>
+          <w:szCs w:val="18"/>
+        </w:rPr>
+        <w:t xml:space="preserve">                    Thread 0       Thread 1       Thread 2       Thread 3</w:t>
+      </w:r>
+    </w:p>
+    <w:p>
+      <w:pPr>
+        <w:autoSpaceDE w:val="0"/>
+        <w:autoSpaceDN w:val="0"/>
+        <w:adjustRightInd w:val="0"/>
+        <w:spacing w:before="0" w:after="0" w:line="240" w:lineRule="auto"/>
+        <w:rPr>
+          <w:rFonts w:ascii="Courier New" w:hAnsi="Courier New" w:cs="Courier New"/>
+          <w:color w:val="000000"/>
+          <w:sz w:val="18"/>
+          <w:szCs w:val="18"/>
+          <w:highlight w:val="black"/>
+        </w:rPr>
+      </w:pPr>
+      <w:r>
+        <w:rPr>
+          <w:rFonts w:ascii="Courier New" w:hAnsi="Courier New" w:cs="Courier New"/>
+          <w:color w:val="auto"/>
+          <w:sz w:val="18"/>
+          <w:szCs w:val="18"/>
+        </w:rPr>
+        <w:t>Basic Blocks:       2414232269     2296752380     2399369944     2316503255</w:t>
+      </w:r>
+    </w:p>
+    <w:p>
+      <w:pPr>
+        <w:autoSpaceDE w:val="0"/>
+        <w:autoSpaceDN w:val="0"/>
+        <w:adjustRightInd w:val="0"/>
+        <w:spacing w:before="0" w:after="0" w:line="240" w:lineRule="auto"/>
+        <w:rPr>
+          <w:rFonts w:ascii="Courier New" w:hAnsi="Courier New" w:cs="Courier New"/>
+          <w:color w:val="000000"/>
+          <w:sz w:val="18"/>
+          <w:szCs w:val="18"/>
+          <w:highlight w:val="black"/>
+        </w:rPr>
+      </w:pPr>
+      <w:r>
+        <w:rPr>
+          <w:rFonts w:ascii="Courier New" w:hAnsi="Courier New" w:cs="Courier New"/>
+          <w:color w:val="auto"/>
+          <w:sz w:val="18"/>
+          <w:szCs w:val="18"/>
+        </w:rPr>
+        <w:t>Memory Reads:       5054907334     4831556135     4881277019     4529772868</w:t>
+      </w:r>
+    </w:p>
+    <w:p>
+      <w:pPr>
+        <w:autoSpaceDE w:val="0"/>
+        <w:autoSpaceDN w:val="0"/>
+        <w:adjustRightInd w:val="0"/>
+        <w:spacing w:before="0" w:after="0" w:line="240" w:lineRule="auto"/>
+        <w:rPr>
+          <w:rFonts w:ascii="Courier New" w:hAnsi="Courier New" w:cs="Courier New"/>
+          <w:color w:val="000000"/>
+          <w:sz w:val="18"/>
+          <w:szCs w:val="18"/>
+          <w:highlight w:val="black"/>
+        </w:rPr>
+      </w:pPr>
+      <w:r>
+        <w:rPr>
+          <w:rFonts w:ascii="Courier New" w:hAnsi="Courier New" w:cs="Courier New"/>
+          <w:color w:val="auto"/>
+          <w:sz w:val="18"/>
+          <w:szCs w:val="18"/>
+        </w:rPr>
+        <w:t>Memory Writes:      1385037562     1261135943     1260641327     1177204286</w:t>
+      </w:r>
+    </w:p>
+    <w:p>
+      <w:pPr>
+        <w:autoSpaceDE w:val="0"/>
+        <w:autoSpaceDN w:val="0"/>
+        <w:adjustRightInd w:val="0"/>
+        <w:spacing w:before="0" w:after="0" w:line="240" w:lineRule="auto"/>
+        <w:rPr>
+          <w:rFonts w:ascii="Courier New" w:hAnsi="Courier New" w:cs="Courier New"/>
+          <w:color w:val="000000"/>
+          <w:sz w:val="18"/>
+          <w:szCs w:val="18"/>
+          <w:highlight w:val="black"/>
+        </w:rPr>
+      </w:pPr>
+      <w:r>
+        <w:rPr>
+          <w:rFonts w:ascii="Courier New" w:hAnsi="Courier New" w:cs="Courier New"/>
+          <w:color w:val="auto"/>
+          <w:sz w:val="18"/>
+          <w:szCs w:val="18"/>
+        </w:rPr>
+        <w:t>Total Instructions: 18884161621    17953346177    18387924631    17230065686</w:t>
+      </w:r>
+    </w:p>
+    <w:p>
+      <w:pPr>
+        <w:autoSpaceDE w:val="0"/>
+        <w:autoSpaceDN w:val="0"/>
+        <w:adjustRightInd w:val="0"/>
+        <w:spacing w:before="0" w:after="0" w:line="240" w:lineRule="auto"/>
+        <w:rPr>
+          <w:rFonts w:ascii="Courier New" w:hAnsi="Courier New" w:cs="Courier New"/>
+          <w:color w:val="000000"/>
+          <w:sz w:val="18"/>
+          <w:szCs w:val="18"/>
+          <w:highlight w:val="black"/>
+        </w:rPr>
+      </w:pPr>
+    </w:p>
+    <w:p>
+      <w:pPr>
+        <w:jc w:val="center"/>
+        <w:rPr>
+          <w:rFonts w:ascii="Times New Roman" w:hAnsi="Times New Roman" w:cs="Times New Roman"/>
+          <w:b/>
+        </w:rPr>
+      </w:pPr>
+      <w:r>
+        <w:rPr>
+          <w:rFonts w:ascii="Times New Roman" w:hAnsi="Times New Roman" w:cs="Times New Roman"/>
+          <w:b/>
+        </w:rPr>
+        <w:t xml:space="preserve">Figure </w:t>
+      </w:r>
+      <w:r>
+        <w:rPr>
+          <w:rFonts w:ascii="Times New Roman" w:hAnsi="Times New Roman" w:cs="Times New Roman"/>
+          <w:b/>
+        </w:rPr>
+        <w:t>4</w:t>
+      </w:r>
+      <w:r>
+        <w:rPr>
+          <w:rFonts w:ascii="Times New Roman" w:hAnsi="Times New Roman" w:cs="Times New Roman"/>
+          <w:b/>
+        </w:rPr>
+        <w:t>.</w:t>
+      </w:r>
+      <w:r>
+        <w:rPr>
+          <w:rFonts w:ascii="Times New Roman" w:hAnsi="Times New Roman" w:cs="Times New Roman"/>
+          <w:b/>
+        </w:rPr>
+        <w:t xml:space="preserve"> </w:t>
+      </w:r>
+      <w:r>
+        <w:rPr>
+          <w:rFonts w:ascii="Times New Roman" w:hAnsi="Times New Roman" w:cs="Times New Roman"/>
+          <w:b/>
+        </w:rPr>
+        <w:t xml:space="preserve">621.wrf_s Train </w:t>
+      </w:r>
+      <w:r>
+        <w:rPr>
+          <w:rFonts w:ascii="Times New Roman" w:hAnsi="Times New Roman" w:cs="Times New Roman"/>
+          <w:b/>
+        </w:rPr>
+        <w:t xml:space="preserve">Input </w:t>
+      </w:r>
+      <w:r>
+        <w:rPr>
+          <w:rFonts w:ascii="Times New Roman" w:hAnsi="Times New Roman" w:cs="Times New Roman"/>
+          <w:b/>
+        </w:rPr>
+        <w:t>OMP 4 Threads PIN Profiler Output</w:t>
+      </w:r>
+    </w:p>
+    <w:p>
+      <w:pPr>
+        <w:jc w:val="center"/>
+        <w:rPr>
+          <w:rFonts w:ascii="Times New Roman" w:hAnsi="Times New Roman" w:cs="Times New Roman"/>
+          <w:b/>
+        </w:rPr>
+      </w:pPr>
+    </w:p>
+    <w:p>
+      <w:pPr>
+        <w:jc w:val="center"/>
+        <w:rPr>
+          <w:rFonts w:ascii="Times New Roman" w:hAnsi="Times New Roman" w:cs="Times New Roman"/>
+          <w:b/>
+        </w:rPr>
+      </w:pPr>
+    </w:p>
+    <w:p>
+      <w:pPr>
+        <w:jc w:val="center"/>
+        <w:rPr>
+          <w:rFonts w:ascii="Times New Roman" w:hAnsi="Times New Roman" w:cs="Times New Roman"/>
+          <w:b/>
+        </w:rPr>
+      </w:pPr>
+    </w:p>
+    <w:p>
+      <w:pPr>
+        <w:jc w:val="center"/>
+        <w:rPr>
+          <w:rFonts w:ascii="Times New Roman" w:hAnsi="Times New Roman" w:cs="Times New Roman"/>
+          <w:b/>
+        </w:rPr>
+      </w:pPr>
     </w:p>
     <w:p>
       <w:pPr>
@@ -2224,15 +3189,26 @@
           <w:rFonts w:ascii="Times New Roman" w:hAnsi="Times New Roman" w:cs="Times New Roman"/>
         </w:rPr>
       </w:pPr>
-      <w:r>
-        <w:rPr>
-          <w:rFonts w:ascii="Times New Roman" w:hAnsi="Times New Roman" w:cs="Times New Roman"/>
-        </w:rPr>
+      <w:bookmarkStart w:id="12" w:name="_Toc507963560"/>
+      <w:r>
+        <w:rPr>
+          <w:rFonts w:ascii="Times New Roman" w:hAnsi="Times New Roman" w:cs="Times New Roman"/>
+        </w:rPr>
+        <w:lastRenderedPageBreak/>
         <w:t>Problem 3</w:t>
       </w:r>
-    </w:p>
-    <w:p>
-      <w:r>
+      <w:bookmarkEnd w:id="12"/>
+    </w:p>
+    <w:p>
+      <w:pPr>
+        <w:rPr>
+          <w:rFonts w:ascii="Times New Roman" w:hAnsi="Times New Roman" w:cs="Times New Roman"/>
+        </w:rPr>
+      </w:pPr>
+      <w:r>
+        <w:rPr>
+          <w:rFonts w:ascii="Times New Roman" w:hAnsi="Times New Roman" w:cs="Times New Roman"/>
+        </w:rPr>
         <w:t>Design and implement a PIN instrumentation tool for profiling dynamic basic blocks (or streams) in a program.  A dynamic basic block is defined as a sequential run of instructions that starts with an instruction that is a target of a taken branch and ends with the first taken branch in a sequence.</w:t>
       </w:r>
     </w:p>
@@ -2242,6 +3218,375 @@
           <w:rFonts w:ascii="Times New Roman" w:hAnsi="Times New Roman" w:cs="Times New Roman"/>
         </w:rPr>
       </w:pPr>
+      <w:r>
+        <w:rPr>
+          <w:rFonts w:ascii="Times New Roman" w:hAnsi="Times New Roman" w:cs="Times New Roman"/>
+        </w:rPr>
+        <w:t xml:space="preserve">The dynamic profiler works by instrumenting every instruction in the application.  It will keep a stream table or map, with the stream index of execution as the key, of every stream that is executed.  An entry in the map contains the following: </w:t>
+      </w:r>
+    </w:p>
+    <w:bookmarkStart w:id="13" w:name="_MON_1581704374"/>
+    <w:bookmarkEnd w:id="13"/>
+    <w:p>
+      <w:pPr>
+        <w:rPr>
+          <w:rFonts w:ascii="Times New Roman" w:hAnsi="Times New Roman" w:cs="Times New Roman"/>
+        </w:rPr>
+      </w:pPr>
+      <w:r>
+        <w:rPr>
+          <w:rFonts w:ascii="Times New Roman" w:hAnsi="Times New Roman" w:cs="Times New Roman"/>
+        </w:rPr>
+        <w:object w:dxaOrig="9360" w:dyaOrig="3670" w14:anchorId="19652E6B">
+          <v:shape id="_x0000_i1026" type="#_x0000_t75" style="width:468pt;height:183.75pt" o:ole="">
+            <v:imagedata r:id="rId11" o:title=""/>
+          </v:shape>
+          <o:OLEObject Type="Embed" ProgID="Word.Document.12" ShapeID="_x0000_i1026" DrawAspect="Content" ObjectID="_1581716065" r:id="rId12">
+            <o:FieldCodes>\s</o:FieldCodes>
+          </o:OLEObject>
+        </w:object>
+      </w:r>
+    </w:p>
+    <w:p>
+      <w:pPr>
+        <w:rPr>
+          <w:rFonts w:ascii="Times New Roman" w:hAnsi="Times New Roman" w:cs="Times New Roman"/>
+        </w:rPr>
+      </w:pPr>
+      <w:r>
+        <w:rPr>
+          <w:rFonts w:ascii="Times New Roman" w:hAnsi="Times New Roman" w:cs="Times New Roman"/>
+        </w:rPr>
+        <w:t>Refer to the figures below for output of the dynamic block profiler.</w:t>
+      </w:r>
+    </w:p>
+    <w:bookmarkStart w:id="14" w:name="_MON_1581704558"/>
+    <w:bookmarkEnd w:id="14"/>
+    <w:p>
+      <w:pPr>
+        <w:rPr>
+          <w:rFonts w:ascii="Times New Roman" w:hAnsi="Times New Roman" w:cs="Times New Roman"/>
+        </w:rPr>
+      </w:pPr>
+      <w:r>
+        <w:rPr>
+          <w:rFonts w:ascii="Times New Roman" w:hAnsi="Times New Roman" w:cs="Times New Roman"/>
+        </w:rPr>
+        <w:object w:dxaOrig="9360" w:dyaOrig="4078" w14:anchorId="51ACBDE8">
+          <v:shape id="_x0000_i1027" type="#_x0000_t75" style="width:468pt;height:204pt" o:ole="">
+            <v:imagedata r:id="rId13" o:title=""/>
+          </v:shape>
+          <o:OLEObject Type="Embed" ProgID="Word.Document.12" ShapeID="_x0000_i1027" DrawAspect="Content" ObjectID="_1581716066" r:id="rId14">
+            <o:FieldCodes>\s</o:FieldCodes>
+          </o:OLEObject>
+        </w:object>
+      </w:r>
+    </w:p>
+    <w:p>
+      <w:pPr>
+        <w:jc w:val="center"/>
+        <w:rPr>
+          <w:rFonts w:ascii="Times New Roman" w:hAnsi="Times New Roman" w:cs="Times New Roman"/>
+          <w:b/>
+        </w:rPr>
+      </w:pPr>
+      <w:r>
+        <w:rPr>
+          <w:rFonts w:ascii="Times New Roman" w:hAnsi="Times New Roman" w:cs="Times New Roman"/>
+          <w:b/>
+        </w:rPr>
+        <w:t>Figure 5. Example Stream Output for MM Multiplication with PIN Dynamic Profiler</w:t>
+      </w:r>
+    </w:p>
+    <w:bookmarkStart w:id="15" w:name="_MON_1581022302"/>
+    <w:bookmarkEnd w:id="15"/>
+    <w:p>
+      <w:pPr>
+        <w:jc w:val="center"/>
+        <w:rPr>
+          <w:rFonts w:ascii="Times New Roman" w:hAnsi="Times New Roman" w:cs="Times New Roman"/>
+        </w:rPr>
+      </w:pPr>
+      <w:r>
+        <w:rPr>
+          <w:rFonts w:ascii="Times New Roman" w:hAnsi="Times New Roman" w:cs="Times New Roman"/>
+        </w:rPr>
+        <w:object w:dxaOrig="9360" w:dyaOrig="1223" w14:anchorId="3A140B9E">
+          <v:shape id="_x0000_i1028" type="#_x0000_t75" style="width:468pt;height:61.5pt" o:ole="">
+            <v:imagedata r:id="rId15" o:title=""/>
+          </v:shape>
+          <o:OLEObject Type="Embed" ProgID="Word.Document.12" ShapeID="_x0000_i1028" DrawAspect="Content" ObjectID="_1581716067" r:id="rId16">
+            <o:FieldCodes>\s</o:FieldCodes>
+          </o:OLEObject>
+        </w:object>
+      </w:r>
+    </w:p>
+    <w:p>
+      <w:pPr>
+        <w:jc w:val="center"/>
+        <w:rPr>
+          <w:rFonts w:ascii="Times New Roman" w:hAnsi="Times New Roman" w:cs="Times New Roman"/>
+          <w:b/>
+        </w:rPr>
+      </w:pPr>
+      <w:r>
+        <w:rPr>
+          <w:rFonts w:ascii="Times New Roman" w:hAnsi="Times New Roman" w:cs="Times New Roman"/>
+          <w:b/>
+        </w:rPr>
+        <w:t xml:space="preserve">Figure </w:t>
+      </w:r>
+      <w:r>
+        <w:rPr>
+          <w:rFonts w:ascii="Times New Roman" w:hAnsi="Times New Roman" w:cs="Times New Roman"/>
+          <w:b/>
+        </w:rPr>
+        <w:t>6</w:t>
+      </w:r>
+      <w:r>
+        <w:rPr>
+          <w:rFonts w:ascii="Times New Roman" w:hAnsi="Times New Roman" w:cs="Times New Roman"/>
+          <w:b/>
+        </w:rPr>
+        <w:t>. Matrix Multiplication with PIN Dynamic Profiler</w:t>
+      </w:r>
+    </w:p>
+    <w:bookmarkStart w:id="16" w:name="_MON_1581703854"/>
+    <w:bookmarkEnd w:id="16"/>
+    <w:p>
+      <w:pPr>
+        <w:jc w:val="center"/>
+        <w:rPr>
+          <w:rFonts w:ascii="Times New Roman" w:hAnsi="Times New Roman" w:cs="Times New Roman"/>
+          <w:b/>
+        </w:rPr>
+      </w:pPr>
+      <w:r>
+        <w:rPr>
+          <w:rFonts w:ascii="Times New Roman" w:hAnsi="Times New Roman" w:cs="Times New Roman"/>
+          <w:b/>
+        </w:rPr>
+        <w:object w:dxaOrig="9360" w:dyaOrig="1223" w14:anchorId="05085526">
+          <v:shape id="_x0000_i1029" type="#_x0000_t75" style="width:468pt;height:61.5pt" o:ole="">
+            <v:imagedata r:id="rId17" o:title=""/>
+          </v:shape>
+          <o:OLEObject Type="Embed" ProgID="Word.Document.12" ShapeID="_x0000_i1029" DrawAspect="Content" ObjectID="_1581716068" r:id="rId18">
+            <o:FieldCodes>\s</o:FieldCodes>
+          </o:OLEObject>
+        </w:object>
+      </w:r>
+    </w:p>
+    <w:p>
+      <w:pPr>
+        <w:jc w:val="center"/>
+        <w:rPr>
+          <w:rFonts w:ascii="Times New Roman" w:hAnsi="Times New Roman" w:cs="Times New Roman"/>
+          <w:b/>
+        </w:rPr>
+      </w:pPr>
+      <w:r>
+        <w:rPr>
+          <w:rFonts w:ascii="Times New Roman" w:hAnsi="Times New Roman" w:cs="Times New Roman"/>
+          <w:b/>
+        </w:rPr>
+        <w:t xml:space="preserve">Figure </w:t>
+      </w:r>
+      <w:r>
+        <w:rPr>
+          <w:rFonts w:ascii="Times New Roman" w:hAnsi="Times New Roman" w:cs="Times New Roman"/>
+          <w:b/>
+        </w:rPr>
+        <w:t>7</w:t>
+      </w:r>
+      <w:r>
+        <w:rPr>
+          <w:rFonts w:ascii="Times New Roman" w:hAnsi="Times New Roman" w:cs="Times New Roman"/>
+          <w:b/>
+        </w:rPr>
+        <w:t xml:space="preserve"> Accumulate Array 256 with PIN Dynamic Profiler</w:t>
+      </w:r>
+    </w:p>
+    <w:bookmarkStart w:id="17" w:name="_MON_1581059349"/>
+    <w:bookmarkEnd w:id="17"/>
+    <w:p>
+      <w:pPr>
+        <w:jc w:val="center"/>
+        <w:rPr>
+          <w:rFonts w:ascii="Times New Roman" w:hAnsi="Times New Roman" w:cs="Times New Roman"/>
+          <w:b/>
+        </w:rPr>
+      </w:pPr>
+      <w:r>
+        <w:rPr>
+          <w:rFonts w:ascii="Times New Roman" w:hAnsi="Times New Roman" w:cs="Times New Roman"/>
+          <w:b/>
+        </w:rPr>
+        <w:object w:dxaOrig="9360" w:dyaOrig="1428" w14:anchorId="35BBE4E6">
+          <v:shape id="_x0000_i1030" type="#_x0000_t75" style="width:468pt;height:71.25pt" o:ole="">
+            <v:imagedata r:id="rId19" o:title=""/>
+          </v:shape>
+          <o:OLEObject Type="Embed" ProgID="Word.Document.12" ShapeID="_x0000_i1030" DrawAspect="Content" ObjectID="_1581716069" r:id="rId20">
+            <o:FieldCodes>\s</o:FieldCodes>
+          </o:OLEObject>
+        </w:object>
+      </w:r>
+    </w:p>
+    <w:p>
+      <w:pPr>
+        <w:jc w:val="center"/>
+        <w:rPr>
+          <w:rFonts w:ascii="Times New Roman" w:hAnsi="Times New Roman" w:cs="Times New Roman"/>
+          <w:b/>
+        </w:rPr>
+      </w:pPr>
+      <w:r>
+        <w:rPr>
+          <w:rFonts w:ascii="Times New Roman" w:hAnsi="Times New Roman" w:cs="Times New Roman"/>
+          <w:b/>
+        </w:rPr>
+        <w:t xml:space="preserve">Figure </w:t>
+      </w:r>
+      <w:r>
+        <w:rPr>
+          <w:rFonts w:ascii="Times New Roman" w:hAnsi="Times New Roman" w:cs="Times New Roman"/>
+          <w:b/>
+        </w:rPr>
+        <w:t>8</w:t>
+      </w:r>
+      <w:r>
+        <w:rPr>
+          <w:rFonts w:ascii="Times New Roman" w:hAnsi="Times New Roman" w:cs="Times New Roman"/>
+          <w:b/>
+        </w:rPr>
+        <w:t>. 621.wrf_s Test Input with PIN Dynamic Profiler</w:t>
+      </w:r>
+    </w:p>
+    <w:bookmarkStart w:id="18" w:name="_MON_1581023734"/>
+    <w:bookmarkEnd w:id="18"/>
+    <w:p>
+      <w:pPr>
+        <w:jc w:val="center"/>
+        <w:rPr>
+          <w:rFonts w:ascii="Times New Roman" w:hAnsi="Times New Roman" w:cs="Times New Roman"/>
+          <w:b/>
+        </w:rPr>
+      </w:pPr>
+      <w:r>
+        <w:rPr>
+          <w:rFonts w:ascii="Times New Roman" w:hAnsi="Times New Roman" w:cs="Times New Roman"/>
+          <w:b/>
+        </w:rPr>
+        <w:object w:dxaOrig="9360" w:dyaOrig="1223" w14:anchorId="63A436CD">
+          <v:shape id="_x0000_i1031" type="#_x0000_t75" style="width:468pt;height:61.5pt" o:ole="">
+            <v:imagedata r:id="rId21" o:title=""/>
+          </v:shape>
+          <o:OLEObject Type="Embed" ProgID="Word.Document.12" ShapeID="_x0000_i1031" DrawAspect="Content" ObjectID="_1581716070" r:id="rId22">
+            <o:FieldCodes>\s</o:FieldCodes>
+          </o:OLEObject>
+        </w:object>
+      </w:r>
+    </w:p>
+    <w:p>
+      <w:pPr>
+        <w:jc w:val="center"/>
+        <w:rPr>
+          <w:rFonts w:ascii="Times New Roman" w:hAnsi="Times New Roman" w:cs="Times New Roman"/>
+          <w:b/>
+        </w:rPr>
+      </w:pPr>
+      <w:r>
+        <w:rPr>
+          <w:rFonts w:ascii="Times New Roman" w:hAnsi="Times New Roman" w:cs="Times New Roman"/>
+          <w:b/>
+        </w:rPr>
+        <w:t xml:space="preserve">Figure </w:t>
+      </w:r>
+      <w:r>
+        <w:rPr>
+          <w:rFonts w:ascii="Times New Roman" w:hAnsi="Times New Roman" w:cs="Times New Roman"/>
+          <w:b/>
+        </w:rPr>
+        <w:t>9</w:t>
+      </w:r>
+      <w:r>
+        <w:rPr>
+          <w:rFonts w:ascii="Times New Roman" w:hAnsi="Times New Roman" w:cs="Times New Roman"/>
+          <w:b/>
+        </w:rPr>
+        <w:t>. 623.xalanchbmk_s Test Input with PIN Dynamic Profiler</w:t>
+      </w:r>
+    </w:p>
+    <w:p>
+      <w:pPr>
+        <w:jc w:val="center"/>
+        <w:rPr>
+          <w:rFonts w:ascii="Times New Roman" w:hAnsi="Times New Roman" w:cs="Times New Roman"/>
+          <w:b/>
+        </w:rPr>
+      </w:pPr>
+    </w:p>
+    <w:p>
+      <w:pPr>
+        <w:jc w:val="center"/>
+        <w:rPr>
+          <w:rFonts w:ascii="Times New Roman" w:hAnsi="Times New Roman" w:cs="Times New Roman"/>
+          <w:b/>
+        </w:rPr>
+      </w:pPr>
+    </w:p>
+    <w:p>
+      <w:pPr>
+        <w:jc w:val="center"/>
+        <w:rPr>
+          <w:rFonts w:ascii="Times New Roman" w:hAnsi="Times New Roman" w:cs="Times New Roman"/>
+          <w:b/>
+        </w:rPr>
+      </w:pPr>
+    </w:p>
+    <w:p>
+      <w:pPr>
+        <w:jc w:val="center"/>
+        <w:rPr>
+          <w:rFonts w:ascii="Times New Roman" w:hAnsi="Times New Roman" w:cs="Times New Roman"/>
+          <w:b/>
+        </w:rPr>
+      </w:pPr>
+    </w:p>
+    <w:p>
+      <w:pPr>
+        <w:jc w:val="center"/>
+        <w:rPr>
+          <w:rFonts w:ascii="Times New Roman" w:hAnsi="Times New Roman" w:cs="Times New Roman"/>
+          <w:b/>
+        </w:rPr>
+      </w:pPr>
+    </w:p>
+    <w:p>
+      <w:pPr>
+        <w:jc w:val="center"/>
+        <w:rPr>
+          <w:rFonts w:ascii="Times New Roman" w:hAnsi="Times New Roman" w:cs="Times New Roman"/>
+          <w:b/>
+        </w:rPr>
+      </w:pPr>
+    </w:p>
+    <w:p>
+      <w:pPr>
+        <w:jc w:val="center"/>
+        <w:rPr>
+          <w:rFonts w:ascii="Times New Roman" w:hAnsi="Times New Roman" w:cs="Times New Roman"/>
+          <w:b/>
+        </w:rPr>
+      </w:pPr>
+    </w:p>
+    <w:p>
+      <w:pPr>
+        <w:jc w:val="center"/>
+        <w:rPr>
+          <w:rFonts w:ascii="Times New Roman" w:hAnsi="Times New Roman" w:cs="Times New Roman"/>
+          <w:b/>
+        </w:rPr>
+      </w:pPr>
     </w:p>
     <w:p>
       <w:pPr>
@@ -2250,75 +3595,21 @@
           <w:rFonts w:ascii="Times New Roman" w:hAnsi="Times New Roman" w:cs="Times New Roman"/>
         </w:rPr>
       </w:pPr>
-      <w:bookmarkStart w:id="7" w:name="_Toc491808576"/>
-      <w:r>
-        <w:rPr>
-          <w:rFonts w:ascii="Times New Roman" w:hAnsi="Times New Roman" w:cs="Times New Roman"/>
-        </w:rPr>
-        <w:t>Appendix</w:t>
-      </w:r>
-      <w:bookmarkEnd w:id="7"/>
-    </w:p>
-    <w:p>
-      <w:pPr>
-        <w:rPr>
-          <w:rFonts w:ascii="Times New Roman" w:hAnsi="Times New Roman" w:cs="Times New Roman"/>
-        </w:rPr>
-      </w:pPr>
-      <w:r>
-        <w:rPr>
-          <w:rFonts w:ascii="Times New Roman" w:hAnsi="Times New Roman" w:cs="Times New Roman"/>
-        </w:rPr>
-        <w:t>Command to build and then run inscount0</w:t>
-      </w:r>
-    </w:p>
-    <w:p>
-      <w:pPr>
-        <w:rPr>
-          <w:rFonts w:ascii="Times New Roman" w:hAnsi="Times New Roman" w:cs="Times New Roman"/>
-        </w:rPr>
-      </w:pPr>
-      <w:r>
-        <w:rPr>
-          <w:rFonts w:ascii="Times New Roman" w:hAnsi="Times New Roman" w:cs="Times New Roman"/>
-        </w:rPr>
-        <w:t>Make: make obj-intel64/inscount0.so</w:t>
-      </w:r>
-    </w:p>
-    <w:p/>
-    <w:p>
-      <w:pPr>
-        <w:rPr>
-          <w:rFonts w:ascii="Times New Roman" w:hAnsi="Times New Roman" w:cs="Times New Roman"/>
-        </w:rPr>
-      </w:pPr>
-      <w:r>
-        <w:rPr>
-          <w:rFonts w:ascii="Times New Roman" w:hAnsi="Times New Roman" w:cs="Times New Roman"/>
-        </w:rPr>
-        <w:t>Instruction API reference for PIN can be found here:</w:t>
-      </w:r>
-    </w:p>
-    <w:p>
-      <w:pPr>
-        <w:pStyle w:val="Heading1"/>
-        <w:rPr>
-          <w:rFonts w:ascii="Times New Roman" w:hAnsi="Times New Roman" w:cs="Times New Roman"/>
-          <w:sz w:val="24"/>
-          <w:szCs w:val="24"/>
-        </w:rPr>
-      </w:pPr>
-      <w:hyperlink r:id="rId11" w:history="1">
-        <w:r>
-          <w:rPr>
-            <w:rStyle w:val="Hyperlink"/>
-            <w:rFonts w:ascii="Times New Roman" w:hAnsi="Times New Roman" w:cs="Times New Roman"/>
-            <w:sz w:val="24"/>
-            <w:szCs w:val="24"/>
-          </w:rPr>
-          <w:t>https://software.intel.com/sites/landingpage/pintool/docs/81205/Pin/html/group__INS__BASIC__API.html</w:t>
-        </w:r>
-      </w:hyperlink>
+      <w:bookmarkStart w:id="19" w:name="_Toc507963561"/>
+      <w:r>
+        <w:rPr>
+          <w:rFonts w:ascii="Times New Roman" w:hAnsi="Times New Roman" w:cs="Times New Roman"/>
+        </w:rPr>
+        <w:lastRenderedPageBreak/>
+        <w:t>A</w:t>
+      </w:r>
+      <w:r>
+        <w:rPr>
+          <w:rFonts w:ascii="Times New Roman" w:hAnsi="Times New Roman" w:cs="Times New Roman"/>
+        </w:rPr>
+        <w:t>ppendix</w:t>
+      </w:r>
+      <w:bookmarkEnd w:id="19"/>
     </w:p>
     <w:p>
       <w:pPr>
@@ -2328,7 +3619,7 @@
       </w:pPr>
     </w:p>
     <w:sectPr>
-      <w:footerReference w:type="default" r:id="rId12"/>
+      <w:footerReference w:type="default" r:id="rId23"/>
       <w:pgSz w:w="12240" w:h="15840"/>
       <w:pgMar w:top="1728" w:right="1800" w:bottom="1440" w:left="1800" w:header="720" w:footer="720" w:gutter="0"/>
       <w:pgNumType w:start="0"/>
@@ -2387,7 +3678,7 @@
       <w:rPr>
         <w:noProof/>
       </w:rPr>
-      <w:t>3</w:t>
+      <w:t>8</w:t>
     </w:r>
     <w:r>
       <w:fldChar w:fldCharType="end"/>
@@ -4769,7 +6060,7 @@
 </file>
 
 <file path=customXml/itemProps1.xml><?xml version="1.0" encoding="utf-8"?>
-<ds:datastoreItem xmlns:ds="http://schemas.openxmlformats.org/officeDocument/2006/customXml" ds:itemID="{7FC54605-1201-49FF-B6F0-0AE2DB2E00F9}">
+<ds:datastoreItem xmlns:ds="http://schemas.openxmlformats.org/officeDocument/2006/customXml" ds:itemID="{21E4B890-A21C-455A-89CD-C756F1E13A99}">
   <ds:schemaRefs>
     <ds:schemaRef ds:uri="http://schemas.openxmlformats.org/officeDocument/2006/bibliography"/>
   </ds:schemaRefs>

</xml_diff>